<commit_message>
added raw_online and cleaned raw_local
</commit_message>
<xml_diff>
--- a/draft/draft_0.docx
+++ b/draft/draft_0.docx
@@ -18,7 +18,25 @@
           <w:b/>
           <w:bCs/>
         </w:rPr>
-        <w:t>Effect of withholding acoustic cues to English-Spanish codeswitching in Wh-questions</w:t>
+        <w:t xml:space="preserve">Effect of withholding acoustic cues to English-Spanish codeswitching in </w:t>
+      </w:r>
+      <w:proofErr w:type="spellStart"/>
+      <w:r>
+        <w:rPr>
+          <w:rFonts w:ascii="Times New Roman" w:hAnsi="Times New Roman" w:cs="Times New Roman"/>
+          <w:b/>
+          <w:bCs/>
+        </w:rPr>
+        <w:t>Wh</w:t>
+      </w:r>
+      <w:proofErr w:type="spellEnd"/>
+      <w:r>
+        <w:rPr>
+          <w:rFonts w:ascii="Times New Roman" w:hAnsi="Times New Roman" w:cs="Times New Roman"/>
+          <w:b/>
+          <w:bCs/>
+        </w:rPr>
+        <w:t>-questions</w:t>
       </w:r>
     </w:p>
     <w:p>
@@ -74,7 +92,35 @@
         <w:rPr>
           <w:rFonts w:ascii="Times New Roman" w:hAnsi="Times New Roman" w:cs="Times New Roman"/>
         </w:rPr>
-        <w:t xml:space="preserve">The state of activation of each language of a bilingual person will change depending on the other part of the communication, and this change of behavior can affect both language production and language perception (Grosjean, 2013; Baetens Beardsmore, 1986). The amount and type of mixed language used in one bilingual context can affect the language mode as the activation of each language will be altered, thus code-switching can serve as a scope to </w:t>
+        <w:t xml:space="preserve">The state of activation of each language of a bilingual person will change depending on the other part of the communication, and this change of behavior can affect both language production and language perception (Grosjean, 2013; </w:t>
+      </w:r>
+      <w:proofErr w:type="spellStart"/>
+      <w:r>
+        <w:rPr>
+          <w:rFonts w:ascii="Times New Roman" w:hAnsi="Times New Roman" w:cs="Times New Roman"/>
+        </w:rPr>
+        <w:t>Baetens</w:t>
+      </w:r>
+      <w:proofErr w:type="spellEnd"/>
+      <w:r>
+        <w:rPr>
+          <w:rFonts w:ascii="Times New Roman" w:hAnsi="Times New Roman" w:cs="Times New Roman"/>
+        </w:rPr>
+        <w:t xml:space="preserve"> </w:t>
+      </w:r>
+      <w:proofErr w:type="spellStart"/>
+      <w:r>
+        <w:rPr>
+          <w:rFonts w:ascii="Times New Roman" w:hAnsi="Times New Roman" w:cs="Times New Roman"/>
+        </w:rPr>
+        <w:t>Beardsmore</w:t>
+      </w:r>
+      <w:proofErr w:type="spellEnd"/>
+      <w:r>
+        <w:rPr>
+          <w:rFonts w:ascii="Times New Roman" w:hAnsi="Times New Roman" w:cs="Times New Roman"/>
+        </w:rPr>
+        <w:t xml:space="preserve">, 1986). The amount and type of mixed language used in one bilingual context can affect the language mode as the activation of each language will be altered, thus code-switching can serve as a scope to </w:t>
       </w:r>
       <w:r>
         <w:rPr>
@@ -86,7 +132,35 @@
         <w:rPr>
           <w:rFonts w:ascii="Times New Roman" w:hAnsi="Times New Roman" w:cs="Times New Roman"/>
         </w:rPr>
-        <w:t xml:space="preserve"> language mode. Code-switching is the linguistic phenomenon when more than one language is used in one utterance. A line of studies showed that there can be an additional cognitive cost for bilinguals in a code-switching context (Grainger &amp; Beauvillain, 1987; Soares &amp; Grosjean, 1984; Olson ,2017). Shen et al. (2020) showed that in English-Chinese code-switching tonal cues can help mitigate switch cost. The present study will </w:t>
+        <w:t xml:space="preserve"> language mode. Code-switching is the linguistic phenomenon when more than one language is used in one utterance. A line of studies showed that there can be an additional cognitive cost for bilinguals in a code-switching context (Grainger &amp; </w:t>
+      </w:r>
+      <w:proofErr w:type="spellStart"/>
+      <w:r>
+        <w:rPr>
+          <w:rFonts w:ascii="Times New Roman" w:hAnsi="Times New Roman" w:cs="Times New Roman"/>
+        </w:rPr>
+        <w:t>Beauvillain</w:t>
+      </w:r>
+      <w:proofErr w:type="spellEnd"/>
+      <w:r>
+        <w:rPr>
+          <w:rFonts w:ascii="Times New Roman" w:hAnsi="Times New Roman" w:cs="Times New Roman"/>
+        </w:rPr>
+        <w:t xml:space="preserve">, 1987; Soares &amp; Grosjean, 1984; Olson ,2017). Shen et al. (2020) showed that in </w:t>
+      </w:r>
+      <w:proofErr w:type="gramStart"/>
+      <w:r>
+        <w:rPr>
+          <w:rFonts w:ascii="Times New Roman" w:hAnsi="Times New Roman" w:cs="Times New Roman"/>
+        </w:rPr>
+        <w:t>English-Chinese</w:t>
+      </w:r>
+      <w:proofErr w:type="gramEnd"/>
+      <w:r>
+        <w:rPr>
+          <w:rFonts w:ascii="Times New Roman" w:hAnsi="Times New Roman" w:cs="Times New Roman"/>
+        </w:rPr>
+        <w:t xml:space="preserve"> code-switching tonal cues can help mitigate switch cost. The present study will </w:t>
       </w:r>
       <w:r>
         <w:rPr>
@@ -98,7 +172,21 @@
         <w:rPr>
           <w:rFonts w:ascii="Times New Roman" w:hAnsi="Times New Roman" w:cs="Times New Roman"/>
         </w:rPr>
-        <w:t xml:space="preserve"> with Shen et al. (2020) study, examining the role of acoustic cues in auditory recognition of English-Spanish CS utterances, as the language pair under study in Shen et al. (2020) study is an intonational-tonal pair, the present study aims to fill the gap of an intonational-intonational pair (English-Spanish). </w:t>
+        <w:t xml:space="preserve"> with Shen et al. (2020) study, examining the role of acoustic cues in auditory recognition of English-Spanish CS utterances, as the language pair under study in Shen et al. (2020) study is an intonational-tonal pair, the present study aims to fill the gap of an intonational-intonational pair (</w:t>
+      </w:r>
+      <w:proofErr w:type="gramStart"/>
+      <w:r>
+        <w:rPr>
+          <w:rFonts w:ascii="Times New Roman" w:hAnsi="Times New Roman" w:cs="Times New Roman"/>
+        </w:rPr>
+        <w:t>English-Spanish</w:t>
+      </w:r>
+      <w:proofErr w:type="gramEnd"/>
+      <w:r>
+        <w:rPr>
+          <w:rFonts w:ascii="Times New Roman" w:hAnsi="Times New Roman" w:cs="Times New Roman"/>
+        </w:rPr>
+        <w:t xml:space="preserve">). </w:t>
       </w:r>
       <w:r>
         <w:rPr>
@@ -612,7 +700,43 @@
           <w:i/>
           <w:iCs/>
         </w:rPr>
-        <w:t>La madre de caperucita le da</w:t>
+        <w:t xml:space="preserve">La </w:t>
+      </w:r>
+      <w:proofErr w:type="spellStart"/>
+      <w:r>
+        <w:rPr>
+          <w:rFonts w:ascii="Times New Roman" w:hAnsi="Times New Roman" w:cs="Times New Roman"/>
+          <w:i/>
+          <w:iCs/>
+        </w:rPr>
+        <w:t>madre</w:t>
+      </w:r>
+      <w:proofErr w:type="spellEnd"/>
+      <w:r>
+        <w:rPr>
+          <w:rFonts w:ascii="Times New Roman" w:hAnsi="Times New Roman" w:cs="Times New Roman"/>
+          <w:i/>
+          <w:iCs/>
+        </w:rPr>
+        <w:t xml:space="preserve"> de </w:t>
+      </w:r>
+      <w:proofErr w:type="spellStart"/>
+      <w:r>
+        <w:rPr>
+          <w:rFonts w:ascii="Times New Roman" w:hAnsi="Times New Roman" w:cs="Times New Roman"/>
+          <w:i/>
+          <w:iCs/>
+        </w:rPr>
+        <w:t>caperucita</w:t>
+      </w:r>
+      <w:proofErr w:type="spellEnd"/>
+      <w:r>
+        <w:rPr>
+          <w:rFonts w:ascii="Times New Roman" w:hAnsi="Times New Roman" w:cs="Times New Roman"/>
+          <w:i/>
+          <w:iCs/>
+        </w:rPr>
+        <w:t xml:space="preserve"> le da</w:t>
       </w:r>
       <w:r>
         <w:rPr>
@@ -661,7 +785,133 @@
           <w:i/>
           <w:iCs/>
         </w:rPr>
-        <w:t>y el lobo camina en otra dirección opuesta a la de caperucita.</w:t>
+        <w:t xml:space="preserve">y </w:t>
+      </w:r>
+      <w:proofErr w:type="spellStart"/>
+      <w:r>
+        <w:rPr>
+          <w:rFonts w:ascii="Times New Roman" w:hAnsi="Times New Roman" w:cs="Times New Roman"/>
+          <w:i/>
+          <w:iCs/>
+        </w:rPr>
+        <w:t>el</w:t>
+      </w:r>
+      <w:proofErr w:type="spellEnd"/>
+      <w:r>
+        <w:rPr>
+          <w:rFonts w:ascii="Times New Roman" w:hAnsi="Times New Roman" w:cs="Times New Roman"/>
+          <w:i/>
+          <w:iCs/>
+        </w:rPr>
+        <w:t xml:space="preserve"> lobo </w:t>
+      </w:r>
+      <w:proofErr w:type="spellStart"/>
+      <w:r>
+        <w:rPr>
+          <w:rFonts w:ascii="Times New Roman" w:hAnsi="Times New Roman" w:cs="Times New Roman"/>
+          <w:i/>
+          <w:iCs/>
+        </w:rPr>
+        <w:t>camina</w:t>
+      </w:r>
+      <w:proofErr w:type="spellEnd"/>
+      <w:r>
+        <w:rPr>
+          <w:rFonts w:ascii="Times New Roman" w:hAnsi="Times New Roman" w:cs="Times New Roman"/>
+          <w:i/>
+          <w:iCs/>
+        </w:rPr>
+        <w:t xml:space="preserve"> </w:t>
+      </w:r>
+      <w:proofErr w:type="spellStart"/>
+      <w:r>
+        <w:rPr>
+          <w:rFonts w:ascii="Times New Roman" w:hAnsi="Times New Roman" w:cs="Times New Roman"/>
+          <w:i/>
+          <w:iCs/>
+        </w:rPr>
+        <w:t>en</w:t>
+      </w:r>
+      <w:proofErr w:type="spellEnd"/>
+      <w:r>
+        <w:rPr>
+          <w:rFonts w:ascii="Times New Roman" w:hAnsi="Times New Roman" w:cs="Times New Roman"/>
+          <w:i/>
+          <w:iCs/>
+        </w:rPr>
+        <w:t xml:space="preserve"> </w:t>
+      </w:r>
+      <w:proofErr w:type="spellStart"/>
+      <w:r>
+        <w:rPr>
+          <w:rFonts w:ascii="Times New Roman" w:hAnsi="Times New Roman" w:cs="Times New Roman"/>
+          <w:i/>
+          <w:iCs/>
+        </w:rPr>
+        <w:t>otra</w:t>
+      </w:r>
+      <w:proofErr w:type="spellEnd"/>
+      <w:r>
+        <w:rPr>
+          <w:rFonts w:ascii="Times New Roman" w:hAnsi="Times New Roman" w:cs="Times New Roman"/>
+          <w:i/>
+          <w:iCs/>
+        </w:rPr>
+        <w:t xml:space="preserve"> </w:t>
+      </w:r>
+      <w:proofErr w:type="spellStart"/>
+      <w:r>
+        <w:rPr>
+          <w:rFonts w:ascii="Times New Roman" w:hAnsi="Times New Roman" w:cs="Times New Roman"/>
+          <w:i/>
+          <w:iCs/>
+        </w:rPr>
+        <w:t>dirección</w:t>
+      </w:r>
+      <w:proofErr w:type="spellEnd"/>
+      <w:r>
+        <w:rPr>
+          <w:rFonts w:ascii="Times New Roman" w:hAnsi="Times New Roman" w:cs="Times New Roman"/>
+          <w:i/>
+          <w:iCs/>
+        </w:rPr>
+        <w:t xml:space="preserve"> </w:t>
+      </w:r>
+      <w:proofErr w:type="spellStart"/>
+      <w:r>
+        <w:rPr>
+          <w:rFonts w:ascii="Times New Roman" w:hAnsi="Times New Roman" w:cs="Times New Roman"/>
+          <w:i/>
+          <w:iCs/>
+        </w:rPr>
+        <w:t>opuesta</w:t>
+      </w:r>
+      <w:proofErr w:type="spellEnd"/>
+      <w:r>
+        <w:rPr>
+          <w:rFonts w:ascii="Times New Roman" w:hAnsi="Times New Roman" w:cs="Times New Roman"/>
+          <w:i/>
+          <w:iCs/>
+        </w:rPr>
+        <w:t xml:space="preserve"> a la de </w:t>
+      </w:r>
+      <w:proofErr w:type="spellStart"/>
+      <w:r>
+        <w:rPr>
+          <w:rFonts w:ascii="Times New Roman" w:hAnsi="Times New Roman" w:cs="Times New Roman"/>
+          <w:i/>
+          <w:iCs/>
+        </w:rPr>
+        <w:t>caperucita</w:t>
+      </w:r>
+      <w:proofErr w:type="spellEnd"/>
+      <w:r>
+        <w:rPr>
+          <w:rFonts w:ascii="Times New Roman" w:hAnsi="Times New Roman" w:cs="Times New Roman"/>
+          <w:i/>
+          <w:iCs/>
+        </w:rPr>
+        <w:t>.</w:t>
       </w:r>
     </w:p>
     <w:p>
@@ -710,7 +960,21 @@
         <w:rPr>
           <w:rFonts w:ascii="Times New Roman" w:hAnsi="Times New Roman" w:cs="Times New Roman"/>
         </w:rPr>
-        <w:t xml:space="preserve">language user in a code-switching narrative writing task. A code-switching narrative retelling task was also conducted in their study. It was shown that the language user had a strong sensitivity to code-switching well-formedness; in other words, as noted by Shana Poplack, among others, a prerequisite for successful code-switching is competence in the component languages. The code-switchers have access to linguistic knowledge </w:t>
+        <w:t xml:space="preserve">language user in a code-switching narrative writing task. A code-switching narrative retelling task was also conducted in their study. It was shown that the language user had a strong sensitivity to code-switching well-formedness; in other words, as noted by Shana </w:t>
+      </w:r>
+      <w:proofErr w:type="spellStart"/>
+      <w:r>
+        <w:rPr>
+          <w:rFonts w:ascii="Times New Roman" w:hAnsi="Times New Roman" w:cs="Times New Roman"/>
+        </w:rPr>
+        <w:t>Poplack</w:t>
+      </w:r>
+      <w:proofErr w:type="spellEnd"/>
+      <w:r>
+        <w:rPr>
+          <w:rFonts w:ascii="Times New Roman" w:hAnsi="Times New Roman" w:cs="Times New Roman"/>
+        </w:rPr>
+        <w:t xml:space="preserve">, among others, a prerequisite for successful code-switching is competence in the component languages. The code-switchers have access to linguistic knowledge </w:t>
       </w:r>
       <w:r>
         <w:rPr>
@@ -828,7 +1092,21 @@
         <w:rPr>
           <w:rFonts w:ascii="Times New Roman" w:hAnsi="Times New Roman" w:cs="Times New Roman"/>
         </w:rPr>
-        <w:t>In Grainger and Beauvillain’s study (1987) compared the effects of mixed- and pure-</w:t>
+        <w:t xml:space="preserve">In Grainger and </w:t>
+      </w:r>
+      <w:proofErr w:type="spellStart"/>
+      <w:r>
+        <w:rPr>
+          <w:rFonts w:ascii="Times New Roman" w:hAnsi="Times New Roman" w:cs="Times New Roman"/>
+        </w:rPr>
+        <w:t>Beauvillain’s</w:t>
+      </w:r>
+      <w:proofErr w:type="spellEnd"/>
+      <w:r>
+        <w:rPr>
+          <w:rFonts w:ascii="Times New Roman" w:hAnsi="Times New Roman" w:cs="Times New Roman"/>
+        </w:rPr>
+        <w:t xml:space="preserve"> study (1987) compared the effects of mixed- and pure-</w:t>
       </w:r>
       <w:r>
         <w:rPr>
@@ -935,13 +1213,49 @@
         <w:rPr>
           <w:rFonts w:ascii="Times New Roman" w:hAnsi="Times New Roman" w:cs="Times New Roman"/>
         </w:rPr>
-        <w:t xml:space="preserve">production and such cost can be modulated by both individual difference and contextual factors (Meuter &amp; Allport, 1999; Costa &amp; Santesteban, 2004; Olson, 2016). </w:t>
-      </w:r>
-      <w:r>
-        <w:rPr>
-          <w:rFonts w:ascii="Times New Roman" w:hAnsi="Times New Roman" w:cs="Times New Roman"/>
-        </w:rPr>
-        <w:t>Amengual’s study (2018) on</w:t>
+        <w:t>production and such cost can be modulated by both individual difference and contextual factors (</w:t>
+      </w:r>
+      <w:proofErr w:type="spellStart"/>
+      <w:r>
+        <w:rPr>
+          <w:rFonts w:ascii="Times New Roman" w:hAnsi="Times New Roman" w:cs="Times New Roman"/>
+        </w:rPr>
+        <w:t>Meuter</w:t>
+      </w:r>
+      <w:proofErr w:type="spellEnd"/>
+      <w:r>
+        <w:rPr>
+          <w:rFonts w:ascii="Times New Roman" w:hAnsi="Times New Roman" w:cs="Times New Roman"/>
+        </w:rPr>
+        <w:t xml:space="preserve"> &amp; Allport, 1999; Costa &amp; </w:t>
+      </w:r>
+      <w:proofErr w:type="spellStart"/>
+      <w:r>
+        <w:rPr>
+          <w:rFonts w:ascii="Times New Roman" w:hAnsi="Times New Roman" w:cs="Times New Roman"/>
+        </w:rPr>
+        <w:t>Santesteban</w:t>
+      </w:r>
+      <w:proofErr w:type="spellEnd"/>
+      <w:r>
+        <w:rPr>
+          <w:rFonts w:ascii="Times New Roman" w:hAnsi="Times New Roman" w:cs="Times New Roman"/>
+        </w:rPr>
+        <w:t xml:space="preserve">, 2004; Olson, 2016). </w:t>
+      </w:r>
+      <w:proofErr w:type="spellStart"/>
+      <w:r>
+        <w:rPr>
+          <w:rFonts w:ascii="Times New Roman" w:hAnsi="Times New Roman" w:cs="Times New Roman"/>
+        </w:rPr>
+        <w:t>Amengual’s</w:t>
+      </w:r>
+      <w:proofErr w:type="spellEnd"/>
+      <w:r>
+        <w:rPr>
+          <w:rFonts w:ascii="Times New Roman" w:hAnsi="Times New Roman" w:cs="Times New Roman"/>
+        </w:rPr>
+        <w:t xml:space="preserve"> study (2018) on</w:t>
       </w:r>
       <w:r>
         <w:rPr>
@@ -1110,7 +1424,21 @@
         <w:rPr>
           <w:rFonts w:ascii="Times New Roman" w:hAnsi="Times New Roman" w:cs="Times New Roman"/>
         </w:rPr>
-        <w:t>information in the discourse/context to help bilinguals to activate the bilingual mode and to cope with the higher performance cost and the higher cognitive cost? Grainger and Beauvillain (198</w:t>
+        <w:t xml:space="preserve">information in the discourse/context to help bilinguals to activate the bilingual mode and to cope with the higher performance cost and the higher cognitive cost? Grainger and </w:t>
+      </w:r>
+      <w:proofErr w:type="spellStart"/>
+      <w:r>
+        <w:rPr>
+          <w:rFonts w:ascii="Times New Roman" w:hAnsi="Times New Roman" w:cs="Times New Roman"/>
+        </w:rPr>
+        <w:t>Beauvillain</w:t>
+      </w:r>
+      <w:proofErr w:type="spellEnd"/>
+      <w:r>
+        <w:rPr>
+          <w:rFonts w:ascii="Times New Roman" w:hAnsi="Times New Roman" w:cs="Times New Roman"/>
+        </w:rPr>
+        <w:t xml:space="preserve"> (198</w:t>
       </w:r>
       <w:r>
         <w:rPr>
@@ -1215,7 +1543,21 @@
         <w:rPr>
           <w:rFonts w:ascii="Times New Roman" w:hAnsi="Times New Roman" w:cs="Times New Roman"/>
         </w:rPr>
-        <w:t>Fricke, Kroll and Dussias (2016) report subtle shifts in voice</w:t>
+        <w:t xml:space="preserve">Fricke, Kroll and </w:t>
+      </w:r>
+      <w:proofErr w:type="spellStart"/>
+      <w:r>
+        <w:rPr>
+          <w:rFonts w:ascii="Times New Roman" w:hAnsi="Times New Roman" w:cs="Times New Roman"/>
+        </w:rPr>
+        <w:t>Dussias</w:t>
+      </w:r>
+      <w:proofErr w:type="spellEnd"/>
+      <w:r>
+        <w:rPr>
+          <w:rFonts w:ascii="Times New Roman" w:hAnsi="Times New Roman" w:cs="Times New Roman"/>
+        </w:rPr>
+        <w:t xml:space="preserve"> (2016) report subtle shifts in voice</w:t>
       </w:r>
       <w:r>
         <w:rPr>
@@ -1227,7 +1569,35 @@
         <w:rPr>
           <w:rFonts w:ascii="Times New Roman" w:hAnsi="Times New Roman" w:cs="Times New Roman"/>
         </w:rPr>
-        <w:t xml:space="preserve">monolingual versus code-switching utterances (Grosjean &amp; Miller, 1994). Furthermore, Piccinini &amp; Garellek’s study (2014) </w:t>
+        <w:t xml:space="preserve">monolingual versus code-switching utterances (Grosjean &amp; Miller, 1994). Furthermore, </w:t>
+      </w:r>
+      <w:proofErr w:type="spellStart"/>
+      <w:r>
+        <w:rPr>
+          <w:rFonts w:ascii="Times New Roman" w:hAnsi="Times New Roman" w:cs="Times New Roman"/>
+        </w:rPr>
+        <w:t>Piccinini</w:t>
+      </w:r>
+      <w:proofErr w:type="spellEnd"/>
+      <w:r>
+        <w:rPr>
+          <w:rFonts w:ascii="Times New Roman" w:hAnsi="Times New Roman" w:cs="Times New Roman"/>
+        </w:rPr>
+        <w:t xml:space="preserve"> &amp; </w:t>
+      </w:r>
+      <w:proofErr w:type="spellStart"/>
+      <w:r>
+        <w:rPr>
+          <w:rFonts w:ascii="Times New Roman" w:hAnsi="Times New Roman" w:cs="Times New Roman"/>
+        </w:rPr>
+        <w:t>Garellek’s</w:t>
+      </w:r>
+      <w:proofErr w:type="spellEnd"/>
+      <w:r>
+        <w:rPr>
+          <w:rFonts w:ascii="Times New Roman" w:hAnsi="Times New Roman" w:cs="Times New Roman"/>
+        </w:rPr>
+        <w:t xml:space="preserve"> study (2014) </w:t>
       </w:r>
       <w:r>
         <w:rPr>
@@ -1409,7 +1779,77 @@
         <w:rPr>
           <w:rFonts w:ascii="Times New Roman" w:hAnsi="Times New Roman" w:cs="Times New Roman"/>
         </w:rPr>
-        <w:t>produced in CS context in both matrix language and switched items (eg, VOT in Fricke, Kroll and Dussias, 2016), and there were reported suprasegmental features involved in similar phenomenon (intonation in Piccinini &amp; Garellek’s study, 2014). Also, Olsen (2012) reported that insertional code-switched tokens are produced with a degree of hyper-articulation, evidenced by an increase in pitch height and duration. Furthermore, Olsen in also suggested that</w:t>
+        <w:t>produced in CS context in both matrix language and switched items (</w:t>
+      </w:r>
+      <w:proofErr w:type="spellStart"/>
+      <w:r>
+        <w:rPr>
+          <w:rFonts w:ascii="Times New Roman" w:hAnsi="Times New Roman" w:cs="Times New Roman"/>
+        </w:rPr>
+        <w:t>eg</w:t>
+      </w:r>
+      <w:proofErr w:type="spellEnd"/>
+      <w:r>
+        <w:rPr>
+          <w:rFonts w:ascii="Times New Roman" w:hAnsi="Times New Roman" w:cs="Times New Roman"/>
+        </w:rPr>
+        <w:t xml:space="preserve">, VOT in Fricke, </w:t>
+      </w:r>
+      <w:proofErr w:type="gramStart"/>
+      <w:r>
+        <w:rPr>
+          <w:rFonts w:ascii="Times New Roman" w:hAnsi="Times New Roman" w:cs="Times New Roman"/>
+        </w:rPr>
+        <w:t>Kroll</w:t>
+      </w:r>
+      <w:proofErr w:type="gramEnd"/>
+      <w:r>
+        <w:rPr>
+          <w:rFonts w:ascii="Times New Roman" w:hAnsi="Times New Roman" w:cs="Times New Roman"/>
+        </w:rPr>
+        <w:t xml:space="preserve"> and </w:t>
+      </w:r>
+      <w:proofErr w:type="spellStart"/>
+      <w:r>
+        <w:rPr>
+          <w:rFonts w:ascii="Times New Roman" w:hAnsi="Times New Roman" w:cs="Times New Roman"/>
+        </w:rPr>
+        <w:t>Dussias</w:t>
+      </w:r>
+      <w:proofErr w:type="spellEnd"/>
+      <w:r>
+        <w:rPr>
+          <w:rFonts w:ascii="Times New Roman" w:hAnsi="Times New Roman" w:cs="Times New Roman"/>
+        </w:rPr>
+        <w:t xml:space="preserve">, 2016), and there were reported suprasegmental features involved in similar phenomenon (intonation in </w:t>
+      </w:r>
+      <w:proofErr w:type="spellStart"/>
+      <w:r>
+        <w:rPr>
+          <w:rFonts w:ascii="Times New Roman" w:hAnsi="Times New Roman" w:cs="Times New Roman"/>
+        </w:rPr>
+        <w:t>Piccinini</w:t>
+      </w:r>
+      <w:proofErr w:type="spellEnd"/>
+      <w:r>
+        <w:rPr>
+          <w:rFonts w:ascii="Times New Roman" w:hAnsi="Times New Roman" w:cs="Times New Roman"/>
+        </w:rPr>
+        <w:t xml:space="preserve"> &amp; </w:t>
+      </w:r>
+      <w:proofErr w:type="spellStart"/>
+      <w:r>
+        <w:rPr>
+          <w:rFonts w:ascii="Times New Roman" w:hAnsi="Times New Roman" w:cs="Times New Roman"/>
+        </w:rPr>
+        <w:t>Garellek’s</w:t>
+      </w:r>
+      <w:proofErr w:type="spellEnd"/>
+      <w:r>
+        <w:rPr>
+          <w:rFonts w:ascii="Times New Roman" w:hAnsi="Times New Roman" w:cs="Times New Roman"/>
+        </w:rPr>
+        <w:t xml:space="preserve"> study, 2014). Also, Olsen (2012) reported that insertional code-switched tokens are produced with a degree of hyper-articulation, evidenced by an increase in pitch height and duration. Furthermore, Olsen in also suggested that</w:t>
       </w:r>
       <w:r>
         <w:rPr>
@@ -1427,7 +1867,21 @@
         <w:rPr>
           <w:rFonts w:ascii="Times New Roman" w:hAnsi="Times New Roman" w:cs="Times New Roman"/>
         </w:rPr>
-        <w:t>(2020) showed that in English-Chinese code switching withholding acoustic cues can cause slower recognition of switched item, reflecting the possible predictability lies in tonal cues in matrix language as the latter language shows lexical tone while the other does not</w:t>
+        <w:t xml:space="preserve">(2020) showed that in </w:t>
+      </w:r>
+      <w:proofErr w:type="gramStart"/>
+      <w:r>
+        <w:rPr>
+          <w:rFonts w:ascii="Times New Roman" w:hAnsi="Times New Roman" w:cs="Times New Roman"/>
+        </w:rPr>
+        <w:t>English-Chinese</w:t>
+      </w:r>
+      <w:proofErr w:type="gramEnd"/>
+      <w:r>
+        <w:rPr>
+          <w:rFonts w:ascii="Times New Roman" w:hAnsi="Times New Roman" w:cs="Times New Roman"/>
+        </w:rPr>
+        <w:t xml:space="preserve"> code switching withholding acoustic cues can cause slower recognition of switched item, reflecting the possible predictability lies in tonal cues in matrix language as the latter language shows lexical tone while the other does not</w:t>
       </w:r>
       <w:r>
         <w:rPr>
@@ -1502,7 +1956,21 @@
         <w:rPr>
           <w:rFonts w:ascii="Times New Roman" w:hAnsi="Times New Roman" w:cs="Times New Roman"/>
         </w:rPr>
-        <w:t>In monolingual speech, the wh-questions in English and Spanish shows rather similar syntactic structure:</w:t>
+        <w:t xml:space="preserve">In monolingual speech, the </w:t>
+      </w:r>
+      <w:proofErr w:type="spellStart"/>
+      <w:r>
+        <w:rPr>
+          <w:rFonts w:ascii="Times New Roman" w:hAnsi="Times New Roman" w:cs="Times New Roman"/>
+        </w:rPr>
+        <w:t>wh</w:t>
+      </w:r>
+      <w:proofErr w:type="spellEnd"/>
+      <w:r>
+        <w:rPr>
+          <w:rFonts w:ascii="Times New Roman" w:hAnsi="Times New Roman" w:cs="Times New Roman"/>
+        </w:rPr>
+        <w:t>-questions in English and Spanish shows rather similar syntactic structure:</w:t>
       </w:r>
     </w:p>
     <w:p>
@@ -1521,19 +1989,63 @@
         <w:rPr>
           <w:rFonts w:ascii="Times New Roman" w:hAnsi="Times New Roman" w:cs="Times New Roman"/>
         </w:rPr>
-        <w:t xml:space="preserve">¿Dónde compraste </w:t>
-      </w:r>
+        <w:t>¿</w:t>
+      </w:r>
+      <w:proofErr w:type="spellStart"/>
+      <w:r>
+        <w:rPr>
+          <w:rFonts w:ascii="Times New Roman" w:hAnsi="Times New Roman" w:cs="Times New Roman"/>
+        </w:rPr>
+        <w:t>Dónde</w:t>
+      </w:r>
+      <w:proofErr w:type="spellEnd"/>
+      <w:r>
+        <w:rPr>
+          <w:rFonts w:ascii="Times New Roman" w:hAnsi="Times New Roman" w:cs="Times New Roman"/>
+        </w:rPr>
+        <w:t xml:space="preserve"> </w:t>
+      </w:r>
+      <w:proofErr w:type="spellStart"/>
+      <w:r>
+        <w:rPr>
+          <w:rFonts w:ascii="Times New Roman" w:hAnsi="Times New Roman" w:cs="Times New Roman"/>
+        </w:rPr>
+        <w:t>compraste</w:t>
+      </w:r>
+      <w:proofErr w:type="spellEnd"/>
+      <w:r>
+        <w:rPr>
+          <w:rFonts w:ascii="Times New Roman" w:hAnsi="Times New Roman" w:cs="Times New Roman"/>
+        </w:rPr>
+        <w:t xml:space="preserve"> </w:t>
+      </w:r>
+      <w:proofErr w:type="spellStart"/>
       <w:r>
         <w:rPr>
           <w:rFonts w:ascii="Times New Roman" w:hAnsi="Times New Roman" w:cs="Times New Roman"/>
         </w:rPr>
         <w:t>estos</w:t>
       </w:r>
-      <w:r>
-        <w:rPr>
-          <w:rFonts w:ascii="Times New Roman" w:hAnsi="Times New Roman" w:cs="Times New Roman"/>
-        </w:rPr>
-        <w:t xml:space="preserve"> libros?</w:t>
+      <w:proofErr w:type="spellEnd"/>
+      <w:r>
+        <w:rPr>
+          <w:rFonts w:ascii="Times New Roman" w:hAnsi="Times New Roman" w:cs="Times New Roman"/>
+        </w:rPr>
+        <w:t xml:space="preserve"> </w:t>
+      </w:r>
+      <w:proofErr w:type="spellStart"/>
+      <w:r>
+        <w:rPr>
+          <w:rFonts w:ascii="Times New Roman" w:hAnsi="Times New Roman" w:cs="Times New Roman"/>
+        </w:rPr>
+        <w:t>libros</w:t>
+      </w:r>
+      <w:proofErr w:type="spellEnd"/>
+      <w:r>
+        <w:rPr>
+          <w:rFonts w:ascii="Times New Roman" w:hAnsi="Times New Roman" w:cs="Times New Roman"/>
+        </w:rPr>
+        <w:t>?</w:t>
       </w:r>
     </w:p>
     <w:p>
@@ -1620,7 +2132,77 @@
           <w:rFonts w:ascii="Times New Roman" w:hAnsi="Times New Roman" w:cs="Times New Roman"/>
         </w:rPr>
         <w:lastRenderedPageBreak/>
-        <w:t>However, when comparing pitch contour of wh-questions in American English (participants from Minnesota) reported in Farías (2013) and Mexican Spanish (participatns from México DF) reported in De la Mota, Butragueño &amp; Prieto (2010), even the general tendency is the similar rising-</w:t>
+        <w:t xml:space="preserve">However, when comparing pitch contour of </w:t>
+      </w:r>
+      <w:proofErr w:type="spellStart"/>
+      <w:r>
+        <w:rPr>
+          <w:rFonts w:ascii="Times New Roman" w:hAnsi="Times New Roman" w:cs="Times New Roman"/>
+        </w:rPr>
+        <w:t>wh</w:t>
+      </w:r>
+      <w:proofErr w:type="spellEnd"/>
+      <w:r>
+        <w:rPr>
+          <w:rFonts w:ascii="Times New Roman" w:hAnsi="Times New Roman" w:cs="Times New Roman"/>
+        </w:rPr>
+        <w:t xml:space="preserve">-questions in American English (participants from Minnesota) reported in </w:t>
+      </w:r>
+      <w:proofErr w:type="spellStart"/>
+      <w:r>
+        <w:rPr>
+          <w:rFonts w:ascii="Times New Roman" w:hAnsi="Times New Roman" w:cs="Times New Roman"/>
+        </w:rPr>
+        <w:t>Farías</w:t>
+      </w:r>
+      <w:proofErr w:type="spellEnd"/>
+      <w:r>
+        <w:rPr>
+          <w:rFonts w:ascii="Times New Roman" w:hAnsi="Times New Roman" w:cs="Times New Roman"/>
+        </w:rPr>
+        <w:t xml:space="preserve"> (2013) and Mexican Spanish (</w:t>
+      </w:r>
+      <w:proofErr w:type="spellStart"/>
+      <w:r>
+        <w:rPr>
+          <w:rFonts w:ascii="Times New Roman" w:hAnsi="Times New Roman" w:cs="Times New Roman"/>
+        </w:rPr>
+        <w:t>participatns</w:t>
+      </w:r>
+      <w:proofErr w:type="spellEnd"/>
+      <w:r>
+        <w:rPr>
+          <w:rFonts w:ascii="Times New Roman" w:hAnsi="Times New Roman" w:cs="Times New Roman"/>
+        </w:rPr>
+        <w:t xml:space="preserve"> from México DF) reported in De la </w:t>
+      </w:r>
+      <w:proofErr w:type="spellStart"/>
+      <w:r>
+        <w:rPr>
+          <w:rFonts w:ascii="Times New Roman" w:hAnsi="Times New Roman" w:cs="Times New Roman"/>
+        </w:rPr>
+        <w:t>Mota</w:t>
+      </w:r>
+      <w:proofErr w:type="spellEnd"/>
+      <w:r>
+        <w:rPr>
+          <w:rFonts w:ascii="Times New Roman" w:hAnsi="Times New Roman" w:cs="Times New Roman"/>
+        </w:rPr>
+        <w:t xml:space="preserve">, </w:t>
+      </w:r>
+      <w:proofErr w:type="spellStart"/>
+      <w:r>
+        <w:rPr>
+          <w:rFonts w:ascii="Times New Roman" w:hAnsi="Times New Roman" w:cs="Times New Roman"/>
+        </w:rPr>
+        <w:t>Butragueño</w:t>
+      </w:r>
+      <w:proofErr w:type="spellEnd"/>
+      <w:r>
+        <w:rPr>
+          <w:rFonts w:ascii="Times New Roman" w:hAnsi="Times New Roman" w:cs="Times New Roman"/>
+        </w:rPr>
+        <w:t xml:space="preserve"> &amp; Prieto (2010), even the general tendency is the similar rising-</w:t>
       </w:r>
       <w:r>
         <w:rPr>
@@ -1700,7 +2282,29 @@
           <w:sz w:val="22"/>
           <w:szCs w:val="22"/>
         </w:rPr>
-        <w:t>Example of the pitch contour of a wh-question produced by an English speaker reading a sentence in English</w:t>
+        <w:t xml:space="preserve">Example of the pitch contour of a </w:t>
+      </w:r>
+      <w:proofErr w:type="spellStart"/>
+      <w:r>
+        <w:rPr>
+          <w:rFonts w:ascii="Times New Roman" w:hAnsi="Times New Roman" w:cs="Times New Roman"/>
+          <w:i/>
+          <w:iCs/>
+          <w:sz w:val="22"/>
+          <w:szCs w:val="22"/>
+        </w:rPr>
+        <w:t>wh</w:t>
+      </w:r>
+      <w:proofErr w:type="spellEnd"/>
+      <w:r>
+        <w:rPr>
+          <w:rFonts w:ascii="Times New Roman" w:hAnsi="Times New Roman" w:cs="Times New Roman"/>
+          <w:i/>
+          <w:iCs/>
+          <w:sz w:val="22"/>
+          <w:szCs w:val="22"/>
+        </w:rPr>
+        <w:t>-question produced by an English speaker reading a sentence in English</w:t>
       </w:r>
     </w:p>
     <w:p>
@@ -1776,7 +2380,43 @@
           <w:sz w:val="22"/>
           <w:szCs w:val="22"/>
         </w:rPr>
-        <w:t>Note. English wh-question produced by an English speaker. From “A Comparative Analysis of Intonation Between Spanish and English Speakers in Tag Questions, Wh-Questions, Inverted Questions, and Repetition Questions,” by</w:t>
+        <w:t xml:space="preserve">Note. English </w:t>
+      </w:r>
+      <w:proofErr w:type="spellStart"/>
+      <w:r>
+        <w:rPr>
+          <w:rFonts w:ascii="Times New Roman" w:hAnsi="Times New Roman" w:cs="Times New Roman"/>
+          <w:sz w:val="22"/>
+          <w:szCs w:val="22"/>
+        </w:rPr>
+        <w:t>wh</w:t>
+      </w:r>
+      <w:proofErr w:type="spellEnd"/>
+      <w:r>
+        <w:rPr>
+          <w:rFonts w:ascii="Times New Roman" w:hAnsi="Times New Roman" w:cs="Times New Roman"/>
+          <w:sz w:val="22"/>
+          <w:szCs w:val="22"/>
+        </w:rPr>
+        <w:t xml:space="preserve">-question produced by an English speaker. From “A Comparative Analysis of Intonation Between Spanish and English Speakers in Tag Questions, </w:t>
+      </w:r>
+      <w:proofErr w:type="spellStart"/>
+      <w:r>
+        <w:rPr>
+          <w:rFonts w:ascii="Times New Roman" w:hAnsi="Times New Roman" w:cs="Times New Roman"/>
+          <w:sz w:val="22"/>
+          <w:szCs w:val="22"/>
+        </w:rPr>
+        <w:t>Wh</w:t>
+      </w:r>
+      <w:proofErr w:type="spellEnd"/>
+      <w:r>
+        <w:rPr>
+          <w:rFonts w:ascii="Times New Roman" w:hAnsi="Times New Roman" w:cs="Times New Roman"/>
+          <w:sz w:val="22"/>
+          <w:szCs w:val="22"/>
+        </w:rPr>
+        <w:t>-Questions, Inverted Questions, and Repetition Questions,” by</w:t>
       </w:r>
       <w:r>
         <w:rPr>
@@ -1790,17 +2430,123 @@
           <w:sz w:val="22"/>
           <w:szCs w:val="22"/>
         </w:rPr>
-        <w:t>Maria Gabriela Valenzuela Farías, 2013,</w:t>
-      </w:r>
-      <w:r>
-        <w:rPr>
-          <w:rFonts w:ascii="Times New Roman" w:hAnsi="Times New Roman" w:cs="Times New Roman"/>
-          <w:i/>
-          <w:iCs/>
-          <w:sz w:val="22"/>
-          <w:szCs w:val="22"/>
-        </w:rPr>
-        <w:t xml:space="preserve"> Revista Brasileira de Linguística Aplicada.</w:t>
+        <w:t xml:space="preserve">Maria Gabriela Valenzuela </w:t>
+      </w:r>
+      <w:proofErr w:type="spellStart"/>
+      <w:r>
+        <w:rPr>
+          <w:rFonts w:ascii="Times New Roman" w:hAnsi="Times New Roman" w:cs="Times New Roman"/>
+          <w:sz w:val="22"/>
+          <w:szCs w:val="22"/>
+        </w:rPr>
+        <w:t>Farías</w:t>
+      </w:r>
+      <w:proofErr w:type="spellEnd"/>
+      <w:r>
+        <w:rPr>
+          <w:rFonts w:ascii="Times New Roman" w:hAnsi="Times New Roman" w:cs="Times New Roman"/>
+          <w:sz w:val="22"/>
+          <w:szCs w:val="22"/>
+        </w:rPr>
+        <w:t>, 2013,</w:t>
+      </w:r>
+      <w:r>
+        <w:rPr>
+          <w:rFonts w:ascii="Times New Roman" w:hAnsi="Times New Roman" w:cs="Times New Roman"/>
+          <w:i/>
+          <w:iCs/>
+          <w:sz w:val="22"/>
+          <w:szCs w:val="22"/>
+        </w:rPr>
+        <w:t xml:space="preserve"> </w:t>
+      </w:r>
+      <w:proofErr w:type="spellStart"/>
+      <w:r>
+        <w:rPr>
+          <w:rFonts w:ascii="Times New Roman" w:hAnsi="Times New Roman" w:cs="Times New Roman"/>
+          <w:i/>
+          <w:iCs/>
+          <w:sz w:val="22"/>
+          <w:szCs w:val="22"/>
+        </w:rPr>
+        <w:t>Revista</w:t>
+      </w:r>
+      <w:proofErr w:type="spellEnd"/>
+      <w:r>
+        <w:rPr>
+          <w:rFonts w:ascii="Times New Roman" w:hAnsi="Times New Roman" w:cs="Times New Roman"/>
+          <w:i/>
+          <w:iCs/>
+          <w:sz w:val="22"/>
+          <w:szCs w:val="22"/>
+        </w:rPr>
+        <w:t xml:space="preserve"> </w:t>
+      </w:r>
+      <w:proofErr w:type="spellStart"/>
+      <w:r>
+        <w:rPr>
+          <w:rFonts w:ascii="Times New Roman" w:hAnsi="Times New Roman" w:cs="Times New Roman"/>
+          <w:i/>
+          <w:iCs/>
+          <w:sz w:val="22"/>
+          <w:szCs w:val="22"/>
+        </w:rPr>
+        <w:t>Brasileira</w:t>
+      </w:r>
+      <w:proofErr w:type="spellEnd"/>
+      <w:r>
+        <w:rPr>
+          <w:rFonts w:ascii="Times New Roman" w:hAnsi="Times New Roman" w:cs="Times New Roman"/>
+          <w:i/>
+          <w:iCs/>
+          <w:sz w:val="22"/>
+          <w:szCs w:val="22"/>
+        </w:rPr>
+        <w:t xml:space="preserve"> de </w:t>
+      </w:r>
+      <w:proofErr w:type="spellStart"/>
+      <w:r>
+        <w:rPr>
+          <w:rFonts w:ascii="Times New Roman" w:hAnsi="Times New Roman" w:cs="Times New Roman"/>
+          <w:i/>
+          <w:iCs/>
+          <w:sz w:val="22"/>
+          <w:szCs w:val="22"/>
+        </w:rPr>
+        <w:t>Linguística</w:t>
+      </w:r>
+      <w:proofErr w:type="spellEnd"/>
+      <w:r>
+        <w:rPr>
+          <w:rFonts w:ascii="Times New Roman" w:hAnsi="Times New Roman" w:cs="Times New Roman"/>
+          <w:i/>
+          <w:iCs/>
+          <w:sz w:val="22"/>
+          <w:szCs w:val="22"/>
+        </w:rPr>
+        <w:t xml:space="preserve"> </w:t>
+      </w:r>
+      <w:proofErr w:type="spellStart"/>
+      <w:r>
+        <w:rPr>
+          <w:rFonts w:ascii="Times New Roman" w:hAnsi="Times New Roman" w:cs="Times New Roman"/>
+          <w:i/>
+          <w:iCs/>
+          <w:sz w:val="22"/>
+          <w:szCs w:val="22"/>
+        </w:rPr>
+        <w:t>Aplicada</w:t>
+      </w:r>
+      <w:proofErr w:type="spellEnd"/>
+      <w:r>
+        <w:rPr>
+          <w:rFonts w:ascii="Times New Roman" w:hAnsi="Times New Roman" w:cs="Times New Roman"/>
+          <w:i/>
+          <w:iCs/>
+          <w:sz w:val="22"/>
+          <w:szCs w:val="22"/>
+        </w:rPr>
+        <w:t>.</w:t>
       </w:r>
     </w:p>
     <w:p>
@@ -1858,7 +2604,51 @@
           <w:sz w:val="22"/>
           <w:szCs w:val="22"/>
         </w:rPr>
-        <w:t xml:space="preserve">Example of the pitch contour of a wh-question produced by a Spanish speaker </w:t>
+        <w:t xml:space="preserve">Example of the pitch contour of a </w:t>
+      </w:r>
+      <w:proofErr w:type="spellStart"/>
+      <w:r>
+        <w:rPr>
+          <w:rFonts w:ascii="Times New Roman" w:hAnsi="Times New Roman" w:cs="Times New Roman"/>
+          <w:i/>
+          <w:iCs/>
+          <w:sz w:val="22"/>
+          <w:szCs w:val="22"/>
+        </w:rPr>
+        <w:t>wh</w:t>
+      </w:r>
+      <w:proofErr w:type="spellEnd"/>
+      <w:r>
+        <w:rPr>
+          <w:rFonts w:ascii="Times New Roman" w:hAnsi="Times New Roman" w:cs="Times New Roman"/>
+          <w:i/>
+          <w:iCs/>
+          <w:sz w:val="22"/>
+          <w:szCs w:val="22"/>
+        </w:rPr>
+        <w:t xml:space="preserve">-question produced by a Spanish </w:t>
+      </w:r>
+      <w:proofErr w:type="gramStart"/>
+      <w:r>
+        <w:rPr>
+          <w:rFonts w:ascii="Times New Roman" w:hAnsi="Times New Roman" w:cs="Times New Roman"/>
+          <w:i/>
+          <w:iCs/>
+          <w:sz w:val="22"/>
+          <w:szCs w:val="22"/>
+        </w:rPr>
+        <w:t>speaker</w:t>
+      </w:r>
+      <w:proofErr w:type="gramEnd"/>
+      <w:r>
+        <w:rPr>
+          <w:rFonts w:ascii="Times New Roman" w:hAnsi="Times New Roman" w:cs="Times New Roman"/>
+          <w:i/>
+          <w:iCs/>
+          <w:sz w:val="22"/>
+          <w:szCs w:val="22"/>
+        </w:rPr>
+        <w:t xml:space="preserve"> </w:t>
       </w:r>
     </w:p>
     <w:p>
@@ -1943,8 +2733,72 @@
           <w:sz w:val="22"/>
           <w:szCs w:val="22"/>
         </w:rPr>
-        <w:t>Note. Waveform, spectrogram and F0 trace for the information‐seeking wh‐ question ¿Y tú de qué pueblo vienes</w:t>
-      </w:r>
+        <w:t xml:space="preserve">Note. Waveform, spectrogram and F0 trace for the information‐seeking </w:t>
+      </w:r>
+      <w:proofErr w:type="spellStart"/>
+      <w:r>
+        <w:rPr>
+          <w:rFonts w:ascii="Times New Roman" w:hAnsi="Times New Roman" w:cs="Times New Roman"/>
+          <w:sz w:val="22"/>
+          <w:szCs w:val="22"/>
+        </w:rPr>
+        <w:t>wh</w:t>
+      </w:r>
+      <w:proofErr w:type="spellEnd"/>
+      <w:r>
+        <w:rPr>
+          <w:rFonts w:ascii="Times New Roman" w:hAnsi="Times New Roman" w:cs="Times New Roman"/>
+          <w:sz w:val="22"/>
+          <w:szCs w:val="22"/>
+        </w:rPr>
+        <w:t xml:space="preserve">‐ question ¿Y </w:t>
+      </w:r>
+      <w:proofErr w:type="spellStart"/>
+      <w:r>
+        <w:rPr>
+          <w:rFonts w:ascii="Times New Roman" w:hAnsi="Times New Roman" w:cs="Times New Roman"/>
+          <w:sz w:val="22"/>
+          <w:szCs w:val="22"/>
+        </w:rPr>
+        <w:t>tú</w:t>
+      </w:r>
+      <w:proofErr w:type="spellEnd"/>
+      <w:r>
+        <w:rPr>
+          <w:rFonts w:ascii="Times New Roman" w:hAnsi="Times New Roman" w:cs="Times New Roman"/>
+          <w:sz w:val="22"/>
+          <w:szCs w:val="22"/>
+        </w:rPr>
+        <w:t xml:space="preserve"> de </w:t>
+      </w:r>
+      <w:proofErr w:type="spellStart"/>
+      <w:r>
+        <w:rPr>
+          <w:rFonts w:ascii="Times New Roman" w:hAnsi="Times New Roman" w:cs="Times New Roman"/>
+          <w:sz w:val="22"/>
+          <w:szCs w:val="22"/>
+        </w:rPr>
+        <w:t>qué</w:t>
+      </w:r>
+      <w:proofErr w:type="spellEnd"/>
+      <w:r>
+        <w:rPr>
+          <w:rFonts w:ascii="Times New Roman" w:hAnsi="Times New Roman" w:cs="Times New Roman"/>
+          <w:sz w:val="22"/>
+          <w:szCs w:val="22"/>
+        </w:rPr>
+        <w:t xml:space="preserve"> pueblo </w:t>
+      </w:r>
+      <w:proofErr w:type="spellStart"/>
+      <w:r>
+        <w:rPr>
+          <w:rFonts w:ascii="Times New Roman" w:hAnsi="Times New Roman" w:cs="Times New Roman"/>
+          <w:sz w:val="22"/>
+          <w:szCs w:val="22"/>
+        </w:rPr>
+        <w:t>vienes</w:t>
+      </w:r>
+      <w:proofErr w:type="spellEnd"/>
       <w:r>
         <w:rPr>
           <w:rFonts w:ascii="Times New Roman" w:hAnsi="Times New Roman" w:cs="Times New Roman"/>
@@ -1975,7 +2829,43 @@
           <w:sz w:val="22"/>
           <w:szCs w:val="22"/>
         </w:rPr>
-        <w:t>Carme de‐la‐Mota, Pedro Martín Butragueño and Pilar Prieto, 2010,</w:t>
+        <w:t>Carme de‐la‐</w:t>
+      </w:r>
+      <w:proofErr w:type="spellStart"/>
+      <w:r>
+        <w:rPr>
+          <w:rFonts w:ascii="Times New Roman" w:hAnsi="Times New Roman" w:cs="Times New Roman"/>
+          <w:sz w:val="22"/>
+          <w:szCs w:val="22"/>
+        </w:rPr>
+        <w:t>Mota</w:t>
+      </w:r>
+      <w:proofErr w:type="spellEnd"/>
+      <w:r>
+        <w:rPr>
+          <w:rFonts w:ascii="Times New Roman" w:hAnsi="Times New Roman" w:cs="Times New Roman"/>
+          <w:sz w:val="22"/>
+          <w:szCs w:val="22"/>
+        </w:rPr>
+        <w:t xml:space="preserve">, Pedro Martín </w:t>
+      </w:r>
+      <w:proofErr w:type="spellStart"/>
+      <w:r>
+        <w:rPr>
+          <w:rFonts w:ascii="Times New Roman" w:hAnsi="Times New Roman" w:cs="Times New Roman"/>
+          <w:sz w:val="22"/>
+          <w:szCs w:val="22"/>
+        </w:rPr>
+        <w:t>Butragueño</w:t>
+      </w:r>
+      <w:proofErr w:type="spellEnd"/>
+      <w:r>
+        <w:rPr>
+          <w:rFonts w:ascii="Times New Roman" w:hAnsi="Times New Roman" w:cs="Times New Roman"/>
+          <w:sz w:val="22"/>
+          <w:szCs w:val="22"/>
+        </w:rPr>
+        <w:t xml:space="preserve"> and Pilar Prieto, 2010,</w:t>
       </w:r>
       <w:r>
         <w:rPr>
@@ -2033,7 +2923,35 @@
         <w:rPr>
           <w:rFonts w:ascii="Times New Roman" w:hAnsi="Times New Roman" w:cs="Times New Roman"/>
         </w:rPr>
-        <w:t>According to Spaii and Hermes (1993), pitch variations are essential components not only to distinguish the speaker's intention, but also to identify non-linguistic tasks such as emotions, social status, and personalities. Non-native speakers of English (in our case, focusing specifically on Spanish speakers), show a hard time acquiring the intonational patterns in English. Since Spanish is a language with a narrow variation in intonation, ESL learners may tend to transfer their pitch into English, having as a result a "flat" sound (Celce-Murcia et al., 1996). Bowen (1956)</w:t>
+        <w:t xml:space="preserve">According to </w:t>
+      </w:r>
+      <w:proofErr w:type="spellStart"/>
+      <w:r>
+        <w:rPr>
+          <w:rFonts w:ascii="Times New Roman" w:hAnsi="Times New Roman" w:cs="Times New Roman"/>
+        </w:rPr>
+        <w:t>Spaii</w:t>
+      </w:r>
+      <w:proofErr w:type="spellEnd"/>
+      <w:r>
+        <w:rPr>
+          <w:rFonts w:ascii="Times New Roman" w:hAnsi="Times New Roman" w:cs="Times New Roman"/>
+        </w:rPr>
+        <w:t xml:space="preserve"> and Hermes (1993), pitch variations are essential components not only to distinguish the speaker's intention, but also to identify non-linguistic tasks such as emotions, social status, and personalities. Non-native speakers of English (in our case, focusing specifically on Spanish speakers), show a hard time acquiring the intonational patterns in English. Since Spanish is a language with a narrow variation in intonation, ESL learners may tend to transfer their pitch into English, having as a result a "flat" sound (</w:t>
+      </w:r>
+      <w:proofErr w:type="spellStart"/>
+      <w:r>
+        <w:rPr>
+          <w:rFonts w:ascii="Times New Roman" w:hAnsi="Times New Roman" w:cs="Times New Roman"/>
+        </w:rPr>
+        <w:t>Celce</w:t>
+      </w:r>
+      <w:proofErr w:type="spellEnd"/>
+      <w:r>
+        <w:rPr>
+          <w:rFonts w:ascii="Times New Roman" w:hAnsi="Times New Roman" w:cs="Times New Roman"/>
+        </w:rPr>
+        <w:t>-Murcia et al., 1996). Bowen (1956)</w:t>
       </w:r>
       <w:r>
         <w:rPr>
@@ -2053,6 +2971,7 @@
         </w:rPr>
         <w:t xml:space="preserve"> English will negatively transfer the intonation patterns of their L1, for example, a Spanish emphatic sentence, such as "he does eat pasta" (</w:t>
       </w:r>
+      <w:proofErr w:type="spellStart"/>
       <w:r>
         <w:rPr>
           <w:rFonts w:ascii="Times New Roman" w:hAnsi="Times New Roman" w:cs="Times New Roman"/>
@@ -2063,7 +2982,28 @@
         <w:rPr>
           <w:rFonts w:ascii="Times New Roman" w:hAnsi="Times New Roman" w:cs="Times New Roman"/>
         </w:rPr>
-        <w:t>l sí come pasta) to an English speaker is perceived as annoying. This</w:t>
+        <w:t>l</w:t>
+      </w:r>
+      <w:proofErr w:type="spellEnd"/>
+      <w:r>
+        <w:rPr>
+          <w:rFonts w:ascii="Times New Roman" w:hAnsi="Times New Roman" w:cs="Times New Roman"/>
+        </w:rPr>
+        <w:t xml:space="preserve"> </w:t>
+      </w:r>
+      <w:proofErr w:type="spellStart"/>
+      <w:r>
+        <w:rPr>
+          <w:rFonts w:ascii="Times New Roman" w:hAnsi="Times New Roman" w:cs="Times New Roman"/>
+        </w:rPr>
+        <w:t>sí</w:t>
+      </w:r>
+      <w:proofErr w:type="spellEnd"/>
+      <w:r>
+        <w:rPr>
+          <w:rFonts w:ascii="Times New Roman" w:hAnsi="Times New Roman" w:cs="Times New Roman"/>
+        </w:rPr>
+        <w:t xml:space="preserve"> come pasta) to an English speaker is perceived as annoying. This</w:t>
       </w:r>
       <w:r>
         <w:rPr>
@@ -2098,11 +3038,33 @@
           <w:rFonts w:ascii="Times New Roman" w:hAnsi="Times New Roman" w:cs="Times New Roman"/>
         </w:rPr>
       </w:pPr>
-      <w:r>
-        <w:rPr>
-          <w:rFonts w:ascii="Times New Roman" w:hAnsi="Times New Roman" w:cs="Times New Roman"/>
-        </w:rPr>
-        <w:t xml:space="preserve">Farías in her production study (2013) tested the differences and similarities in intonation when producing tag questions, wh-questions, inverted questions, and repetition questions among native English speakers and ESL Spanish speakers. </w:t>
+      <w:proofErr w:type="spellStart"/>
+      <w:r>
+        <w:rPr>
+          <w:rFonts w:ascii="Times New Roman" w:hAnsi="Times New Roman" w:cs="Times New Roman"/>
+        </w:rPr>
+        <w:t>Farías</w:t>
+      </w:r>
+      <w:proofErr w:type="spellEnd"/>
+      <w:r>
+        <w:rPr>
+          <w:rFonts w:ascii="Times New Roman" w:hAnsi="Times New Roman" w:cs="Times New Roman"/>
+        </w:rPr>
+        <w:t xml:space="preserve"> in her production study (2013) tested the differences and similarities in intonation when producing tag questions, </w:t>
+      </w:r>
+      <w:proofErr w:type="spellStart"/>
+      <w:r>
+        <w:rPr>
+          <w:rFonts w:ascii="Times New Roman" w:hAnsi="Times New Roman" w:cs="Times New Roman"/>
+        </w:rPr>
+        <w:t>wh</w:t>
+      </w:r>
+      <w:proofErr w:type="spellEnd"/>
+      <w:r>
+        <w:rPr>
+          <w:rFonts w:ascii="Times New Roman" w:hAnsi="Times New Roman" w:cs="Times New Roman"/>
+        </w:rPr>
+        <w:t xml:space="preserve">-questions, inverted questions, and repetition questions among native English speakers and ESL Spanish speakers. </w:t>
       </w:r>
       <w:r>
         <w:rPr>
@@ -2114,7 +3076,35 @@
         <w:rPr>
           <w:rFonts w:ascii="Times New Roman" w:hAnsi="Times New Roman" w:cs="Times New Roman"/>
         </w:rPr>
-        <w:t>results showed that 100% of the participants who were native English speakers ended the questions with a falling contour, while more than half (66%) of the L1 Spanish speakers can produce such English sentences with the same falling contour. Spanish wh-questions produced by the participants had the tendency to end with rising intonation, as opposed to the falling contour given by the Spanish speakers to English sentences. Another difference in producing wh-question in English and Spanish for the L1Spanish speakers is the mean pitch, as the then mean pitch is 180Hz when they are producing English target items and 143Hz in Spanish.</w:t>
+        <w:t xml:space="preserve">results showed that 100% of the participants who were native English speakers ended the questions with a falling contour, while more than half (66%) of the L1 Spanish speakers can produce such English sentences with the same falling contour. Spanish </w:t>
+      </w:r>
+      <w:proofErr w:type="spellStart"/>
+      <w:r>
+        <w:rPr>
+          <w:rFonts w:ascii="Times New Roman" w:hAnsi="Times New Roman" w:cs="Times New Roman"/>
+        </w:rPr>
+        <w:t>wh</w:t>
+      </w:r>
+      <w:proofErr w:type="spellEnd"/>
+      <w:r>
+        <w:rPr>
+          <w:rFonts w:ascii="Times New Roman" w:hAnsi="Times New Roman" w:cs="Times New Roman"/>
+        </w:rPr>
+        <w:t xml:space="preserve">-questions produced by the participants had the tendency to end with rising intonation, as opposed to the falling contour given by the Spanish speakers to English sentences. Another difference in producing </w:t>
+      </w:r>
+      <w:proofErr w:type="spellStart"/>
+      <w:r>
+        <w:rPr>
+          <w:rFonts w:ascii="Times New Roman" w:hAnsi="Times New Roman" w:cs="Times New Roman"/>
+        </w:rPr>
+        <w:t>wh</w:t>
+      </w:r>
+      <w:proofErr w:type="spellEnd"/>
+      <w:r>
+        <w:rPr>
+          <w:rFonts w:ascii="Times New Roman" w:hAnsi="Times New Roman" w:cs="Times New Roman"/>
+        </w:rPr>
+        <w:t>-question in English and Spanish for the L1Spanish speakers is the mean pitch, as the then mean pitch is 180Hz when they are producing English target items and 143Hz in Spanish.</w:t>
       </w:r>
     </w:p>
     <w:p>
@@ -2128,7 +3118,35 @@
         <w:rPr>
           <w:rFonts w:ascii="Times New Roman" w:hAnsi="Times New Roman" w:cs="Times New Roman"/>
         </w:rPr>
-        <w:t xml:space="preserve">In Piccinini and Garellek’s work (2015), they specifically </w:t>
+        <w:t xml:space="preserve">In </w:t>
+      </w:r>
+      <w:proofErr w:type="spellStart"/>
+      <w:r>
+        <w:rPr>
+          <w:rFonts w:ascii="Times New Roman" w:hAnsi="Times New Roman" w:cs="Times New Roman"/>
+        </w:rPr>
+        <w:t>Piccinini</w:t>
+      </w:r>
+      <w:proofErr w:type="spellEnd"/>
+      <w:r>
+        <w:rPr>
+          <w:rFonts w:ascii="Times New Roman" w:hAnsi="Times New Roman" w:cs="Times New Roman"/>
+        </w:rPr>
+        <w:t xml:space="preserve"> and </w:t>
+      </w:r>
+      <w:proofErr w:type="spellStart"/>
+      <w:r>
+        <w:rPr>
+          <w:rFonts w:ascii="Times New Roman" w:hAnsi="Times New Roman" w:cs="Times New Roman"/>
+        </w:rPr>
+        <w:t>Garellek’s</w:t>
+      </w:r>
+      <w:proofErr w:type="spellEnd"/>
+      <w:r>
+        <w:rPr>
+          <w:rFonts w:ascii="Times New Roman" w:hAnsi="Times New Roman" w:cs="Times New Roman"/>
+        </w:rPr>
+        <w:t xml:space="preserve"> work (2015), they specifically </w:t>
       </w:r>
       <w:r>
         <w:rPr>
@@ -2388,24 +3406,52 @@
           <w:sz w:val="22"/>
           <w:szCs w:val="22"/>
         </w:rPr>
-        <w:t>Page Piccinini</w:t>
-      </w:r>
-      <w:r>
-        <w:rPr>
-          <w:rFonts w:ascii="Times New Roman" w:hAnsi="Times New Roman" w:cs="Times New Roman"/>
-          <w:sz w:val="22"/>
-          <w:szCs w:val="22"/>
-        </w:rPr>
-        <w:t xml:space="preserve">o and </w:t>
-      </w:r>
-      <w:r>
-        <w:rPr>
-          <w:rFonts w:ascii="Times New Roman" w:hAnsi="Times New Roman" w:cs="Times New Roman"/>
-          <w:sz w:val="22"/>
-          <w:szCs w:val="22"/>
-        </w:rPr>
-        <w:t>Marc Garellek</w:t>
-      </w:r>
+        <w:t xml:space="preserve">Page </w:t>
+      </w:r>
+      <w:proofErr w:type="spellStart"/>
+      <w:r>
+        <w:rPr>
+          <w:rFonts w:ascii="Times New Roman" w:hAnsi="Times New Roman" w:cs="Times New Roman"/>
+          <w:sz w:val="22"/>
+          <w:szCs w:val="22"/>
+        </w:rPr>
+        <w:t>Piccinini</w:t>
+      </w:r>
+      <w:r>
+        <w:rPr>
+          <w:rFonts w:ascii="Times New Roman" w:hAnsi="Times New Roman" w:cs="Times New Roman"/>
+          <w:sz w:val="22"/>
+          <w:szCs w:val="22"/>
+        </w:rPr>
+        <w:t>o</w:t>
+      </w:r>
+      <w:proofErr w:type="spellEnd"/>
+      <w:r>
+        <w:rPr>
+          <w:rFonts w:ascii="Times New Roman" w:hAnsi="Times New Roman" w:cs="Times New Roman"/>
+          <w:sz w:val="22"/>
+          <w:szCs w:val="22"/>
+        </w:rPr>
+        <w:t xml:space="preserve"> and </w:t>
+      </w:r>
+      <w:r>
+        <w:rPr>
+          <w:rFonts w:ascii="Times New Roman" w:hAnsi="Times New Roman" w:cs="Times New Roman"/>
+          <w:sz w:val="22"/>
+          <w:szCs w:val="22"/>
+        </w:rPr>
+        <w:t xml:space="preserve">Marc </w:t>
+      </w:r>
+      <w:proofErr w:type="spellStart"/>
+      <w:r>
+        <w:rPr>
+          <w:rFonts w:ascii="Times New Roman" w:hAnsi="Times New Roman" w:cs="Times New Roman"/>
+          <w:sz w:val="22"/>
+          <w:szCs w:val="22"/>
+        </w:rPr>
+        <w:t>Garellek</w:t>
+      </w:r>
+      <w:proofErr w:type="spellEnd"/>
       <w:r>
         <w:rPr>
           <w:rFonts w:ascii="Times New Roman" w:hAnsi="Times New Roman" w:cs="Times New Roman"/>
@@ -2504,7 +3550,21 @@
         <w:rPr>
           <w:rFonts w:ascii="Times New Roman" w:hAnsi="Times New Roman" w:cs="Times New Roman"/>
         </w:rPr>
-        <w:t>r: English-Spanish (intonational languages)</w:t>
+        <w:t xml:space="preserve">r: </w:t>
+      </w:r>
+      <w:proofErr w:type="gramStart"/>
+      <w:r>
+        <w:rPr>
+          <w:rFonts w:ascii="Times New Roman" w:hAnsi="Times New Roman" w:cs="Times New Roman"/>
+        </w:rPr>
+        <w:t>English-Spanish</w:t>
+      </w:r>
+      <w:proofErr w:type="gramEnd"/>
+      <w:r>
+        <w:rPr>
+          <w:rFonts w:ascii="Times New Roman" w:hAnsi="Times New Roman" w:cs="Times New Roman"/>
+        </w:rPr>
+        <w:t xml:space="preserve"> (intonational languages)</w:t>
       </w:r>
       <w:r>
         <w:rPr>
@@ -2583,7 +3643,25 @@
           <w:i/>
           <w:iCs/>
         </w:rPr>
-        <w:t>When perceiving Wh-questions start in English and end with code-switched items in Spanish, are English speaking learners of Spanish able to make use of acoustic cues to cope with switch cost?</w:t>
+        <w:t xml:space="preserve">When perceiving </w:t>
+      </w:r>
+      <w:proofErr w:type="spellStart"/>
+      <w:r>
+        <w:rPr>
+          <w:rFonts w:ascii="Times New Roman" w:hAnsi="Times New Roman" w:cs="Times New Roman"/>
+          <w:i/>
+          <w:iCs/>
+        </w:rPr>
+        <w:t>Wh</w:t>
+      </w:r>
+      <w:proofErr w:type="spellEnd"/>
+      <w:r>
+        <w:rPr>
+          <w:rFonts w:ascii="Times New Roman" w:hAnsi="Times New Roman" w:cs="Times New Roman"/>
+          <w:i/>
+          <w:iCs/>
+        </w:rPr>
+        <w:t>-questions start in English and end with code-switched items in Spanish, are English speaking learners of Spanish able to make use of acoustic cues to cope with switch cost?</w:t>
       </w:r>
       <w:r>
         <w:rPr>
@@ -2595,7 +3673,77 @@
         <w:rPr>
           <w:rFonts w:ascii="Times New Roman" w:hAnsi="Times New Roman" w:cs="Times New Roman"/>
         </w:rPr>
-        <w:t>Previous studies have reported segmental properties going through alternation when produced in CS context in both matrix language and switched items (eg, VOT in Fricke, Kroll and Dussias, 2016), and there were reported suprasegmental features involved in similar phenomenon (intonation in Piccinini &amp; Garellek’s study, 2014); Shen et al. (2020) showed that in English-Chinese code switching withholding acoustic cues can cause slower recognition of switched item. In line with Shen et al. (2020) study, we hypothesize that English speaking learners of Spanish can make use of acoustic cues to cope with switch cost in English-Spanish code switching Wh-questions.</w:t>
+        <w:t>Previous studies have reported segmental properties going through alternation when produced in CS context in both matrix language and switched items (</w:t>
+      </w:r>
+      <w:proofErr w:type="spellStart"/>
+      <w:r>
+        <w:rPr>
+          <w:rFonts w:ascii="Times New Roman" w:hAnsi="Times New Roman" w:cs="Times New Roman"/>
+        </w:rPr>
+        <w:t>eg</w:t>
+      </w:r>
+      <w:proofErr w:type="spellEnd"/>
+      <w:r>
+        <w:rPr>
+          <w:rFonts w:ascii="Times New Roman" w:hAnsi="Times New Roman" w:cs="Times New Roman"/>
+        </w:rPr>
+        <w:t xml:space="preserve">, VOT in Fricke, Kroll and </w:t>
+      </w:r>
+      <w:proofErr w:type="spellStart"/>
+      <w:r>
+        <w:rPr>
+          <w:rFonts w:ascii="Times New Roman" w:hAnsi="Times New Roman" w:cs="Times New Roman"/>
+        </w:rPr>
+        <w:t>Dussias</w:t>
+      </w:r>
+      <w:proofErr w:type="spellEnd"/>
+      <w:r>
+        <w:rPr>
+          <w:rFonts w:ascii="Times New Roman" w:hAnsi="Times New Roman" w:cs="Times New Roman"/>
+        </w:rPr>
+        <w:t xml:space="preserve">, 2016), and there were reported suprasegmental features involved in similar phenomenon (intonation in </w:t>
+      </w:r>
+      <w:proofErr w:type="spellStart"/>
+      <w:r>
+        <w:rPr>
+          <w:rFonts w:ascii="Times New Roman" w:hAnsi="Times New Roman" w:cs="Times New Roman"/>
+        </w:rPr>
+        <w:t>Piccinini</w:t>
+      </w:r>
+      <w:proofErr w:type="spellEnd"/>
+      <w:r>
+        <w:rPr>
+          <w:rFonts w:ascii="Times New Roman" w:hAnsi="Times New Roman" w:cs="Times New Roman"/>
+        </w:rPr>
+        <w:t xml:space="preserve"> &amp; </w:t>
+      </w:r>
+      <w:proofErr w:type="spellStart"/>
+      <w:r>
+        <w:rPr>
+          <w:rFonts w:ascii="Times New Roman" w:hAnsi="Times New Roman" w:cs="Times New Roman"/>
+        </w:rPr>
+        <w:t>Garellek’s</w:t>
+      </w:r>
+      <w:proofErr w:type="spellEnd"/>
+      <w:r>
+        <w:rPr>
+          <w:rFonts w:ascii="Times New Roman" w:hAnsi="Times New Roman" w:cs="Times New Roman"/>
+        </w:rPr>
+        <w:t xml:space="preserve"> study, 2014); Shen et al. (2020) showed that in English-Chinese code switching withholding acoustic cues can cause slower recognition of switched item. In line with Shen et al. (2020) study, we hypothesize that English speaking learners of Spanish can make use of acoustic cues to cope with switch cost in English-Spanish code switching </w:t>
+      </w:r>
+      <w:proofErr w:type="spellStart"/>
+      <w:r>
+        <w:rPr>
+          <w:rFonts w:ascii="Times New Roman" w:hAnsi="Times New Roman" w:cs="Times New Roman"/>
+        </w:rPr>
+        <w:t>Wh</w:t>
+      </w:r>
+      <w:proofErr w:type="spellEnd"/>
+      <w:r>
+        <w:rPr>
+          <w:rFonts w:ascii="Times New Roman" w:hAnsi="Times New Roman" w:cs="Times New Roman"/>
+        </w:rPr>
+        <w:t>-questions.</w:t>
       </w:r>
     </w:p>
     <w:p>
@@ -2777,20 +3925,28 @@
         <w:rPr>
           <w:rFonts w:ascii="Times New Roman" w:hAnsi="Times New Roman" w:cs="Times New Roman"/>
         </w:rPr>
-        <w:t xml:space="preserve"> a</w:t>
-      </w:r>
-      <w:r>
-        <w:rPr>
-          <w:rFonts w:ascii="Times New Roman" w:hAnsi="Times New Roman" w:cs="Times New Roman"/>
-        </w:rPr>
         <w:t xml:space="preserve"> </w:t>
       </w:r>
+      <w:proofErr w:type="gramStart"/>
+      <w:r>
+        <w:rPr>
+          <w:rFonts w:ascii="Times New Roman" w:hAnsi="Times New Roman" w:cs="Times New Roman"/>
+        </w:rPr>
+        <w:t>a</w:t>
+      </w:r>
+      <w:r>
+        <w:rPr>
+          <w:rFonts w:ascii="Times New Roman" w:hAnsi="Times New Roman" w:cs="Times New Roman"/>
+        </w:rPr>
+        <w:t xml:space="preserve"> </w:t>
+      </w:r>
       <w:r>
         <w:rPr>
           <w:rFonts w:ascii="Times New Roman" w:hAnsi="Times New Roman" w:cs="Times New Roman"/>
         </w:rPr>
         <w:t>4-version stimuli</w:t>
       </w:r>
+      <w:proofErr w:type="gramEnd"/>
       <w:r>
         <w:rPr>
           <w:rFonts w:ascii="Times New Roman" w:hAnsi="Times New Roman" w:cs="Times New Roman"/>
@@ -3221,7 +4377,21 @@
         <w:rPr>
           <w:rFonts w:ascii="Times New Roman" w:hAnsi="Times New Roman" w:cs="Times New Roman"/>
         </w:rPr>
-        <w:t xml:space="preserve">an adapted Language History Questionnaire (LHQ) (Li et al., 2020); </w:t>
+        <w:t>an adapted Language History Questionnaire (LHQ) (Li et al., 2020</w:t>
+      </w:r>
+      <w:proofErr w:type="gramStart"/>
+      <w:r>
+        <w:rPr>
+          <w:rFonts w:ascii="Times New Roman" w:hAnsi="Times New Roman" w:cs="Times New Roman"/>
+        </w:rPr>
+        <w:t>);</w:t>
+      </w:r>
+      <w:proofErr w:type="gramEnd"/>
+      <w:r>
+        <w:rPr>
+          <w:rFonts w:ascii="Times New Roman" w:hAnsi="Times New Roman" w:cs="Times New Roman"/>
+        </w:rPr>
+        <w:t xml:space="preserve"> </w:t>
       </w:r>
     </w:p>
     <w:p>
@@ -3242,17 +4412,39 @@
         </w:rPr>
         <w:t>an adapted Bilingual Language Profile (BLP) (</w:t>
       </w:r>
-      <w:r>
-        <w:rPr>
-          <w:rFonts w:ascii="Times New Roman" w:hAnsi="Times New Roman" w:cs="Times New Roman"/>
-        </w:rPr>
-        <w:t xml:space="preserve">Gertken, </w:t>
-      </w:r>
-      <w:r>
-        <w:rPr>
-          <w:rFonts w:ascii="Times New Roman" w:hAnsi="Times New Roman" w:cs="Times New Roman"/>
-        </w:rPr>
-        <w:t>Birdsong &amp; Amengual, 201</w:t>
+      <w:proofErr w:type="spellStart"/>
+      <w:r>
+        <w:rPr>
+          <w:rFonts w:ascii="Times New Roman" w:hAnsi="Times New Roman" w:cs="Times New Roman"/>
+        </w:rPr>
+        <w:t>Gertken</w:t>
+      </w:r>
+      <w:proofErr w:type="spellEnd"/>
+      <w:r>
+        <w:rPr>
+          <w:rFonts w:ascii="Times New Roman" w:hAnsi="Times New Roman" w:cs="Times New Roman"/>
+        </w:rPr>
+        <w:t xml:space="preserve">, </w:t>
+      </w:r>
+      <w:r>
+        <w:rPr>
+          <w:rFonts w:ascii="Times New Roman" w:hAnsi="Times New Roman" w:cs="Times New Roman"/>
+        </w:rPr>
+        <w:t xml:space="preserve">Birdsong &amp; </w:t>
+      </w:r>
+      <w:proofErr w:type="spellStart"/>
+      <w:r>
+        <w:rPr>
+          <w:rFonts w:ascii="Times New Roman" w:hAnsi="Times New Roman" w:cs="Times New Roman"/>
+        </w:rPr>
+        <w:t>Amengual</w:t>
+      </w:r>
+      <w:proofErr w:type="spellEnd"/>
+      <w:r>
+        <w:rPr>
+          <w:rFonts w:ascii="Times New Roman" w:hAnsi="Times New Roman" w:cs="Times New Roman"/>
+        </w:rPr>
+        <w:t>, 201</w:t>
       </w:r>
       <w:r>
         <w:rPr>
@@ -3260,12 +4452,14 @@
         </w:rPr>
         <w:t>4</w:t>
       </w:r>
+      <w:proofErr w:type="gramStart"/>
       <w:r>
         <w:rPr>
           <w:rFonts w:ascii="Times New Roman" w:hAnsi="Times New Roman" w:cs="Times New Roman"/>
         </w:rPr>
         <w:t>);</w:t>
       </w:r>
+      <w:proofErr w:type="gramEnd"/>
     </w:p>
     <w:p>
       <w:pPr>
@@ -3289,7 +4483,70 @@
         <w:rPr>
           <w:rFonts w:ascii="Times New Roman" w:hAnsi="Times New Roman" w:cs="Times New Roman"/>
         </w:rPr>
-        <w:t xml:space="preserve"> (Rodriguez-Fornells, Krämer, Lorenzo-Seva, Festman &amp; Münte, 2012)</w:t>
+        <w:t xml:space="preserve"> (Rodriguez-</w:t>
+      </w:r>
+      <w:proofErr w:type="spellStart"/>
+      <w:r>
+        <w:rPr>
+          <w:rFonts w:ascii="Times New Roman" w:hAnsi="Times New Roman" w:cs="Times New Roman"/>
+        </w:rPr>
+        <w:t>Fornells</w:t>
+      </w:r>
+      <w:proofErr w:type="spellEnd"/>
+      <w:r>
+        <w:rPr>
+          <w:rFonts w:ascii="Times New Roman" w:hAnsi="Times New Roman" w:cs="Times New Roman"/>
+        </w:rPr>
+        <w:t xml:space="preserve">, </w:t>
+      </w:r>
+      <w:proofErr w:type="spellStart"/>
+      <w:r>
+        <w:rPr>
+          <w:rFonts w:ascii="Times New Roman" w:hAnsi="Times New Roman" w:cs="Times New Roman"/>
+        </w:rPr>
+        <w:t>Krämer</w:t>
+      </w:r>
+      <w:proofErr w:type="spellEnd"/>
+      <w:r>
+        <w:rPr>
+          <w:rFonts w:ascii="Times New Roman" w:hAnsi="Times New Roman" w:cs="Times New Roman"/>
+        </w:rPr>
+        <w:t xml:space="preserve">, Lorenzo-Seva, </w:t>
+      </w:r>
+      <w:proofErr w:type="spellStart"/>
+      <w:r>
+        <w:rPr>
+          <w:rFonts w:ascii="Times New Roman" w:hAnsi="Times New Roman" w:cs="Times New Roman"/>
+        </w:rPr>
+        <w:t>Festman</w:t>
+      </w:r>
+      <w:proofErr w:type="spellEnd"/>
+      <w:r>
+        <w:rPr>
+          <w:rFonts w:ascii="Times New Roman" w:hAnsi="Times New Roman" w:cs="Times New Roman"/>
+        </w:rPr>
+        <w:t xml:space="preserve"> &amp; </w:t>
+      </w:r>
+      <w:proofErr w:type="spellStart"/>
+      <w:r>
+        <w:rPr>
+          <w:rFonts w:ascii="Times New Roman" w:hAnsi="Times New Roman" w:cs="Times New Roman"/>
+        </w:rPr>
+        <w:t>Münte</w:t>
+      </w:r>
+      <w:proofErr w:type="spellEnd"/>
+      <w:r>
+        <w:rPr>
+          <w:rFonts w:ascii="Times New Roman" w:hAnsi="Times New Roman" w:cs="Times New Roman"/>
+        </w:rPr>
+        <w:t>, 2012</w:t>
+      </w:r>
+      <w:proofErr w:type="gramStart"/>
+      <w:r>
+        <w:rPr>
+          <w:rFonts w:ascii="Times New Roman" w:hAnsi="Times New Roman" w:cs="Times New Roman"/>
+        </w:rPr>
+        <w:t>)</w:t>
       </w:r>
       <w:r>
         <w:rPr>
@@ -3297,6 +4554,7 @@
         </w:rPr>
         <w:t>;</w:t>
       </w:r>
+      <w:proofErr w:type="gramEnd"/>
     </w:p>
     <w:p>
       <w:pPr>
@@ -3314,7 +4572,49 @@
         <w:rPr>
           <w:rFonts w:ascii="Times New Roman" w:hAnsi="Times New Roman" w:cs="Times New Roman"/>
         </w:rPr>
-        <w:t>a language proficiency test (Lextale-Esp, Izura &amp; Brysbaert, 2014)</w:t>
+        <w:t>a language proficiency test (</w:t>
+      </w:r>
+      <w:proofErr w:type="spellStart"/>
+      <w:r>
+        <w:rPr>
+          <w:rFonts w:ascii="Times New Roman" w:hAnsi="Times New Roman" w:cs="Times New Roman"/>
+        </w:rPr>
+        <w:t>Lextale-Esp</w:t>
+      </w:r>
+      <w:proofErr w:type="spellEnd"/>
+      <w:r>
+        <w:rPr>
+          <w:rFonts w:ascii="Times New Roman" w:hAnsi="Times New Roman" w:cs="Times New Roman"/>
+        </w:rPr>
+        <w:t xml:space="preserve">, </w:t>
+      </w:r>
+      <w:proofErr w:type="spellStart"/>
+      <w:r>
+        <w:rPr>
+          <w:rFonts w:ascii="Times New Roman" w:hAnsi="Times New Roman" w:cs="Times New Roman"/>
+        </w:rPr>
+        <w:t>Izura</w:t>
+      </w:r>
+      <w:proofErr w:type="spellEnd"/>
+      <w:r>
+        <w:rPr>
+          <w:rFonts w:ascii="Times New Roman" w:hAnsi="Times New Roman" w:cs="Times New Roman"/>
+        </w:rPr>
+        <w:t xml:space="preserve"> &amp; </w:t>
+      </w:r>
+      <w:proofErr w:type="spellStart"/>
+      <w:r>
+        <w:rPr>
+          <w:rFonts w:ascii="Times New Roman" w:hAnsi="Times New Roman" w:cs="Times New Roman"/>
+        </w:rPr>
+        <w:t>Brysbaert</w:t>
+      </w:r>
+      <w:proofErr w:type="spellEnd"/>
+      <w:r>
+        <w:rPr>
+          <w:rFonts w:ascii="Times New Roman" w:hAnsi="Times New Roman" w:cs="Times New Roman"/>
+        </w:rPr>
+        <w:t>, 2014)</w:t>
       </w:r>
     </w:p>
     <w:p>
@@ -3373,11 +4673,19 @@
         </w:rPr>
         <w:t xml:space="preserve">, the learners had an average </w:t>
       </w:r>
-      <w:r>
-        <w:rPr>
-          <w:rFonts w:ascii="Times New Roman" w:hAnsi="Times New Roman" w:cs="Times New Roman"/>
-        </w:rPr>
-        <w:t xml:space="preserve">prociciency </w:t>
+      <w:proofErr w:type="spellStart"/>
+      <w:r>
+        <w:rPr>
+          <w:rFonts w:ascii="Times New Roman" w:hAnsi="Times New Roman" w:cs="Times New Roman"/>
+        </w:rPr>
+        <w:t>prociciency</w:t>
+      </w:r>
+      <w:proofErr w:type="spellEnd"/>
+      <w:r>
+        <w:rPr>
+          <w:rFonts w:ascii="Times New Roman" w:hAnsi="Times New Roman" w:cs="Times New Roman"/>
+        </w:rPr>
+        <w:t xml:space="preserve"> </w:t>
       </w:r>
       <w:r>
         <w:rPr>
@@ -3456,7 +4764,21 @@
         <w:rPr>
           <w:rFonts w:ascii="Times New Roman" w:hAnsi="Times New Roman" w:cs="Times New Roman"/>
         </w:rPr>
-        <w:t xml:space="preserve">Prior to the recruitment of participants, written materials were created first bearing in mind that they would be used in both experiments. Then visual and auditory materials were collected, created and modified in accordance to the written materials. </w:t>
+        <w:t xml:space="preserve">Prior to the recruitment of participants, written materials were created first bearing in mind that they would be used in both experiments. Then visual and auditory materials were collected, created and modified in accordance </w:t>
+      </w:r>
+      <w:proofErr w:type="gramStart"/>
+      <w:r>
+        <w:rPr>
+          <w:rFonts w:ascii="Times New Roman" w:hAnsi="Times New Roman" w:cs="Times New Roman"/>
+        </w:rPr>
+        <w:t>to</w:t>
+      </w:r>
+      <w:proofErr w:type="gramEnd"/>
+      <w:r>
+        <w:rPr>
+          <w:rFonts w:ascii="Times New Roman" w:hAnsi="Times New Roman" w:cs="Times New Roman"/>
+        </w:rPr>
+        <w:t xml:space="preserve"> the written materials. </w:t>
       </w:r>
     </w:p>
     <w:p>
@@ -3558,7 +4880,21 @@
         <w:rPr>
           <w:rFonts w:ascii="Times New Roman" w:hAnsi="Times New Roman" w:cs="Times New Roman"/>
         </w:rPr>
-        <w:t xml:space="preserve">In PsychoPy (Pierce et al., 2019) images appeared in pairs in Size (0.5, 0.5) and Position (-0.5, 0) and (0.5, 0) respectively (Anchor center). </w:t>
+        <w:t xml:space="preserve">In </w:t>
+      </w:r>
+      <w:proofErr w:type="spellStart"/>
+      <w:r>
+        <w:rPr>
+          <w:rFonts w:ascii="Times New Roman" w:hAnsi="Times New Roman" w:cs="Times New Roman"/>
+        </w:rPr>
+        <w:t>PsychoPy</w:t>
+      </w:r>
+      <w:proofErr w:type="spellEnd"/>
+      <w:r>
+        <w:rPr>
+          <w:rFonts w:ascii="Times New Roman" w:hAnsi="Times New Roman" w:cs="Times New Roman"/>
+        </w:rPr>
+        <w:t xml:space="preserve"> (Pierce et al., 2019) images appeared in pairs in Size (0.5, 0.5) and Position (-0.5, 0) and (0.5, 0) respectively (Anchor center). </w:t>
       </w:r>
     </w:p>
     <w:p>
@@ -3608,17 +4944,53 @@
         </w:rPr>
         <w:t xml:space="preserve">all </w:t>
       </w:r>
-      <w:r>
-        <w:rPr>
-          <w:rFonts w:ascii="Times New Roman" w:hAnsi="Times New Roman" w:cs="Times New Roman"/>
-        </w:rPr>
-        <w:t>Wh-question</w:t>
-      </w:r>
-      <w:r>
-        <w:rPr>
-          <w:rFonts w:ascii="Times New Roman" w:hAnsi="Times New Roman" w:cs="Times New Roman"/>
-        </w:rPr>
-        <w:t xml:space="preserve">, written for created by us. The target sentences are designed to be intrasentential code-switching Wh-questions that have English as matrix language and only the last lexical item in the sentence </w:t>
+      <w:proofErr w:type="spellStart"/>
+      <w:r>
+        <w:rPr>
+          <w:rFonts w:ascii="Times New Roman" w:hAnsi="Times New Roman" w:cs="Times New Roman"/>
+        </w:rPr>
+        <w:t>Wh</w:t>
+      </w:r>
+      <w:proofErr w:type="spellEnd"/>
+      <w:r>
+        <w:rPr>
+          <w:rFonts w:ascii="Times New Roman" w:hAnsi="Times New Roman" w:cs="Times New Roman"/>
+        </w:rPr>
+        <w:t>-question</w:t>
+      </w:r>
+      <w:r>
+        <w:rPr>
+          <w:rFonts w:ascii="Times New Roman" w:hAnsi="Times New Roman" w:cs="Times New Roman"/>
+        </w:rPr>
+        <w:t xml:space="preserve">, written for created by us. The target sentences are designed to be </w:t>
+      </w:r>
+      <w:proofErr w:type="spellStart"/>
+      <w:r>
+        <w:rPr>
+          <w:rFonts w:ascii="Times New Roman" w:hAnsi="Times New Roman" w:cs="Times New Roman"/>
+        </w:rPr>
+        <w:t>intrasentential</w:t>
+      </w:r>
+      <w:proofErr w:type="spellEnd"/>
+      <w:r>
+        <w:rPr>
+          <w:rFonts w:ascii="Times New Roman" w:hAnsi="Times New Roman" w:cs="Times New Roman"/>
+        </w:rPr>
+        <w:t xml:space="preserve"> code-switching </w:t>
+      </w:r>
+      <w:proofErr w:type="spellStart"/>
+      <w:r>
+        <w:rPr>
+          <w:rFonts w:ascii="Times New Roman" w:hAnsi="Times New Roman" w:cs="Times New Roman"/>
+        </w:rPr>
+        <w:t>Wh</w:t>
+      </w:r>
+      <w:proofErr w:type="spellEnd"/>
+      <w:r>
+        <w:rPr>
+          <w:rFonts w:ascii="Times New Roman" w:hAnsi="Times New Roman" w:cs="Times New Roman"/>
+        </w:rPr>
+        <w:t xml:space="preserve">-questions that have English as matrix language and only the last lexical item in the sentence </w:t>
       </w:r>
       <w:r>
         <w:rPr>
@@ -3644,6 +5016,7 @@
         </w:rPr>
         <w:t xml:space="preserve">Where is my </w:t>
       </w:r>
+      <w:proofErr w:type="spellStart"/>
       <w:r>
         <w:rPr>
           <w:rFonts w:ascii="Times New Roman" w:hAnsi="Times New Roman" w:cs="Times New Roman"/>
@@ -3652,6 +5025,7 @@
         </w:rPr>
         <w:t>perro</w:t>
       </w:r>
+      <w:proofErr w:type="spellEnd"/>
       <w:r>
         <w:rPr>
           <w:rFonts w:ascii="Times New Roman" w:hAnsi="Times New Roman" w:cs="Times New Roman"/>
@@ -3668,7 +5042,21 @@
         <w:rPr>
           <w:rFonts w:ascii="Times New Roman" w:hAnsi="Times New Roman" w:cs="Times New Roman"/>
         </w:rPr>
-        <w:t xml:space="preserve">Additional sentences including Spanish unilingual, English unilingual, Spanish-Englsih code-switching are </w:t>
+        <w:t>Additional sentences including Spanish unilingual, English unilingual, Spanish-</w:t>
+      </w:r>
+      <w:proofErr w:type="spellStart"/>
+      <w:r>
+        <w:rPr>
+          <w:rFonts w:ascii="Times New Roman" w:hAnsi="Times New Roman" w:cs="Times New Roman"/>
+        </w:rPr>
+        <w:t>Englsih</w:t>
+      </w:r>
+      <w:proofErr w:type="spellEnd"/>
+      <w:r>
+        <w:rPr>
+          <w:rFonts w:ascii="Times New Roman" w:hAnsi="Times New Roman" w:cs="Times New Roman"/>
+        </w:rPr>
+        <w:t xml:space="preserve"> code-switching are </w:t>
       </w:r>
       <w:r>
         <w:rPr>
@@ -3693,13 +5081,41 @@
         <w:rPr>
           <w:rFonts w:ascii="Times New Roman" w:hAnsi="Times New Roman" w:cs="Times New Roman"/>
         </w:rPr>
-        <w:t xml:space="preserve">of Mexican (Mexico City) Spanish recorded all the stimuli through Zoom (2016), recoded using the built-in function of Zoom (2016) and Voice Memos App on iPhone. The sentences that the speaker was supposed to record were presented one by one on her screen and she could repeat many times as needed to create a most naturalistic sound. All the recordings then are manipulated using Praat </w:t>
-      </w:r>
-      <w:r>
-        <w:rPr>
-          <w:rFonts w:ascii="Times New Roman" w:hAnsi="Times New Roman" w:cs="Times New Roman"/>
-        </w:rPr>
-        <w:t>(Boersma &amp; Weenink, 2022).</w:t>
+        <w:t xml:space="preserve">of Mexican (Mexico City) Spanish recorded all the stimuli through Zoom (2016), recoded using the built-in function of Zoom (2016) and Voice Memos App on iPhone. The sentences that the speaker was supposed to record were presented one by one on her screen and she could repeat many times as needed to create a most naturalistic sound. All the recordings then are manipulated using </w:t>
+      </w:r>
+      <w:proofErr w:type="spellStart"/>
+      <w:r>
+        <w:rPr>
+          <w:rFonts w:ascii="Times New Roman" w:hAnsi="Times New Roman" w:cs="Times New Roman"/>
+        </w:rPr>
+        <w:t>Praat</w:t>
+      </w:r>
+      <w:proofErr w:type="spellEnd"/>
+      <w:r>
+        <w:rPr>
+          <w:rFonts w:ascii="Times New Roman" w:hAnsi="Times New Roman" w:cs="Times New Roman"/>
+        </w:rPr>
+        <w:t xml:space="preserve"> </w:t>
+      </w:r>
+      <w:r>
+        <w:rPr>
+          <w:rFonts w:ascii="Times New Roman" w:hAnsi="Times New Roman" w:cs="Times New Roman"/>
+        </w:rPr>
+        <w:t xml:space="preserve">(Boersma &amp; </w:t>
+      </w:r>
+      <w:proofErr w:type="spellStart"/>
+      <w:r>
+        <w:rPr>
+          <w:rFonts w:ascii="Times New Roman" w:hAnsi="Times New Roman" w:cs="Times New Roman"/>
+        </w:rPr>
+        <w:t>Weenink</w:t>
+      </w:r>
+      <w:proofErr w:type="spellEnd"/>
+      <w:r>
+        <w:rPr>
+          <w:rFonts w:ascii="Times New Roman" w:hAnsi="Times New Roman" w:cs="Times New Roman"/>
+        </w:rPr>
+        <w:t>, 2022).</w:t>
       </w:r>
     </w:p>
     <w:p>
@@ -3781,7 +5197,21 @@
         <w:rPr>
           <w:rFonts w:ascii="Times New Roman" w:hAnsi="Times New Roman" w:cs="Times New Roman"/>
         </w:rPr>
-        <w:t xml:space="preserve">, one in English unilingual, and another in English-Spanish code-switch, and replace the lexical item in the same position in English unilingual sentence as the switched item in CS sentence with the word cut from CS sentence. In this way, we obtain one English-Spanish CS F0 not controlled sentence which in the matrix language maintain the acoustics from a unilingual </w:t>
+        <w:t xml:space="preserve">, one in English unilingual, and another in </w:t>
+      </w:r>
+      <w:proofErr w:type="gramStart"/>
+      <w:r>
+        <w:rPr>
+          <w:rFonts w:ascii="Times New Roman" w:hAnsi="Times New Roman" w:cs="Times New Roman"/>
+        </w:rPr>
+        <w:t>English-Spanish</w:t>
+      </w:r>
+      <w:proofErr w:type="gramEnd"/>
+      <w:r>
+        <w:rPr>
+          <w:rFonts w:ascii="Times New Roman" w:hAnsi="Times New Roman" w:cs="Times New Roman"/>
+        </w:rPr>
+        <w:t xml:space="preserve"> code-switch, and replace the lexical item in the same position in English unilingual sentence as the switched item in CS sentence with the word cut from CS sentence. In this way, we obtain one English-Spanish CS F0 not controlled sentence which in the matrix language maintain the acoustics from a unilingual </w:t>
       </w:r>
       <w:r>
         <w:rPr>
@@ -3981,7 +5411,21 @@
         <w:rPr>
           <w:rFonts w:ascii="Times New Roman" w:hAnsi="Times New Roman" w:cs="Times New Roman"/>
         </w:rPr>
-        <w:t xml:space="preserve">F0 contour using the pitch contour cloning function in Praat and changing the F0 of the whole matrix sentence to the one of English-Spanish CS, naturally produced (Figure 6). In this way we obtain one English-Spanish CS F0 controlled sentence which in the matrix language maintain the segmental properties from a unilingual context and the switched item from a CS context, while maintaining the suprasegmental property entirely from the naturally produced CS sentence. </w:t>
+        <w:t xml:space="preserve">F0 contour using the pitch contour cloning function in </w:t>
+      </w:r>
+      <w:proofErr w:type="spellStart"/>
+      <w:r>
+        <w:rPr>
+          <w:rFonts w:ascii="Times New Roman" w:hAnsi="Times New Roman" w:cs="Times New Roman"/>
+        </w:rPr>
+        <w:t>Praat</w:t>
+      </w:r>
+      <w:proofErr w:type="spellEnd"/>
+      <w:r>
+        <w:rPr>
+          <w:rFonts w:ascii="Times New Roman" w:hAnsi="Times New Roman" w:cs="Times New Roman"/>
+        </w:rPr>
+        <w:t xml:space="preserve"> and changing the F0 of the whole matrix sentence to the one of English-Spanish CS, naturally produced (Figure 6). In this way we obtain one English-Spanish CS F0 controlled sentence which in the matrix language maintain the segmental properties from a unilingual context and the switched item from a CS context, while maintaining the suprasegmental property entirely from the naturally produced CS sentence. </w:t>
       </w:r>
     </w:p>
     <w:p>
@@ -4259,7 +5703,21 @@
         <w:rPr>
           <w:rFonts w:ascii="Times New Roman" w:hAnsi="Times New Roman" w:cs="Times New Roman"/>
         </w:rPr>
-        <w:t>Participants finished 2 experiments individually in one session in following order: consent procedure, Experiment 1(concept monitoring), optional break, Experiment 2(switch prediction), optional break, language background questionnaire. optional feedback. All the participants chose to finish all the steps in their L1.</w:t>
+        <w:t xml:space="preserve">Participants finished 2 experiments individually in one session in following order: consent procedure, </w:t>
+      </w:r>
+      <w:proofErr w:type="gramStart"/>
+      <w:r>
+        <w:rPr>
+          <w:rFonts w:ascii="Times New Roman" w:hAnsi="Times New Roman" w:cs="Times New Roman"/>
+        </w:rPr>
+        <w:t>Experiment</w:t>
+      </w:r>
+      <w:proofErr w:type="gramEnd"/>
+      <w:r>
+        <w:rPr>
+          <w:rFonts w:ascii="Times New Roman" w:hAnsi="Times New Roman" w:cs="Times New Roman"/>
+        </w:rPr>
+        <w:t xml:space="preserve"> 1(concept monitoring), optional break, Experiment 2(switch prediction), optional break, language background questionnaire. optional feedback. All the participants chose to finish all the steps in their L1.</w:t>
       </w:r>
     </w:p>
     <w:p>
@@ -4355,7 +5813,35 @@
         <w:rPr>
           <w:rFonts w:ascii="Times New Roman" w:hAnsi="Times New Roman" w:cs="Times New Roman"/>
         </w:rPr>
-        <w:t xml:space="preserve">After the instructions, participants completed the practice trials and when they felt confident to start the experiment, they can press a key to start. Each trial starts with a 250-ms blank screen with a cross in the center, visual stimulus appeared 1,250 ms before the onset of the auditory stimuli. Each trial ended when participants made a choice by pressing a key, and if no key was pressed, the program will move on to the next trial after 4,000 ms of the onset of the auditory stimuli. </w:t>
+        <w:t xml:space="preserve">After the instructions, participants completed the practice trials and when they felt confident to start the experiment, they can press a key to start. Each trial starts with a 250-ms blank screen with a cross in the center, visual stimulus appeared 1,250 </w:t>
+      </w:r>
+      <w:proofErr w:type="spellStart"/>
+      <w:r>
+        <w:rPr>
+          <w:rFonts w:ascii="Times New Roman" w:hAnsi="Times New Roman" w:cs="Times New Roman"/>
+        </w:rPr>
+        <w:t>ms</w:t>
+      </w:r>
+      <w:proofErr w:type="spellEnd"/>
+      <w:r>
+        <w:rPr>
+          <w:rFonts w:ascii="Times New Roman" w:hAnsi="Times New Roman" w:cs="Times New Roman"/>
+        </w:rPr>
+        <w:t xml:space="preserve"> before the onset of the auditory stimuli. Each trial ended when participants made a choice by pressing a key, and if no key was pressed, the program will move on to the next trial after 4,000 </w:t>
+      </w:r>
+      <w:proofErr w:type="spellStart"/>
+      <w:r>
+        <w:rPr>
+          <w:rFonts w:ascii="Times New Roman" w:hAnsi="Times New Roman" w:cs="Times New Roman"/>
+        </w:rPr>
+        <w:t>ms</w:t>
+      </w:r>
+      <w:proofErr w:type="spellEnd"/>
+      <w:r>
+        <w:rPr>
+          <w:rFonts w:ascii="Times New Roman" w:hAnsi="Times New Roman" w:cs="Times New Roman"/>
+        </w:rPr>
+        <w:t xml:space="preserve"> of the onset of the auditory stimuli. </w:t>
       </w:r>
       <w:r>
         <w:rPr>
@@ -4517,7 +6003,14 @@
         <w:rPr>
           <w:rFonts w:ascii="Times New Roman" w:hAnsi="Times New Roman" w:cs="Times New Roman"/>
         </w:rPr>
-        <w:t>regarding the country of residence of the participants and other philological considerations in order to avoid any possible extra cognitive cost during this online</w:t>
+        <w:t xml:space="preserve">regarding the country of residence of the participants and other philological considerations in order to avoid any possible extra cognitive cost during this </w:t>
+      </w:r>
+      <w:proofErr w:type="gramStart"/>
+      <w:r>
+        <w:rPr>
+          <w:rFonts w:ascii="Times New Roman" w:hAnsi="Times New Roman" w:cs="Times New Roman"/>
+        </w:rPr>
+        <w:t>online</w:t>
       </w:r>
       <w:r>
         <w:rPr>
@@ -4529,7 +6022,14 @@
         <w:rPr>
           <w:rFonts w:ascii="Times New Roman" w:hAnsi="Times New Roman" w:cs="Times New Roman"/>
         </w:rPr>
-        <w:t>task based experiment.</w:t>
+        <w:t>task</w:t>
+      </w:r>
+      <w:proofErr w:type="gramEnd"/>
+      <w:r>
+        <w:rPr>
+          <w:rFonts w:ascii="Times New Roman" w:hAnsi="Times New Roman" w:cs="Times New Roman"/>
+        </w:rPr>
+        <w:t xml:space="preserve"> based experiment.</w:t>
       </w:r>
       <w:r>
         <w:rPr>
@@ -4584,7 +6084,21 @@
         <w:rPr>
           <w:rFonts w:ascii="Times New Roman" w:hAnsi="Times New Roman" w:cs="Times New Roman"/>
         </w:rPr>
-        <w:t>After the instructions, participants completed the practice trials and when they felt confident to start the experiment, they can press a key to start. Each trial starts with a 250-ms blank screen with a cross in the center, visual stimulus appeared 1,250 ms before the onset of the auditory stimuli. Each trial ended</w:t>
+        <w:t xml:space="preserve">After the instructions, participants completed the practice trials and when they felt confident to start the experiment, they can press a key to start. Each trial starts with a 250-ms blank screen with a cross in the center, visual stimulus appeared 1,250 </w:t>
+      </w:r>
+      <w:proofErr w:type="spellStart"/>
+      <w:r>
+        <w:rPr>
+          <w:rFonts w:ascii="Times New Roman" w:hAnsi="Times New Roman" w:cs="Times New Roman"/>
+        </w:rPr>
+        <w:t>ms</w:t>
+      </w:r>
+      <w:proofErr w:type="spellEnd"/>
+      <w:r>
+        <w:rPr>
+          <w:rFonts w:ascii="Times New Roman" w:hAnsi="Times New Roman" w:cs="Times New Roman"/>
+        </w:rPr>
+        <w:t xml:space="preserve"> before the onset of the auditory stimuli. Each trial ended</w:t>
       </w:r>
       <w:r>
         <w:rPr>
@@ -4596,7 +6110,21 @@
         <w:rPr>
           <w:rFonts w:ascii="Times New Roman" w:hAnsi="Times New Roman" w:cs="Times New Roman"/>
         </w:rPr>
-        <w:t xml:space="preserve">after 4,000 ms of the onset of the auditory stimuli. </w:t>
+        <w:t xml:space="preserve">after 4,000 </w:t>
+      </w:r>
+      <w:proofErr w:type="spellStart"/>
+      <w:r>
+        <w:rPr>
+          <w:rFonts w:ascii="Times New Roman" w:hAnsi="Times New Roman" w:cs="Times New Roman"/>
+        </w:rPr>
+        <w:t>ms</w:t>
+      </w:r>
+      <w:proofErr w:type="spellEnd"/>
+      <w:r>
+        <w:rPr>
+          <w:rFonts w:ascii="Times New Roman" w:hAnsi="Times New Roman" w:cs="Times New Roman"/>
+        </w:rPr>
+        <w:t xml:space="preserve"> of the onset of the auditory stimuli. </w:t>
       </w:r>
       <w:r>
         <w:rPr>
@@ -4793,13 +6321,454 @@
         <w:rPr>
           <w:rFonts w:ascii="Times New Roman" w:hAnsi="Times New Roman" w:cs="Times New Roman"/>
         </w:rPr>
-        <w:t xml:space="preserve">We then submitted the data to </w:t>
-      </w:r>
-      <w:r>
-        <w:rPr>
-          <w:rFonts w:ascii="Times New Roman" w:hAnsi="Times New Roman" w:cs="Times New Roman"/>
-        </w:rPr>
-        <w:t>1+</w:t>
+        <w:t xml:space="preserve">We then </w:t>
+      </w:r>
+      <w:r>
+        <w:rPr>
+          <w:rFonts w:ascii="Times New Roman" w:hAnsi="Times New Roman" w:cs="Times New Roman"/>
+        </w:rPr>
+        <w:t xml:space="preserve">calculated reaction time(rt) subtracting the duration of matrix sentence from the recorded reaction when participants pressed the key and </w:t>
+      </w:r>
+      <w:r>
+        <w:rPr>
+          <w:rFonts w:ascii="Times New Roman" w:hAnsi="Times New Roman" w:cs="Times New Roman"/>
+        </w:rPr>
+        <w:t xml:space="preserve">submitted the data to </w:t>
+      </w:r>
+      <w:r>
+        <w:rPr>
+          <w:rFonts w:ascii="Times New Roman" w:hAnsi="Times New Roman" w:cs="Times New Roman"/>
+        </w:rPr>
+        <w:t xml:space="preserve">an </w:t>
+      </w:r>
+      <w:r>
+        <w:rPr>
+          <w:rFonts w:ascii="Times New Roman" w:hAnsi="Times New Roman" w:cs="Times New Roman"/>
+        </w:rPr>
+        <w:t xml:space="preserve">analysis </w:t>
+      </w:r>
+      <w:r>
+        <w:rPr>
+          <w:rFonts w:ascii="Times New Roman" w:hAnsi="Times New Roman" w:cs="Times New Roman"/>
+        </w:rPr>
+        <w:t>to determine whether the participants reacted at different rate when listening to recordings of different conditions and if so, how are the differences.</w:t>
+      </w:r>
+      <w:r>
+        <w:rPr>
+          <w:rFonts w:ascii="Times New Roman" w:hAnsi="Times New Roman" w:cs="Times New Roman"/>
+        </w:rPr>
+        <w:t xml:space="preserve"> </w:t>
+      </w:r>
+      <w:r>
+        <w:rPr>
+          <w:rFonts w:ascii="Times New Roman" w:hAnsi="Times New Roman" w:cs="Times New Roman"/>
+        </w:rPr>
+        <w:t xml:space="preserve">A </w:t>
+      </w:r>
+      <w:r>
+        <w:rPr>
+          <w:rFonts w:ascii="Times New Roman" w:hAnsi="Times New Roman" w:cs="Times New Roman"/>
+        </w:rPr>
+        <w:t>linear</w:t>
+      </w:r>
+      <w:r>
+        <w:rPr>
+          <w:rFonts w:ascii="Times New Roman" w:hAnsi="Times New Roman" w:cs="Times New Roman"/>
+        </w:rPr>
+        <w:t xml:space="preserve"> mixed-effects model was run using R (R Core Team, 2022)</w:t>
+      </w:r>
+      <w:r>
+        <w:rPr>
+          <w:rFonts w:ascii="Times New Roman" w:hAnsi="Times New Roman" w:cs="Times New Roman"/>
+        </w:rPr>
+        <w:t xml:space="preserve">. </w:t>
+      </w:r>
+      <w:r>
+        <w:rPr>
+          <w:rFonts w:ascii="Times New Roman" w:hAnsi="Times New Roman" w:cs="Times New Roman"/>
+        </w:rPr>
+        <w:t xml:space="preserve">Holding </w:t>
+      </w:r>
+      <w:proofErr w:type="spellStart"/>
+      <w:r>
+        <w:rPr>
+          <w:rFonts w:ascii="Times New Roman" w:hAnsi="Times New Roman" w:cs="Times New Roman"/>
+        </w:rPr>
+        <w:t>partcipants</w:t>
+      </w:r>
+      <w:proofErr w:type="spellEnd"/>
+      <w:r>
+        <w:rPr>
+          <w:rFonts w:ascii="Times New Roman" w:hAnsi="Times New Roman" w:cs="Times New Roman"/>
+        </w:rPr>
+        <w:t xml:space="preserve">’ language proficiency (standardized </w:t>
+      </w:r>
+      <w:proofErr w:type="spellStart"/>
+      <w:r>
+        <w:rPr>
+          <w:rFonts w:ascii="Times New Roman" w:hAnsi="Times New Roman" w:cs="Times New Roman"/>
+        </w:rPr>
+        <w:t>Lextale</w:t>
+      </w:r>
+      <w:proofErr w:type="spellEnd"/>
+      <w:r>
+        <w:rPr>
+          <w:rFonts w:ascii="Times New Roman" w:hAnsi="Times New Roman" w:cs="Times New Roman"/>
+        </w:rPr>
+        <w:t xml:space="preserve"> score) constant and including a by-participant random intercept, estimated reaction time(rt) was the criterion with condition(</w:t>
+      </w:r>
+      <w:proofErr w:type="spellStart"/>
+      <w:r>
+        <w:rPr>
+          <w:rFonts w:ascii="Times New Roman" w:hAnsi="Times New Roman" w:cs="Times New Roman"/>
+        </w:rPr>
+        <w:t>cond</w:t>
+      </w:r>
+      <w:proofErr w:type="spellEnd"/>
+      <w:r>
+        <w:rPr>
+          <w:rFonts w:ascii="Times New Roman" w:hAnsi="Times New Roman" w:cs="Times New Roman"/>
+        </w:rPr>
+        <w:t xml:space="preserve">) as predictor. </w:t>
+      </w:r>
+      <w:r>
+        <w:rPr>
+          <w:rFonts w:ascii="Times New Roman" w:hAnsi="Times New Roman" w:cs="Times New Roman"/>
+        </w:rPr>
+        <w:t xml:space="preserve">The </w:t>
+      </w:r>
+      <w:r>
+        <w:rPr>
+          <w:rFonts w:ascii="Times New Roman" w:hAnsi="Times New Roman" w:cs="Times New Roman"/>
+        </w:rPr>
+        <w:t xml:space="preserve">condition factor was dummy coded with </w:t>
+      </w:r>
+      <w:r>
+        <w:rPr>
+          <w:rFonts w:ascii="Times New Roman" w:hAnsi="Times New Roman" w:cs="Times New Roman"/>
+        </w:rPr>
+        <w:lastRenderedPageBreak/>
+        <w:t xml:space="preserve">naturally produced English-Spanish Code-switching condition set as the reference group. </w:t>
+      </w:r>
+      <w:r>
+        <w:rPr>
+          <w:rFonts w:ascii="Times New Roman" w:hAnsi="Times New Roman" w:cs="Times New Roman"/>
+        </w:rPr>
+        <w:t xml:space="preserve">The results showed that, participants reacted at faster speed when hearing naturally produced unilingual English utterance, as main effect was found in this condition (t value = -4.837, p &lt; 0.001). No effect was found for </w:t>
+      </w:r>
+      <w:r>
+        <w:rPr>
+          <w:rFonts w:ascii="Times New Roman" w:hAnsi="Times New Roman" w:cs="Times New Roman"/>
+        </w:rPr>
+        <w:t>English-Spanish Code-switching</w:t>
+      </w:r>
+      <w:r>
+        <w:rPr>
+          <w:rFonts w:ascii="Times New Roman" w:hAnsi="Times New Roman" w:cs="Times New Roman"/>
+        </w:rPr>
+        <w:t xml:space="preserve"> spliced only condition (t value = 0.218, p &gt; 0.1), </w:t>
+      </w:r>
+      <w:r>
+        <w:rPr>
+          <w:rFonts w:ascii="Times New Roman" w:hAnsi="Times New Roman" w:cs="Times New Roman"/>
+        </w:rPr>
+        <w:t>and</w:t>
+      </w:r>
+      <w:r>
+        <w:rPr>
+          <w:rFonts w:ascii="Times New Roman" w:hAnsi="Times New Roman" w:cs="Times New Roman"/>
+        </w:rPr>
+        <w:t xml:space="preserve"> showed that </w:t>
+      </w:r>
+      <w:r>
+        <w:rPr>
+          <w:rFonts w:ascii="Times New Roman" w:hAnsi="Times New Roman" w:cs="Times New Roman"/>
+        </w:rPr>
+        <w:t xml:space="preserve">when </w:t>
+      </w:r>
+    </w:p>
+    <w:p>
+      <w:pPr>
+        <w:spacing w:line="480" w:lineRule="auto"/>
+        <w:rPr>
+          <w:rFonts w:ascii="Times New Roman" w:hAnsi="Times New Roman" w:cs="Times New Roman"/>
+        </w:rPr>
+      </w:pPr>
+    </w:p>
+    <w:p>
+      <w:pPr>
+        <w:spacing w:line="480" w:lineRule="auto"/>
+        <w:rPr>
+          <w:rFonts w:ascii="Times New Roman" w:hAnsi="Times New Roman" w:cs="Times New Roman"/>
+        </w:rPr>
+      </w:pPr>
+      <w:r>
+        <w:rPr>
+          <w:rFonts w:ascii="Times New Roman" w:hAnsi="Times New Roman" w:cs="Times New Roman"/>
+        </w:rPr>
+        <w:t>The analysis revealed that…</w:t>
+      </w:r>
+    </w:p>
+    <w:p>
+      <w:pPr>
+        <w:spacing w:line="480" w:lineRule="auto"/>
+        <w:rPr>
+          <w:rFonts w:ascii="Times New Roman" w:hAnsi="Times New Roman" w:cs="Times New Roman"/>
+        </w:rPr>
+      </w:pPr>
+      <w:r>
+        <w:rPr>
+          <w:rFonts w:ascii="Times New Roman" w:hAnsi="Times New Roman" w:cs="Times New Roman"/>
+        </w:rPr>
+        <w:t>Analysis 1</w:t>
+      </w:r>
+    </w:p>
+    <w:p>
+      <w:pPr>
+        <w:spacing w:line="480" w:lineRule="auto"/>
+        <w:rPr>
+          <w:rFonts w:ascii="Times New Roman" w:hAnsi="Times New Roman" w:cs="Times New Roman"/>
+          <w:strike/>
+        </w:rPr>
+      </w:pPr>
+    </w:p>
+    <w:p>
+      <w:pPr>
+        <w:spacing w:line="480" w:lineRule="auto"/>
+        <w:rPr>
+          <w:rFonts w:ascii="Times New Roman" w:hAnsi="Times New Roman" w:cs="Times New Roman"/>
+          <w:strike/>
+        </w:rPr>
+      </w:pPr>
+      <w:r>
+        <w:rPr>
+          <w:rFonts w:ascii="Times New Roman" w:hAnsi="Times New Roman" w:cs="Times New Roman"/>
+          <w:strike/>
+        </w:rPr>
+        <w:t>Experiment 2</w:t>
+      </w:r>
+    </w:p>
+    <w:p>
+      <w:pPr>
+        <w:spacing w:line="480" w:lineRule="auto"/>
+        <w:rPr>
+          <w:rFonts w:ascii="Times New Roman" w:hAnsi="Times New Roman" w:cs="Times New Roman"/>
+          <w:strike/>
+        </w:rPr>
+      </w:pPr>
+      <w:r>
+        <w:rPr>
+          <w:rFonts w:ascii="Times New Roman" w:hAnsi="Times New Roman" w:cs="Times New Roman"/>
+        </w:rPr>
+        <w:t xml:space="preserve">The data collected during Experiment </w:t>
+      </w:r>
+      <w:r>
+        <w:rPr>
+          <w:rFonts w:ascii="Times New Roman" w:hAnsi="Times New Roman" w:cs="Times New Roman"/>
+        </w:rPr>
+        <w:t>2</w:t>
+      </w:r>
+      <w:r>
+        <w:rPr>
+          <w:rFonts w:ascii="Times New Roman" w:hAnsi="Times New Roman" w:cs="Times New Roman"/>
+        </w:rPr>
+        <w:t xml:space="preserve"> were trimmed in following steps: we left out participants who</w:t>
+      </w:r>
+      <w:r>
+        <w:rPr>
+          <w:rFonts w:ascii="Times New Roman" w:hAnsi="Times New Roman" w:cs="Times New Roman"/>
+        </w:rPr>
+        <w:t>se data</w:t>
+      </w:r>
+      <w:r>
+        <w:rPr>
+          <w:rFonts w:ascii="Times New Roman" w:hAnsi="Times New Roman" w:cs="Times New Roman"/>
+        </w:rPr>
+        <w:t xml:space="preserve"> </w:t>
+      </w:r>
+      <w:r>
+        <w:rPr>
+          <w:rFonts w:ascii="Times New Roman" w:hAnsi="Times New Roman" w:cs="Times New Roman"/>
+        </w:rPr>
+        <w:t>were not included in Experiment 1 analysis</w:t>
+      </w:r>
+      <w:r>
+        <w:rPr>
+          <w:rFonts w:ascii="Times New Roman" w:hAnsi="Times New Roman" w:cs="Times New Roman"/>
+        </w:rPr>
+        <w:t>, then</w:t>
+      </w:r>
+      <w:r>
+        <w:rPr>
+          <w:rFonts w:ascii="Times New Roman" w:hAnsi="Times New Roman" w:cs="Times New Roman"/>
+        </w:rPr>
+        <w:t xml:space="preserve"> </w:t>
+      </w:r>
+      <w:r>
+        <w:rPr>
+          <w:rFonts w:ascii="Times New Roman" w:hAnsi="Times New Roman" w:cs="Times New Roman"/>
+        </w:rPr>
+        <w:t xml:space="preserve">we excluded incomplete data sets, </w:t>
+      </w:r>
+      <w:r>
+        <w:rPr>
+          <w:rFonts w:ascii="Times New Roman" w:hAnsi="Times New Roman" w:cs="Times New Roman"/>
+        </w:rPr>
+        <w:t xml:space="preserve">and per data set we filtered out any incorrect data entry including cases when no key was pressed, when wrong key was pressed or when more key(s) than necessary was pressed. </w:t>
+      </w:r>
+      <w:r>
+        <w:rPr>
+          <w:rFonts w:ascii="Times New Roman" w:hAnsi="Times New Roman" w:cs="Times New Roman"/>
+        </w:rPr>
+        <w:t>In Experiment 2 we collected two reaction times in the target items, reaction time 1 (rt1) when the participants pressed the first key choosing the first language they recognized in the utterance, and reaction time 2 (rt2) when they pressed the second key when they hear a language switch in the utterance. We also calculated the duration of each matrix sentence (</w:t>
+      </w:r>
+      <w:proofErr w:type="spellStart"/>
+      <w:r>
+        <w:rPr>
+          <w:rFonts w:ascii="Times New Roman" w:hAnsi="Times New Roman" w:cs="Times New Roman"/>
+        </w:rPr>
+        <w:t>dur</w:t>
+      </w:r>
+      <w:r>
+        <w:rPr>
+          <w:rFonts w:ascii="Times New Roman" w:hAnsi="Times New Roman" w:cs="Times New Roman"/>
+          <w:vertAlign w:val="subscript"/>
+        </w:rPr>
+        <w:t>mat</w:t>
+      </w:r>
+      <w:proofErr w:type="spellEnd"/>
+      <w:r>
+        <w:rPr>
+          <w:rFonts w:ascii="Times New Roman" w:hAnsi="Times New Roman" w:cs="Times New Roman"/>
+        </w:rPr>
+        <w:t>)</w:t>
+      </w:r>
+      <w:r>
+        <w:rPr>
+          <w:rFonts w:ascii="Times New Roman" w:hAnsi="Times New Roman" w:cs="Times New Roman"/>
+        </w:rPr>
+        <w:t xml:space="preserve"> </w:t>
+      </w:r>
+      <w:r>
+        <w:rPr>
+          <w:rFonts w:ascii="Times New Roman" w:hAnsi="Times New Roman" w:cs="Times New Roman"/>
+        </w:rPr>
+        <w:t>We calculated switching reaction time (</w:t>
+      </w:r>
+      <w:proofErr w:type="spellStart"/>
+      <w:r>
+        <w:rPr>
+          <w:rFonts w:ascii="Times New Roman" w:hAnsi="Times New Roman" w:cs="Times New Roman"/>
+        </w:rPr>
+        <w:t>rt</w:t>
+      </w:r>
+      <w:r>
+        <w:rPr>
+          <w:rFonts w:ascii="Times New Roman" w:hAnsi="Times New Roman" w:cs="Times New Roman"/>
+          <w:vertAlign w:val="subscript"/>
+        </w:rPr>
+        <w:t>cs</w:t>
+      </w:r>
+      <w:proofErr w:type="spellEnd"/>
+      <w:r>
+        <w:rPr>
+          <w:rFonts w:ascii="Times New Roman" w:hAnsi="Times New Roman" w:cs="Times New Roman"/>
+          <w:vertAlign w:val="subscript"/>
+        </w:rPr>
+        <w:t xml:space="preserve"> </w:t>
+      </w:r>
+      <w:r>
+        <w:rPr>
+          <w:rFonts w:ascii="Times New Roman" w:hAnsi="Times New Roman" w:cs="Times New Roman"/>
+        </w:rPr>
+        <w:t>= rt2 – rt1</w:t>
+      </w:r>
+      <w:r>
+        <w:rPr>
+          <w:rFonts w:ascii="Times New Roman" w:hAnsi="Times New Roman" w:cs="Times New Roman"/>
+        </w:rPr>
+        <w:t>) and matrix reaction time (</w:t>
+      </w:r>
+      <w:proofErr w:type="spellStart"/>
+      <w:r>
+        <w:rPr>
+          <w:rFonts w:ascii="Times New Roman" w:hAnsi="Times New Roman" w:cs="Times New Roman"/>
+        </w:rPr>
+        <w:t>rt</w:t>
+      </w:r>
+      <w:r>
+        <w:rPr>
+          <w:rFonts w:ascii="Times New Roman" w:hAnsi="Times New Roman" w:cs="Times New Roman"/>
+          <w:vertAlign w:val="subscript"/>
+        </w:rPr>
+        <w:t>mat</w:t>
+      </w:r>
+      <w:proofErr w:type="spellEnd"/>
+      <w:r>
+        <w:rPr>
+          <w:rFonts w:ascii="Times New Roman" w:hAnsi="Times New Roman" w:cs="Times New Roman"/>
+          <w:vertAlign w:val="subscript"/>
+        </w:rPr>
+        <w:t xml:space="preserve"> </w:t>
+      </w:r>
+      <w:r>
+        <w:rPr>
+          <w:rFonts w:ascii="Times New Roman" w:hAnsi="Times New Roman" w:cs="Times New Roman"/>
+        </w:rPr>
+        <w:t xml:space="preserve">= rt2 - </w:t>
+      </w:r>
+      <w:proofErr w:type="spellStart"/>
+      <w:r>
+        <w:rPr>
+          <w:rFonts w:ascii="Times New Roman" w:hAnsi="Times New Roman" w:cs="Times New Roman"/>
+        </w:rPr>
+        <w:t>dur</w:t>
+      </w:r>
+      <w:r>
+        <w:rPr>
+          <w:rFonts w:ascii="Times New Roman" w:hAnsi="Times New Roman" w:cs="Times New Roman"/>
+          <w:vertAlign w:val="subscript"/>
+        </w:rPr>
+        <w:t>mat</w:t>
+      </w:r>
+      <w:proofErr w:type="spellEnd"/>
+      <w:r>
+        <w:rPr>
+          <w:rFonts w:ascii="Times New Roman" w:hAnsi="Times New Roman" w:cs="Times New Roman"/>
+        </w:rPr>
+        <w:t>)</w:t>
+      </w:r>
+      <w:r>
+        <w:rPr>
+          <w:rFonts w:ascii="Times New Roman" w:hAnsi="Times New Roman" w:cs="Times New Roman"/>
+        </w:rPr>
+        <w:t xml:space="preserve">. </w:t>
+      </w:r>
+      <w:proofErr w:type="gramStart"/>
+      <w:r>
+        <w:rPr>
+          <w:rFonts w:ascii="Times New Roman" w:hAnsi="Times New Roman" w:cs="Times New Roman"/>
+        </w:rPr>
+        <w:t xml:space="preserve">The  </w:t>
+      </w:r>
+      <w:r>
+        <w:rPr>
+          <w:rFonts w:ascii="Times New Roman" w:hAnsi="Times New Roman" w:cs="Times New Roman"/>
+        </w:rPr>
+        <w:t>submitted</w:t>
+      </w:r>
+      <w:proofErr w:type="gramEnd"/>
+      <w:r>
+        <w:rPr>
+          <w:rFonts w:ascii="Times New Roman" w:hAnsi="Times New Roman" w:cs="Times New Roman"/>
+        </w:rPr>
+        <w:t xml:space="preserve"> the data to </w:t>
+      </w:r>
+      <w:r>
+        <w:rPr>
+          <w:rFonts w:ascii="Times New Roman" w:hAnsi="Times New Roman" w:cs="Times New Roman"/>
+        </w:rPr>
+        <w:t>2+</w:t>
       </w:r>
       <w:r>
         <w:rPr>
@@ -4818,278 +6787,13 @@
         <w:rPr>
           <w:rFonts w:ascii="Times New Roman" w:hAnsi="Times New Roman" w:cs="Times New Roman"/>
         </w:rPr>
-        <w:t>to determine whether the participants reacted at different rate when listening to recordings of different conditions and if so, how are the differences.</w:t>
-      </w:r>
-      <w:r>
-        <w:rPr>
-          <w:rFonts w:ascii="Times New Roman" w:hAnsi="Times New Roman" w:cs="Times New Roman"/>
-        </w:rPr>
-        <w:t xml:space="preserve"> </w:t>
-      </w:r>
-    </w:p>
-    <w:p>
-      <w:pPr>
-        <w:spacing w:line="480" w:lineRule="auto"/>
-        <w:rPr>
-          <w:rFonts w:ascii="Times New Roman" w:hAnsi="Times New Roman" w:cs="Times New Roman"/>
-        </w:rPr>
-      </w:pPr>
-      <w:r>
-        <w:rPr>
-          <w:rFonts w:ascii="Times New Roman" w:hAnsi="Times New Roman" w:cs="Times New Roman"/>
-          <w:highlight w:val="cyan"/>
-        </w:rPr>
-        <w:t>We set alternative hypothesis?</w:t>
-      </w:r>
-    </w:p>
-    <w:p>
-      <w:pPr>
-        <w:spacing w:line="480" w:lineRule="auto"/>
-        <w:rPr>
-          <w:rFonts w:ascii="Times New Roman" w:hAnsi="Times New Roman" w:cs="Times New Roman"/>
-        </w:rPr>
-      </w:pPr>
-      <w:r>
-        <w:rPr>
-          <w:rFonts w:ascii="Times New Roman" w:hAnsi="Times New Roman" w:cs="Times New Roman"/>
-        </w:rPr>
-        <w:t>The analysis revealed that…</w:t>
-      </w:r>
-    </w:p>
-    <w:p>
-      <w:pPr>
-        <w:spacing w:line="480" w:lineRule="auto"/>
-        <w:rPr>
-          <w:rFonts w:ascii="Times New Roman" w:hAnsi="Times New Roman" w:cs="Times New Roman"/>
-        </w:rPr>
-      </w:pPr>
-      <w:r>
-        <w:rPr>
-          <w:rFonts w:ascii="Times New Roman" w:hAnsi="Times New Roman" w:cs="Times New Roman"/>
-        </w:rPr>
-        <w:t>Analysis 1</w:t>
-      </w:r>
-    </w:p>
-    <w:p>
-      <w:pPr>
-        <w:spacing w:line="480" w:lineRule="auto"/>
-        <w:rPr>
-          <w:rFonts w:ascii="Times New Roman" w:hAnsi="Times New Roman" w:cs="Times New Roman"/>
-          <w:strike/>
-        </w:rPr>
-      </w:pPr>
-    </w:p>
-    <w:p>
-      <w:pPr>
-        <w:spacing w:line="480" w:lineRule="auto"/>
-        <w:rPr>
-          <w:rFonts w:ascii="Times New Roman" w:hAnsi="Times New Roman" w:cs="Times New Roman"/>
-          <w:strike/>
-        </w:rPr>
-      </w:pPr>
-      <w:r>
-        <w:rPr>
-          <w:rFonts w:ascii="Times New Roman" w:hAnsi="Times New Roman" w:cs="Times New Roman"/>
-          <w:strike/>
-        </w:rPr>
-        <w:t>Experiment 2</w:t>
-      </w:r>
-    </w:p>
-    <w:p>
-      <w:pPr>
-        <w:spacing w:line="480" w:lineRule="auto"/>
-        <w:rPr>
-          <w:rFonts w:ascii="Times New Roman" w:hAnsi="Times New Roman" w:cs="Times New Roman"/>
-          <w:strike/>
-        </w:rPr>
-      </w:pPr>
-      <w:r>
-        <w:rPr>
-          <w:rFonts w:ascii="Times New Roman" w:hAnsi="Times New Roman" w:cs="Times New Roman"/>
-        </w:rPr>
-        <w:lastRenderedPageBreak/>
-        <w:t xml:space="preserve">The data collected during Experiment </w:t>
-      </w:r>
-      <w:r>
-        <w:rPr>
-          <w:rFonts w:ascii="Times New Roman" w:hAnsi="Times New Roman" w:cs="Times New Roman"/>
-        </w:rPr>
-        <w:t>2</w:t>
-      </w:r>
-      <w:r>
-        <w:rPr>
-          <w:rFonts w:ascii="Times New Roman" w:hAnsi="Times New Roman" w:cs="Times New Roman"/>
-        </w:rPr>
-        <w:t xml:space="preserve"> were trimmed in following steps: we left out participants who</w:t>
-      </w:r>
-      <w:r>
-        <w:rPr>
-          <w:rFonts w:ascii="Times New Roman" w:hAnsi="Times New Roman" w:cs="Times New Roman"/>
-        </w:rPr>
-        <w:t>se data</w:t>
-      </w:r>
-      <w:r>
-        <w:rPr>
-          <w:rFonts w:ascii="Times New Roman" w:hAnsi="Times New Roman" w:cs="Times New Roman"/>
-        </w:rPr>
-        <w:t xml:space="preserve"> </w:t>
-      </w:r>
-      <w:r>
-        <w:rPr>
-          <w:rFonts w:ascii="Times New Roman" w:hAnsi="Times New Roman" w:cs="Times New Roman"/>
-        </w:rPr>
-        <w:t>were not included in Experiment 1 analysis</w:t>
-      </w:r>
-      <w:r>
-        <w:rPr>
-          <w:rFonts w:ascii="Times New Roman" w:hAnsi="Times New Roman" w:cs="Times New Roman"/>
-        </w:rPr>
-        <w:t>, then</w:t>
-      </w:r>
-      <w:r>
-        <w:rPr>
-          <w:rFonts w:ascii="Times New Roman" w:hAnsi="Times New Roman" w:cs="Times New Roman"/>
-        </w:rPr>
-        <w:t xml:space="preserve"> </w:t>
-      </w:r>
-      <w:r>
-        <w:rPr>
-          <w:rFonts w:ascii="Times New Roman" w:hAnsi="Times New Roman" w:cs="Times New Roman"/>
-        </w:rPr>
-        <w:t xml:space="preserve">we excluded incomplete data sets, </w:t>
-      </w:r>
-      <w:r>
-        <w:rPr>
-          <w:rFonts w:ascii="Times New Roman" w:hAnsi="Times New Roman" w:cs="Times New Roman"/>
-        </w:rPr>
-        <w:t xml:space="preserve">and per data set we filtered out any incorrect data entry including cases when no key was pressed, when wrong key was pressed or when more key(s) than necessary was pressed. </w:t>
-      </w:r>
-      <w:r>
-        <w:rPr>
-          <w:rFonts w:ascii="Times New Roman" w:hAnsi="Times New Roman" w:cs="Times New Roman"/>
-        </w:rPr>
-        <w:t>In Experiment 2 we collected two reaction times in the target items, reaction time 1 (rt1) when the participants pressed the first key choosing the first language they recognized in the utterance, and reaction time 2 (rt2) when they pressed the second key when they hear a language switch in the utterance. We also calculated the duration of each matrix sentence (dur</w:t>
-      </w:r>
-      <w:r>
-        <w:rPr>
-          <w:rFonts w:ascii="Times New Roman" w:hAnsi="Times New Roman" w:cs="Times New Roman"/>
-          <w:vertAlign w:val="subscript"/>
-        </w:rPr>
-        <w:t>mat</w:t>
-      </w:r>
-      <w:r>
-        <w:rPr>
-          <w:rFonts w:ascii="Times New Roman" w:hAnsi="Times New Roman" w:cs="Times New Roman"/>
-        </w:rPr>
-        <w:t>)</w:t>
-      </w:r>
-      <w:r>
-        <w:rPr>
-          <w:rFonts w:ascii="Times New Roman" w:hAnsi="Times New Roman" w:cs="Times New Roman"/>
-        </w:rPr>
-        <w:t xml:space="preserve"> </w:t>
-      </w:r>
-      <w:r>
-        <w:rPr>
-          <w:rFonts w:ascii="Times New Roman" w:hAnsi="Times New Roman" w:cs="Times New Roman"/>
-        </w:rPr>
-        <w:t>We calculated switching reaction time (rt</w:t>
-      </w:r>
-      <w:r>
-        <w:rPr>
-          <w:rFonts w:ascii="Times New Roman" w:hAnsi="Times New Roman" w:cs="Times New Roman"/>
-          <w:vertAlign w:val="subscript"/>
-        </w:rPr>
-        <w:t>cs</w:t>
-      </w:r>
-      <w:r>
-        <w:rPr>
-          <w:rFonts w:ascii="Times New Roman" w:hAnsi="Times New Roman" w:cs="Times New Roman"/>
-          <w:vertAlign w:val="subscript"/>
-        </w:rPr>
-        <w:t xml:space="preserve"> </w:t>
-      </w:r>
-      <w:r>
-        <w:rPr>
-          <w:rFonts w:ascii="Times New Roman" w:hAnsi="Times New Roman" w:cs="Times New Roman"/>
-        </w:rPr>
-        <w:t>= rt2 – rt1</w:t>
-      </w:r>
-      <w:r>
-        <w:rPr>
-          <w:rFonts w:ascii="Times New Roman" w:hAnsi="Times New Roman" w:cs="Times New Roman"/>
-        </w:rPr>
-        <w:t>) and matrix reaction time (rt</w:t>
-      </w:r>
-      <w:r>
-        <w:rPr>
-          <w:rFonts w:ascii="Times New Roman" w:hAnsi="Times New Roman" w:cs="Times New Roman"/>
-          <w:vertAlign w:val="subscript"/>
-        </w:rPr>
-        <w:t>mat</w:t>
-      </w:r>
-      <w:r>
-        <w:rPr>
-          <w:rFonts w:ascii="Times New Roman" w:hAnsi="Times New Roman" w:cs="Times New Roman"/>
-          <w:vertAlign w:val="subscript"/>
-        </w:rPr>
-        <w:t xml:space="preserve"> </w:t>
-      </w:r>
-      <w:r>
-        <w:rPr>
-          <w:rFonts w:ascii="Times New Roman" w:hAnsi="Times New Roman" w:cs="Times New Roman"/>
-        </w:rPr>
-        <w:t>= rt2 - dur</w:t>
-      </w:r>
-      <w:r>
-        <w:rPr>
-          <w:rFonts w:ascii="Times New Roman" w:hAnsi="Times New Roman" w:cs="Times New Roman"/>
-          <w:vertAlign w:val="subscript"/>
-        </w:rPr>
-        <w:t>mat</w:t>
-      </w:r>
-      <w:r>
-        <w:rPr>
-          <w:rFonts w:ascii="Times New Roman" w:hAnsi="Times New Roman" w:cs="Times New Roman"/>
-        </w:rPr>
-        <w:t>)</w:t>
-      </w:r>
-      <w:r>
-        <w:rPr>
-          <w:rFonts w:ascii="Times New Roman" w:hAnsi="Times New Roman" w:cs="Times New Roman"/>
-        </w:rPr>
-        <w:t xml:space="preserve">. The  </w:t>
-      </w:r>
-      <w:r>
-        <w:rPr>
-          <w:rFonts w:ascii="Times New Roman" w:hAnsi="Times New Roman" w:cs="Times New Roman"/>
-        </w:rPr>
-        <w:t xml:space="preserve">submitted the data to </w:t>
-      </w:r>
-      <w:r>
-        <w:rPr>
-          <w:rFonts w:ascii="Times New Roman" w:hAnsi="Times New Roman" w:cs="Times New Roman"/>
-        </w:rPr>
-        <w:t>2+</w:t>
-      </w:r>
-      <w:r>
-        <w:rPr>
-          <w:rFonts w:ascii="Times New Roman" w:hAnsi="Times New Roman" w:cs="Times New Roman"/>
-          <w:highlight w:val="cyan"/>
-        </w:rPr>
-        <w:t>N</w:t>
-      </w:r>
-      <w:r>
-        <w:rPr>
-          <w:rFonts w:ascii="Times New Roman" w:hAnsi="Times New Roman" w:cs="Times New Roman"/>
-        </w:rPr>
-        <w:t xml:space="preserve"> analysis </w:t>
-      </w:r>
-      <w:r>
-        <w:rPr>
-          <w:rFonts w:ascii="Times New Roman" w:hAnsi="Times New Roman" w:cs="Times New Roman"/>
-        </w:rPr>
         <w:t xml:space="preserve">to </w:t>
+      </w:r>
+      <w:r>
+        <w:rPr>
+          <w:rFonts w:ascii="Times New Roman" w:hAnsi="Times New Roman" w:cs="Times New Roman"/>
+        </w:rPr>
+        <w:t xml:space="preserve">test if participants were anticipating a language switch using the acoustic cues. </w:t>
       </w:r>
     </w:p>
     <w:p>
@@ -5175,7 +6879,39 @@
           <w:rFonts w:ascii="Times New Roman" w:hAnsi="Times New Roman" w:cs="Times New Roman"/>
           <w:strike/>
         </w:rPr>
-        <w:t xml:space="preserve">In line with the results reported in Piccinini &amp; Garellek’s study (2014) and Shen et al. (2020), we predict that both segmental and suprasegmental properties of the matrix language will provide the listeners with cues to </w:t>
+        <w:t xml:space="preserve">In line with the results reported in </w:t>
+      </w:r>
+      <w:proofErr w:type="spellStart"/>
+      <w:r>
+        <w:rPr>
+          <w:rFonts w:ascii="Times New Roman" w:hAnsi="Times New Roman" w:cs="Times New Roman"/>
+          <w:strike/>
+        </w:rPr>
+        <w:t>Piccinini</w:t>
+      </w:r>
+      <w:proofErr w:type="spellEnd"/>
+      <w:r>
+        <w:rPr>
+          <w:rFonts w:ascii="Times New Roman" w:hAnsi="Times New Roman" w:cs="Times New Roman"/>
+          <w:strike/>
+        </w:rPr>
+        <w:t xml:space="preserve"> &amp; </w:t>
+      </w:r>
+      <w:proofErr w:type="spellStart"/>
+      <w:r>
+        <w:rPr>
+          <w:rFonts w:ascii="Times New Roman" w:hAnsi="Times New Roman" w:cs="Times New Roman"/>
+          <w:strike/>
+        </w:rPr>
+        <w:t>Garellek’s</w:t>
+      </w:r>
+      <w:proofErr w:type="spellEnd"/>
+      <w:r>
+        <w:rPr>
+          <w:rFonts w:ascii="Times New Roman" w:hAnsi="Times New Roman" w:cs="Times New Roman"/>
+          <w:strike/>
+        </w:rPr>
+        <w:t xml:space="preserve"> study (2014) and Shen et al. (2020), we predict that both segmental and suprasegmental properties of the matrix language will provide the listeners with cues to </w:t>
       </w:r>
       <w:r>
         <w:rPr>
@@ -5275,13 +7011,23 @@
           <w:szCs w:val="22"/>
         </w:rPr>
       </w:pPr>
+      <w:proofErr w:type="spellStart"/>
       <w:r>
         <w:rPr>
           <w:rStyle w:val="normaltextrun"/>
           <w:sz w:val="22"/>
           <w:szCs w:val="22"/>
         </w:rPr>
-        <w:t>Amengual, M. (2018). Asymmetrical interlingual influence in the production of Spanish and English laterals as a result of competing activation in bilingual language processing. </w:t>
+        <w:t>Amengual</w:t>
+      </w:r>
+      <w:proofErr w:type="spellEnd"/>
+      <w:r>
+        <w:rPr>
+          <w:rStyle w:val="normaltextrun"/>
+          <w:sz w:val="22"/>
+          <w:szCs w:val="22"/>
+        </w:rPr>
+        <w:t>, M. (2018). Asymmetrical interlingual influence in the production of Spanish and English laterals as a result of competing activation in bilingual language processing. </w:t>
       </w:r>
       <w:r>
         <w:rPr>
@@ -5326,13 +7072,23 @@
           <w:szCs w:val="22"/>
         </w:rPr>
       </w:pPr>
+      <w:proofErr w:type="spellStart"/>
       <w:r>
         <w:rPr>
           <w:rStyle w:val="normaltextrun"/>
           <w:sz w:val="22"/>
           <w:szCs w:val="22"/>
         </w:rPr>
-        <w:t xml:space="preserve">Beardsmore, H.B. (1986). </w:t>
+        <w:t>Beardsmore</w:t>
+      </w:r>
+      <w:proofErr w:type="spellEnd"/>
+      <w:r>
+        <w:rPr>
+          <w:rStyle w:val="normaltextrun"/>
+          <w:sz w:val="22"/>
+          <w:szCs w:val="22"/>
+        </w:rPr>
+        <w:t xml:space="preserve">, H.B. (1986). </w:t>
       </w:r>
       <w:r>
         <w:rPr>
@@ -5445,7 +7201,43 @@
           <w:sz w:val="22"/>
           <w:szCs w:val="22"/>
         </w:rPr>
-        <w:t>Birdsong, D., Gertken, L.M., &amp; Amengual, M. </w:t>
+        <w:t xml:space="preserve">Birdsong, D., </w:t>
+      </w:r>
+      <w:proofErr w:type="spellStart"/>
+      <w:r>
+        <w:rPr>
+          <w:rStyle w:val="normaltextrun"/>
+          <w:sz w:val="22"/>
+          <w:szCs w:val="22"/>
+        </w:rPr>
+        <w:t>Gertken</w:t>
+      </w:r>
+      <w:proofErr w:type="spellEnd"/>
+      <w:r>
+        <w:rPr>
+          <w:rStyle w:val="normaltextrun"/>
+          <w:sz w:val="22"/>
+          <w:szCs w:val="22"/>
+        </w:rPr>
+        <w:t xml:space="preserve">, L.M., &amp; </w:t>
+      </w:r>
+      <w:proofErr w:type="spellStart"/>
+      <w:r>
+        <w:rPr>
+          <w:rStyle w:val="normaltextrun"/>
+          <w:sz w:val="22"/>
+          <w:szCs w:val="22"/>
+        </w:rPr>
+        <w:t>Amengual</w:t>
+      </w:r>
+      <w:proofErr w:type="spellEnd"/>
+      <w:r>
+        <w:rPr>
+          <w:rStyle w:val="normaltextrun"/>
+          <w:sz w:val="22"/>
+          <w:szCs w:val="22"/>
+        </w:rPr>
+        <w:t>, M. </w:t>
       </w:r>
       <w:r>
         <w:rPr>
@@ -5496,7 +7288,23 @@
           <w:sz w:val="22"/>
           <w:szCs w:val="22"/>
         </w:rPr>
-        <w:t>Boersma, P &amp; Weenink, D</w:t>
+        <w:t xml:space="preserve">Boersma, P &amp; </w:t>
+      </w:r>
+      <w:proofErr w:type="spellStart"/>
+      <w:r>
+        <w:rPr>
+          <w:sz w:val="22"/>
+          <w:szCs w:val="22"/>
+        </w:rPr>
+        <w:t>Weenink</w:t>
+      </w:r>
+      <w:proofErr w:type="spellEnd"/>
+      <w:r>
+        <w:rPr>
+          <w:sz w:val="22"/>
+          <w:szCs w:val="22"/>
+        </w:rPr>
+        <w:t>, D</w:t>
       </w:r>
       <w:r>
         <w:rPr>
@@ -5510,7 +7318,23 @@
           <w:sz w:val="22"/>
           <w:szCs w:val="22"/>
         </w:rPr>
-        <w:t xml:space="preserve"> (2022). Praat: doing phonetics by computer [Computer program]. Version 6.3.03, retrieved 17 December 2022 from http://www.praat.org/</w:t>
+        <w:t xml:space="preserve"> (2022). </w:t>
+      </w:r>
+      <w:proofErr w:type="spellStart"/>
+      <w:r>
+        <w:rPr>
+          <w:sz w:val="22"/>
+          <w:szCs w:val="22"/>
+        </w:rPr>
+        <w:t>Praat</w:t>
+      </w:r>
+      <w:proofErr w:type="spellEnd"/>
+      <w:r>
+        <w:rPr>
+          <w:sz w:val="22"/>
+          <w:szCs w:val="22"/>
+        </w:rPr>
+        <w:t>: doing phonetics by computer [Computer program]. Version 6.3.03, retrieved 17 December 2022 from http://www.praat.org/</w:t>
       </w:r>
     </w:p>
     <w:p>
@@ -5599,12 +7423,21 @@
           <w:szCs w:val="21"/>
         </w:rPr>
       </w:pPr>
+      <w:proofErr w:type="spellStart"/>
       <w:r>
         <w:rPr>
           <w:sz w:val="21"/>
           <w:szCs w:val="21"/>
         </w:rPr>
-        <w:t>Celce-Murcia, M., Brinton, D. M., &amp; Goodwin, J. M. (1996). </w:t>
+        <w:t>Celce</w:t>
+      </w:r>
+      <w:proofErr w:type="spellEnd"/>
+      <w:r>
+        <w:rPr>
+          <w:sz w:val="21"/>
+          <w:szCs w:val="21"/>
+        </w:rPr>
+        <w:t>-Murcia, M., Brinton, D. M., &amp; Goodwin, J. M. (1996). </w:t>
       </w:r>
       <w:r>
         <w:rPr>
@@ -5652,7 +7485,23 @@
           <w:sz w:val="22"/>
           <w:szCs w:val="22"/>
         </w:rPr>
-        <w:t>Costa, A., &amp; Santesteban, M. (2004). Lexical access in bilingual speech production: Evidence from language switching in highly proficient bilinguals and L2 learners. </w:t>
+        <w:t xml:space="preserve">Costa, A., &amp; </w:t>
+      </w:r>
+      <w:proofErr w:type="spellStart"/>
+      <w:r>
+        <w:rPr>
+          <w:sz w:val="22"/>
+          <w:szCs w:val="22"/>
+        </w:rPr>
+        <w:t>Santesteban</w:t>
+      </w:r>
+      <w:proofErr w:type="spellEnd"/>
+      <w:r>
+        <w:rPr>
+          <w:sz w:val="22"/>
+          <w:szCs w:val="22"/>
+        </w:rPr>
+        <w:t>, M. (2004). Lexical access in bilingual speech production: Evidence from language switching in highly proficient bilinguals and L2 learners. </w:t>
       </w:r>
       <w:r>
         <w:rPr>
@@ -5710,22 +7559,109 @@
           <w:szCs w:val="22"/>
         </w:rPr>
       </w:pPr>
-      <w:r>
-        <w:rPr>
-          <w:sz w:val="22"/>
-          <w:szCs w:val="22"/>
-        </w:rPr>
-        <w:t>Farías, M. G. V. (2013). A comparative analysis of intonation between Spanish and English speakers in tag questions, wh-questions, inverted questions, and repetition questions. </w:t>
-      </w:r>
-      <w:r>
-        <w:rPr>
-          <w:i/>
-          <w:iCs/>
-          <w:sz w:val="22"/>
-          <w:szCs w:val="22"/>
-        </w:rPr>
-        <w:t>Revista Brasileira de Linguística Aplicada</w:t>
-      </w:r>
+      <w:proofErr w:type="spellStart"/>
+      <w:r>
+        <w:rPr>
+          <w:sz w:val="22"/>
+          <w:szCs w:val="22"/>
+        </w:rPr>
+        <w:t>Farías</w:t>
+      </w:r>
+      <w:proofErr w:type="spellEnd"/>
+      <w:r>
+        <w:rPr>
+          <w:sz w:val="22"/>
+          <w:szCs w:val="22"/>
+        </w:rPr>
+        <w:t xml:space="preserve">, M. G. V. (2013). A comparative analysis of intonation between Spanish and English speakers in tag questions, </w:t>
+      </w:r>
+      <w:proofErr w:type="spellStart"/>
+      <w:r>
+        <w:rPr>
+          <w:sz w:val="22"/>
+          <w:szCs w:val="22"/>
+        </w:rPr>
+        <w:t>wh</w:t>
+      </w:r>
+      <w:proofErr w:type="spellEnd"/>
+      <w:r>
+        <w:rPr>
+          <w:sz w:val="22"/>
+          <w:szCs w:val="22"/>
+        </w:rPr>
+        <w:t>-questions, inverted questions, and repetition questions. </w:t>
+      </w:r>
+      <w:proofErr w:type="spellStart"/>
+      <w:r>
+        <w:rPr>
+          <w:i/>
+          <w:iCs/>
+          <w:sz w:val="22"/>
+          <w:szCs w:val="22"/>
+        </w:rPr>
+        <w:t>Revista</w:t>
+      </w:r>
+      <w:proofErr w:type="spellEnd"/>
+      <w:r>
+        <w:rPr>
+          <w:i/>
+          <w:iCs/>
+          <w:sz w:val="22"/>
+          <w:szCs w:val="22"/>
+        </w:rPr>
+        <w:t xml:space="preserve"> </w:t>
+      </w:r>
+      <w:proofErr w:type="spellStart"/>
+      <w:r>
+        <w:rPr>
+          <w:i/>
+          <w:iCs/>
+          <w:sz w:val="22"/>
+          <w:szCs w:val="22"/>
+        </w:rPr>
+        <w:t>Brasileira</w:t>
+      </w:r>
+      <w:proofErr w:type="spellEnd"/>
+      <w:r>
+        <w:rPr>
+          <w:i/>
+          <w:iCs/>
+          <w:sz w:val="22"/>
+          <w:szCs w:val="22"/>
+        </w:rPr>
+        <w:t xml:space="preserve"> de </w:t>
+      </w:r>
+      <w:proofErr w:type="spellStart"/>
+      <w:r>
+        <w:rPr>
+          <w:i/>
+          <w:iCs/>
+          <w:sz w:val="22"/>
+          <w:szCs w:val="22"/>
+        </w:rPr>
+        <w:t>Linguística</w:t>
+      </w:r>
+      <w:proofErr w:type="spellEnd"/>
+      <w:r>
+        <w:rPr>
+          <w:i/>
+          <w:iCs/>
+          <w:sz w:val="22"/>
+          <w:szCs w:val="22"/>
+        </w:rPr>
+        <w:t xml:space="preserve"> </w:t>
+      </w:r>
+      <w:proofErr w:type="spellStart"/>
+      <w:r>
+        <w:rPr>
+          <w:i/>
+          <w:iCs/>
+          <w:sz w:val="22"/>
+          <w:szCs w:val="22"/>
+        </w:rPr>
+        <w:t>Aplicada</w:t>
+      </w:r>
+      <w:proofErr w:type="spellEnd"/>
       <w:r>
         <w:rPr>
           <w:sz w:val="22"/>
@@ -5779,7 +7715,23 @@
           <w:sz w:val="22"/>
           <w:szCs w:val="22"/>
         </w:rPr>
-        <w:t>Fricke, M., Kroll, J. F., &amp; Dussias, P. E. (2016). Phonetic variation in bilingual speech: A lens for studying the production–comprehension link. </w:t>
+        <w:t xml:space="preserve">Fricke, M., Kroll, J. F., &amp; </w:t>
+      </w:r>
+      <w:proofErr w:type="spellStart"/>
+      <w:r>
+        <w:rPr>
+          <w:sz w:val="22"/>
+          <w:szCs w:val="22"/>
+        </w:rPr>
+        <w:t>Dussias</w:t>
+      </w:r>
+      <w:proofErr w:type="spellEnd"/>
+      <w:r>
+        <w:rPr>
+          <w:sz w:val="22"/>
+          <w:szCs w:val="22"/>
+        </w:rPr>
+        <w:t>, P. E. (2016). Phonetic variation in bilingual speech: A lens for studying the production–comprehension link. </w:t>
       </w:r>
       <w:r>
         <w:rPr>
@@ -5838,12 +7790,37 @@
           <w:szCs w:val="22"/>
         </w:rPr>
       </w:pPr>
-      <w:r>
-        <w:rPr>
-          <w:sz w:val="22"/>
-          <w:szCs w:val="22"/>
-        </w:rPr>
-        <w:t>Gertken, L. M., Amengual, M., &amp; Birdsong, D. (2014). Assessing language dominance with the bilingual language profile. </w:t>
+      <w:proofErr w:type="spellStart"/>
+      <w:r>
+        <w:rPr>
+          <w:sz w:val="22"/>
+          <w:szCs w:val="22"/>
+        </w:rPr>
+        <w:t>Gertken</w:t>
+      </w:r>
+      <w:proofErr w:type="spellEnd"/>
+      <w:r>
+        <w:rPr>
+          <w:sz w:val="22"/>
+          <w:szCs w:val="22"/>
+        </w:rPr>
+        <w:t xml:space="preserve">, L. M., </w:t>
+      </w:r>
+      <w:proofErr w:type="spellStart"/>
+      <w:r>
+        <w:rPr>
+          <w:sz w:val="22"/>
+          <w:szCs w:val="22"/>
+        </w:rPr>
+        <w:t>Amengual</w:t>
+      </w:r>
+      <w:proofErr w:type="spellEnd"/>
+      <w:r>
+        <w:rPr>
+          <w:sz w:val="22"/>
+          <w:szCs w:val="22"/>
+        </w:rPr>
+        <w:t>, M., &amp; Birdsong, D. (2014). Assessing language dominance with the bilingual language profile. </w:t>
       </w:r>
       <w:r>
         <w:rPr>
@@ -5909,7 +7886,25 @@
           <w:sz w:val="22"/>
           <w:szCs w:val="22"/>
         </w:rPr>
-        <w:t>Grainger, J., &amp; Beauvillain, C. (1987). Language blocking and lexical access in bilinguals. </w:t>
+        <w:t xml:space="preserve">Grainger, J., &amp; </w:t>
+      </w:r>
+      <w:proofErr w:type="spellStart"/>
+      <w:r>
+        <w:rPr>
+          <w:rStyle w:val="normaltextrun"/>
+          <w:sz w:val="22"/>
+          <w:szCs w:val="22"/>
+        </w:rPr>
+        <w:t>Beauvillain</w:t>
+      </w:r>
+      <w:proofErr w:type="spellEnd"/>
+      <w:r>
+        <w:rPr>
+          <w:rStyle w:val="normaltextrun"/>
+          <w:sz w:val="22"/>
+          <w:szCs w:val="22"/>
+        </w:rPr>
+        <w:t>, C. (1987). Language blocking and lexical access in bilinguals. </w:t>
       </w:r>
       <w:r>
         <w:rPr>
@@ -6057,13 +8052,71 @@
           <w:szCs w:val="22"/>
         </w:rPr>
       </w:pPr>
-      <w:r>
-        <w:rPr>
-          <w:sz w:val="22"/>
-          <w:szCs w:val="22"/>
-        </w:rPr>
-        <w:t>Izura, C., Cuetos, F., &amp; Brysbaert, M. (2014). Lextale-Esp: A test to rapidly and efficiently assess the Spanish vocabulary size. </w:t>
-      </w:r>
+      <w:proofErr w:type="spellStart"/>
+      <w:r>
+        <w:rPr>
+          <w:sz w:val="22"/>
+          <w:szCs w:val="22"/>
+        </w:rPr>
+        <w:t>Izura</w:t>
+      </w:r>
+      <w:proofErr w:type="spellEnd"/>
+      <w:r>
+        <w:rPr>
+          <w:sz w:val="22"/>
+          <w:szCs w:val="22"/>
+        </w:rPr>
+        <w:t xml:space="preserve">, C., </w:t>
+      </w:r>
+      <w:proofErr w:type="spellStart"/>
+      <w:r>
+        <w:rPr>
+          <w:sz w:val="22"/>
+          <w:szCs w:val="22"/>
+        </w:rPr>
+        <w:t>Cuetos</w:t>
+      </w:r>
+      <w:proofErr w:type="spellEnd"/>
+      <w:r>
+        <w:rPr>
+          <w:sz w:val="22"/>
+          <w:szCs w:val="22"/>
+        </w:rPr>
+        <w:t xml:space="preserve">, F., &amp; </w:t>
+      </w:r>
+      <w:proofErr w:type="spellStart"/>
+      <w:r>
+        <w:rPr>
+          <w:sz w:val="22"/>
+          <w:szCs w:val="22"/>
+        </w:rPr>
+        <w:t>Brysbaert</w:t>
+      </w:r>
+      <w:proofErr w:type="spellEnd"/>
+      <w:r>
+        <w:rPr>
+          <w:sz w:val="22"/>
+          <w:szCs w:val="22"/>
+        </w:rPr>
+        <w:t xml:space="preserve">, M. (2014). </w:t>
+      </w:r>
+      <w:proofErr w:type="spellStart"/>
+      <w:r>
+        <w:rPr>
+          <w:sz w:val="22"/>
+          <w:szCs w:val="22"/>
+        </w:rPr>
+        <w:t>Lextale-Esp</w:t>
+      </w:r>
+      <w:proofErr w:type="spellEnd"/>
+      <w:r>
+        <w:rPr>
+          <w:sz w:val="22"/>
+          <w:szCs w:val="22"/>
+        </w:rPr>
+        <w:t>: A test to rapidly and efficiently assess the Spanish vocabulary size. </w:t>
+      </w:r>
+      <w:proofErr w:type="spellStart"/>
       <w:r>
         <w:rPr>
           <w:i/>
@@ -6073,6 +8126,7 @@
         </w:rPr>
         <w:t>Psicológica</w:t>
       </w:r>
+      <w:proofErr w:type="spellEnd"/>
       <w:r>
         <w:rPr>
           <w:sz w:val="22"/>
@@ -6127,7 +8181,23 @@
           <w:sz w:val="22"/>
           <w:szCs w:val="22"/>
         </w:rPr>
-        <w:t>Li, P., Zhang, F. A. N., Tsai, E., &amp; Puls, B. (2014). Language history questionnaire (LHQ 2.0): A new dynamic web-based research tool. </w:t>
+        <w:t xml:space="preserve">Li, P., Zhang, F. A. N., Tsai, E., &amp; </w:t>
+      </w:r>
+      <w:proofErr w:type="spellStart"/>
+      <w:r>
+        <w:rPr>
+          <w:sz w:val="22"/>
+          <w:szCs w:val="22"/>
+        </w:rPr>
+        <w:t>Puls</w:t>
+      </w:r>
+      <w:proofErr w:type="spellEnd"/>
+      <w:r>
+        <w:rPr>
+          <w:sz w:val="22"/>
+          <w:szCs w:val="22"/>
+        </w:rPr>
+        <w:t>, B. (2014). Language history questionnaire (LHQ 2.0): A new dynamic web-based research tool. </w:t>
       </w:r>
       <w:r>
         <w:rPr>
@@ -6186,12 +8256,21 @@
           <w:szCs w:val="22"/>
         </w:rPr>
       </w:pPr>
-      <w:r>
-        <w:rPr>
-          <w:sz w:val="22"/>
-          <w:szCs w:val="22"/>
-        </w:rPr>
-        <w:t>Meuter, R. F., &amp; Allport, A. (1999). Bilingual language switching in naming: Asymmetrical costs of language selection. </w:t>
+      <w:proofErr w:type="spellStart"/>
+      <w:r>
+        <w:rPr>
+          <w:sz w:val="22"/>
+          <w:szCs w:val="22"/>
+        </w:rPr>
+        <w:t>Meuter</w:t>
+      </w:r>
+      <w:proofErr w:type="spellEnd"/>
+      <w:r>
+        <w:rPr>
+          <w:sz w:val="22"/>
+          <w:szCs w:val="22"/>
+        </w:rPr>
+        <w:t>, R. F., &amp; Allport, A. (1999). Bilingual language switching in naming: Asymmetrical costs of language selection. </w:t>
       </w:r>
       <w:r>
         <w:rPr>
@@ -6437,7 +8516,39 @@
           <w:sz w:val="22"/>
           <w:szCs w:val="22"/>
         </w:rPr>
-        <w:t>Peirce, J., Gray, J. R., Simpson, S., MacAskill, M., Höchenberger, R., Sogo, H., ... &amp; Lindeløv, J. K. (2019). PsychoPy2: Experiments in behavior made easy. </w:t>
+        <w:t xml:space="preserve">Peirce, J., Gray, J. R., Simpson, S., MacAskill, M., </w:t>
+      </w:r>
+      <w:proofErr w:type="spellStart"/>
+      <w:r>
+        <w:rPr>
+          <w:sz w:val="22"/>
+          <w:szCs w:val="22"/>
+        </w:rPr>
+        <w:t>Höchenberger</w:t>
+      </w:r>
+      <w:proofErr w:type="spellEnd"/>
+      <w:r>
+        <w:rPr>
+          <w:sz w:val="22"/>
+          <w:szCs w:val="22"/>
+        </w:rPr>
+        <w:t xml:space="preserve">, R., Sogo, H., ... &amp; </w:t>
+      </w:r>
+      <w:proofErr w:type="spellStart"/>
+      <w:r>
+        <w:rPr>
+          <w:sz w:val="22"/>
+          <w:szCs w:val="22"/>
+        </w:rPr>
+        <w:t>Lindeløv</w:t>
+      </w:r>
+      <w:proofErr w:type="spellEnd"/>
+      <w:r>
+        <w:rPr>
+          <w:sz w:val="22"/>
+          <w:szCs w:val="22"/>
+        </w:rPr>
+        <w:t>, J. K. (2019). PsychoPy2: Experiments in behavior made easy. </w:t>
       </w:r>
       <w:r>
         <w:rPr>
@@ -6496,12 +8607,37 @@
           <w:szCs w:val="22"/>
         </w:rPr>
       </w:pPr>
-      <w:r>
-        <w:rPr>
-          <w:sz w:val="22"/>
-          <w:szCs w:val="22"/>
-        </w:rPr>
-        <w:t>Piccinini, P. E., &amp; Garellek, M. (2014). Prosodic cues to monolingual versus code-switching sentences in English and Spanish. In </w:t>
+      <w:proofErr w:type="spellStart"/>
+      <w:r>
+        <w:rPr>
+          <w:sz w:val="22"/>
+          <w:szCs w:val="22"/>
+        </w:rPr>
+        <w:t>Piccinini</w:t>
+      </w:r>
+      <w:proofErr w:type="spellEnd"/>
+      <w:r>
+        <w:rPr>
+          <w:sz w:val="22"/>
+          <w:szCs w:val="22"/>
+        </w:rPr>
+        <w:t xml:space="preserve">, P. E., &amp; </w:t>
+      </w:r>
+      <w:proofErr w:type="spellStart"/>
+      <w:r>
+        <w:rPr>
+          <w:sz w:val="22"/>
+          <w:szCs w:val="22"/>
+        </w:rPr>
+        <w:t>Garellek</w:t>
+      </w:r>
+      <w:proofErr w:type="spellEnd"/>
+      <w:r>
+        <w:rPr>
+          <w:sz w:val="22"/>
+          <w:szCs w:val="22"/>
+        </w:rPr>
+        <w:t>, M. (2014). Prosodic cues to monolingual versus code-switching sentences in English and Spanish. In </w:t>
       </w:r>
       <w:r>
         <w:rPr>
@@ -6527,8 +8663,6 @@
         <w:ind w:left="720" w:hanging="720"/>
         <w:textAlignment w:val="baseline"/>
         <w:rPr>
-          <w:rStyle w:val="normaltextrun"/>
-          <w:color w:val="FF0000"/>
           <w:sz w:val="22"/>
           <w:szCs w:val="22"/>
         </w:rPr>
@@ -6552,25 +8686,73 @@
           <w:sz w:val="22"/>
           <w:szCs w:val="22"/>
         </w:rPr>
-        <w:t>Rodriguez-Fornells, A., Krämer, U. M., Lorenzo-Seva, U., Festman, J., &amp; Münte, T. F. (2012). Self-assessment of individual differences in language switching. </w:t>
-      </w:r>
+        <w:t xml:space="preserve">R Core Team (2022). </w:t>
+      </w:r>
+      <w:proofErr w:type="gramStart"/>
       <w:r>
         <w:rPr>
           <w:rStyle w:val="normaltextrun"/>
-          <w:i/>
-          <w:iCs/>
-          <w:sz w:val="22"/>
-          <w:szCs w:val="22"/>
-        </w:rPr>
-        <w:t>Frontiers in Psychology, 2</w:t>
-      </w:r>
+          <w:sz w:val="22"/>
+          <w:szCs w:val="22"/>
+        </w:rPr>
+        <w:t>“ R</w:t>
+      </w:r>
+      <w:proofErr w:type="gramEnd"/>
       <w:r>
         <w:rPr>
           <w:rStyle w:val="normaltextrun"/>
           <w:sz w:val="22"/>
           <w:szCs w:val="22"/>
         </w:rPr>
-        <w:t>, 388.</w:t>
+        <w:t xml:space="preserve">: A language and environment for statistical computing,” R Foundation for Statistical Computing, Vienna, Austria, https://www.R-project.org/ (Last viewed </w:t>
+      </w:r>
+      <w:r>
+        <w:rPr>
+          <w:rStyle w:val="normaltextrun"/>
+          <w:sz w:val="22"/>
+          <w:szCs w:val="22"/>
+        </w:rPr>
+        <w:t>3</w:t>
+      </w:r>
+      <w:r>
+        <w:rPr>
+          <w:rStyle w:val="normaltextrun"/>
+          <w:sz w:val="22"/>
+          <w:szCs w:val="22"/>
+        </w:rPr>
+        <w:t>/</w:t>
+      </w:r>
+      <w:r>
+        <w:rPr>
+          <w:rStyle w:val="normaltextrun"/>
+          <w:sz w:val="22"/>
+          <w:szCs w:val="22"/>
+        </w:rPr>
+        <w:t>28</w:t>
+      </w:r>
+      <w:r>
+        <w:rPr>
+          <w:rStyle w:val="normaltextrun"/>
+          <w:sz w:val="22"/>
+          <w:szCs w:val="22"/>
+        </w:rPr>
+        <w:t>/202</w:t>
+      </w:r>
+      <w:r>
+        <w:rPr>
+          <w:rStyle w:val="normaltextrun"/>
+          <w:sz w:val="22"/>
+          <w:szCs w:val="22"/>
+        </w:rPr>
+        <w:t>3</w:t>
+      </w:r>
+      <w:r>
+        <w:rPr>
+          <w:rStyle w:val="normaltextrun"/>
+          <w:sz w:val="22"/>
+          <w:szCs w:val="22"/>
+        </w:rPr>
+        <w:t>).</w:t>
       </w:r>
     </w:p>
     <w:p>
@@ -6580,6 +8762,7 @@
         <w:ind w:left="720" w:hanging="720"/>
         <w:textAlignment w:val="baseline"/>
         <w:rPr>
+          <w:rStyle w:val="normaltextrun"/>
           <w:sz w:val="22"/>
           <w:szCs w:val="22"/>
         </w:rPr>
@@ -6599,40 +8782,102 @@
       </w:pPr>
       <w:r>
         <w:rPr>
-          <w:sz w:val="22"/>
-          <w:szCs w:val="22"/>
-        </w:rPr>
-        <w:t>Schmidt, A. (2014). </w:t>
-      </w:r>
-      <w:r>
-        <w:rPr>
-          <w:i/>
-          <w:iCs/>
-          <w:sz w:val="22"/>
-          <w:szCs w:val="22"/>
-        </w:rPr>
-        <w:t>Between the languages: Code-switching in bilingual communication</w:t>
-      </w:r>
-      <w:r>
-        <w:rPr>
-          <w:sz w:val="22"/>
-          <w:szCs w:val="22"/>
-        </w:rPr>
-        <w:t>. Anchor Academic Publishing (aap_verlag).</w:t>
-      </w:r>
-    </w:p>
-    <w:p>
-      <w:pPr>
-        <w:pStyle w:val="paragraph"/>
-        <w:spacing w:before="0" w:beforeAutospacing="0" w:after="0" w:afterAutospacing="0" w:line="360" w:lineRule="auto"/>
-        <w:textAlignment w:val="baseline"/>
-        <w:rPr>
           <w:rStyle w:val="normaltextrun"/>
-          <w:color w:val="FF0000"/>
-          <w:sz w:val="22"/>
-          <w:szCs w:val="22"/>
-        </w:rPr>
-      </w:pPr>
+          <w:sz w:val="22"/>
+          <w:szCs w:val="22"/>
+        </w:rPr>
+        <w:t>Rodriguez-</w:t>
+      </w:r>
+      <w:proofErr w:type="spellStart"/>
+      <w:r>
+        <w:rPr>
+          <w:rStyle w:val="normaltextrun"/>
+          <w:sz w:val="22"/>
+          <w:szCs w:val="22"/>
+        </w:rPr>
+        <w:t>Fornells</w:t>
+      </w:r>
+      <w:proofErr w:type="spellEnd"/>
+      <w:r>
+        <w:rPr>
+          <w:rStyle w:val="normaltextrun"/>
+          <w:sz w:val="22"/>
+          <w:szCs w:val="22"/>
+        </w:rPr>
+        <w:t xml:space="preserve">, A., </w:t>
+      </w:r>
+      <w:proofErr w:type="spellStart"/>
+      <w:r>
+        <w:rPr>
+          <w:rStyle w:val="normaltextrun"/>
+          <w:sz w:val="22"/>
+          <w:szCs w:val="22"/>
+        </w:rPr>
+        <w:t>Krämer</w:t>
+      </w:r>
+      <w:proofErr w:type="spellEnd"/>
+      <w:r>
+        <w:rPr>
+          <w:rStyle w:val="normaltextrun"/>
+          <w:sz w:val="22"/>
+          <w:szCs w:val="22"/>
+        </w:rPr>
+        <w:t xml:space="preserve">, U. M., Lorenzo-Seva, U., </w:t>
+      </w:r>
+      <w:proofErr w:type="spellStart"/>
+      <w:r>
+        <w:rPr>
+          <w:rStyle w:val="normaltextrun"/>
+          <w:sz w:val="22"/>
+          <w:szCs w:val="22"/>
+        </w:rPr>
+        <w:t>Festman</w:t>
+      </w:r>
+      <w:proofErr w:type="spellEnd"/>
+      <w:r>
+        <w:rPr>
+          <w:rStyle w:val="normaltextrun"/>
+          <w:sz w:val="22"/>
+          <w:szCs w:val="22"/>
+        </w:rPr>
+        <w:t xml:space="preserve">, J., &amp; </w:t>
+      </w:r>
+      <w:proofErr w:type="spellStart"/>
+      <w:r>
+        <w:rPr>
+          <w:rStyle w:val="normaltextrun"/>
+          <w:sz w:val="22"/>
+          <w:szCs w:val="22"/>
+        </w:rPr>
+        <w:t>Münte</w:t>
+      </w:r>
+      <w:proofErr w:type="spellEnd"/>
+      <w:r>
+        <w:rPr>
+          <w:rStyle w:val="normaltextrun"/>
+          <w:sz w:val="22"/>
+          <w:szCs w:val="22"/>
+        </w:rPr>
+        <w:t>, T. F. (2012). Self-assessment of individual differences in language switching. </w:t>
+      </w:r>
+      <w:r>
+        <w:rPr>
+          <w:rStyle w:val="normaltextrun"/>
+          <w:i/>
+          <w:iCs/>
+          <w:sz w:val="22"/>
+          <w:szCs w:val="22"/>
+        </w:rPr>
+        <w:t>Frontiers in Psychology, 2</w:t>
+      </w:r>
+      <w:r>
+        <w:rPr>
+          <w:rStyle w:val="normaltextrun"/>
+          <w:sz w:val="22"/>
+          <w:szCs w:val="22"/>
+        </w:rPr>
+        <w:t>, 388.</w:t>
+      </w:r>
     </w:p>
     <w:p>
       <w:pPr>
@@ -6645,45 +8890,6 @@
           <w:szCs w:val="22"/>
         </w:rPr>
       </w:pPr>
-      <w:r>
-        <w:rPr>
-          <w:sz w:val="22"/>
-          <w:szCs w:val="22"/>
-        </w:rPr>
-        <w:t>Shen, A., Gahl, S., &amp; Johnson, K. (2020). Didn't hear that coming: Effects of withholding phonetic cues to code-switching. </w:t>
-      </w:r>
-      <w:r>
-        <w:rPr>
-          <w:i/>
-          <w:iCs/>
-          <w:sz w:val="22"/>
-          <w:szCs w:val="22"/>
-        </w:rPr>
-        <w:t>Bilingualism: Language and Cognition</w:t>
-      </w:r>
-      <w:r>
-        <w:rPr>
-          <w:sz w:val="22"/>
-          <w:szCs w:val="22"/>
-        </w:rPr>
-        <w:t>, </w:t>
-      </w:r>
-      <w:r>
-        <w:rPr>
-          <w:i/>
-          <w:iCs/>
-          <w:sz w:val="22"/>
-          <w:szCs w:val="22"/>
-        </w:rPr>
-        <w:t>23</w:t>
-      </w:r>
-      <w:r>
-        <w:rPr>
-          <w:sz w:val="22"/>
-          <w:szCs w:val="22"/>
-        </w:rPr>
-        <w:t>(5), 1020-1031.</w:t>
-      </w:r>
     </w:p>
     <w:p>
       <w:pPr>
@@ -6693,6 +8899,57 @@
         <w:textAlignment w:val="baseline"/>
         <w:rPr>
           <w:rStyle w:val="normaltextrun"/>
+          <w:sz w:val="22"/>
+          <w:szCs w:val="22"/>
+        </w:rPr>
+      </w:pPr>
+      <w:r>
+        <w:rPr>
+          <w:sz w:val="22"/>
+          <w:szCs w:val="22"/>
+        </w:rPr>
+        <w:t>Schmidt, A. (2014). </w:t>
+      </w:r>
+      <w:r>
+        <w:rPr>
+          <w:i/>
+          <w:iCs/>
+          <w:sz w:val="22"/>
+          <w:szCs w:val="22"/>
+        </w:rPr>
+        <w:t>Between the languages: Code-switching in bilingual communication</w:t>
+      </w:r>
+      <w:r>
+        <w:rPr>
+          <w:sz w:val="22"/>
+          <w:szCs w:val="22"/>
+        </w:rPr>
+        <w:t>. Anchor Academic Publishing (</w:t>
+      </w:r>
+      <w:proofErr w:type="spellStart"/>
+      <w:r>
+        <w:rPr>
+          <w:sz w:val="22"/>
+          <w:szCs w:val="22"/>
+        </w:rPr>
+        <w:t>aap_verlag</w:t>
+      </w:r>
+      <w:proofErr w:type="spellEnd"/>
+      <w:r>
+        <w:rPr>
+          <w:sz w:val="22"/>
+          <w:szCs w:val="22"/>
+        </w:rPr>
+        <w:t>).</w:t>
+      </w:r>
+    </w:p>
+    <w:p>
+      <w:pPr>
+        <w:pStyle w:val="paragraph"/>
+        <w:spacing w:before="0" w:beforeAutospacing="0" w:after="0" w:afterAutospacing="0" w:line="360" w:lineRule="auto"/>
+        <w:textAlignment w:val="baseline"/>
+        <w:rPr>
+          <w:rStyle w:val="normaltextrun"/>
           <w:color w:val="FF0000"/>
           <w:sz w:val="22"/>
           <w:szCs w:val="22"/>
@@ -6706,36 +8963,64 @@
         <w:ind w:left="720" w:hanging="720"/>
         <w:textAlignment w:val="baseline"/>
         <w:rPr>
-          <w:rStyle w:val="normaltextrun"/>
-          <w:sz w:val="22"/>
-          <w:szCs w:val="22"/>
-        </w:rPr>
-      </w:pPr>
-      <w:r>
-        <w:rPr>
-          <w:rStyle w:val="normaltextrun"/>
-          <w:sz w:val="22"/>
-          <w:szCs w:val="22"/>
-        </w:rPr>
-        <w:t>Soares, C., &amp; Grosjean, F. (1984). Bilinguals in a monolingual and a bilingual speech mode: The effect on lexical access. </w:t>
-      </w:r>
-      <w:r>
-        <w:rPr>
-          <w:rStyle w:val="normaltextrun"/>
-          <w:i/>
-          <w:iCs/>
-          <w:sz w:val="22"/>
-          <w:szCs w:val="22"/>
-        </w:rPr>
-        <w:t>Memory &amp; cognition, 12</w:t>
-      </w:r>
-      <w:r>
-        <w:rPr>
-          <w:rStyle w:val="normaltextrun"/>
-          <w:sz w:val="22"/>
-          <w:szCs w:val="22"/>
-        </w:rPr>
-        <w:t>(4), 380-386.</w:t>
+          <w:sz w:val="22"/>
+          <w:szCs w:val="22"/>
+        </w:rPr>
+      </w:pPr>
+      <w:r>
+        <w:rPr>
+          <w:sz w:val="22"/>
+          <w:szCs w:val="22"/>
+        </w:rPr>
+        <w:t xml:space="preserve">Shen, A., </w:t>
+      </w:r>
+      <w:proofErr w:type="spellStart"/>
+      <w:r>
+        <w:rPr>
+          <w:sz w:val="22"/>
+          <w:szCs w:val="22"/>
+        </w:rPr>
+        <w:t>Gahl</w:t>
+      </w:r>
+      <w:proofErr w:type="spellEnd"/>
+      <w:r>
+        <w:rPr>
+          <w:sz w:val="22"/>
+          <w:szCs w:val="22"/>
+        </w:rPr>
+        <w:t>, S., &amp; Johnson, K. (2020). Didn't hear that coming: Effects of withholding phonetic cues to code-switching. </w:t>
+      </w:r>
+      <w:r>
+        <w:rPr>
+          <w:i/>
+          <w:iCs/>
+          <w:sz w:val="22"/>
+          <w:szCs w:val="22"/>
+        </w:rPr>
+        <w:t>Bilingualism: Language and Cognition</w:t>
+      </w:r>
+      <w:r>
+        <w:rPr>
+          <w:sz w:val="22"/>
+          <w:szCs w:val="22"/>
+        </w:rPr>
+        <w:t>, </w:t>
+      </w:r>
+      <w:r>
+        <w:rPr>
+          <w:i/>
+          <w:iCs/>
+          <w:sz w:val="22"/>
+          <w:szCs w:val="22"/>
+        </w:rPr>
+        <w:t>23</w:t>
+      </w:r>
+      <w:r>
+        <w:rPr>
+          <w:sz w:val="22"/>
+          <w:szCs w:val="22"/>
+        </w:rPr>
+        <w:t>(5), 1020-1031.</w:t>
       </w:r>
     </w:p>
     <w:p>
@@ -6746,6 +9031,7 @@
         <w:textAlignment w:val="baseline"/>
         <w:rPr>
           <w:rStyle w:val="normaltextrun"/>
+          <w:color w:val="FF0000"/>
           <w:sz w:val="22"/>
           <w:szCs w:val="22"/>
         </w:rPr>
@@ -6758,32 +9044,36 @@
         <w:ind w:left="720" w:hanging="720"/>
         <w:textAlignment w:val="baseline"/>
         <w:rPr>
-          <w:sz w:val="22"/>
-          <w:szCs w:val="22"/>
-        </w:rPr>
-      </w:pPr>
-      <w:r>
-        <w:rPr>
-          <w:sz w:val="22"/>
-          <w:szCs w:val="22"/>
-        </w:rPr>
-        <w:t>Spaai, G. W., &amp; Hermes, D. J. (1993). A visual display for the teaching of intonation. </w:t>
-      </w:r>
-      <w:r>
-        <w:rPr>
-          <w:i/>
-          <w:iCs/>
-          <w:sz w:val="22"/>
-          <w:szCs w:val="22"/>
-        </w:rPr>
-        <w:t>Calico Journal</w:t>
-      </w:r>
-      <w:r>
-        <w:rPr>
-          <w:sz w:val="22"/>
-          <w:szCs w:val="22"/>
-        </w:rPr>
-        <w:t>, 19-30.</w:t>
+          <w:rStyle w:val="normaltextrun"/>
+          <w:sz w:val="22"/>
+          <w:szCs w:val="22"/>
+        </w:rPr>
+      </w:pPr>
+      <w:r>
+        <w:rPr>
+          <w:rStyle w:val="normaltextrun"/>
+          <w:sz w:val="22"/>
+          <w:szCs w:val="22"/>
+        </w:rPr>
+        <w:t>Soares, C., &amp; Grosjean, F. (1984). Bilinguals in a monolingual and a bilingual speech mode: The effect on lexical access. </w:t>
+      </w:r>
+      <w:r>
+        <w:rPr>
+          <w:rStyle w:val="normaltextrun"/>
+          <w:i/>
+          <w:iCs/>
+          <w:sz w:val="22"/>
+          <w:szCs w:val="22"/>
+        </w:rPr>
+        <w:t>Memory &amp; cognition, 12</w:t>
+      </w:r>
+      <w:r>
+        <w:rPr>
+          <w:rStyle w:val="normaltextrun"/>
+          <w:sz w:val="22"/>
+          <w:szCs w:val="22"/>
+        </w:rPr>
+        <w:t>(4), 380-386.</w:t>
       </w:r>
     </w:p>
     <w:p>
@@ -6806,64 +9096,54 @@
         <w:ind w:left="720" w:hanging="720"/>
         <w:textAlignment w:val="baseline"/>
         <w:rPr>
+          <w:sz w:val="22"/>
+          <w:szCs w:val="22"/>
+        </w:rPr>
+      </w:pPr>
+      <w:proofErr w:type="spellStart"/>
+      <w:r>
+        <w:rPr>
+          <w:sz w:val="22"/>
+          <w:szCs w:val="22"/>
+        </w:rPr>
+        <w:t>Spaai</w:t>
+      </w:r>
+      <w:proofErr w:type="spellEnd"/>
+      <w:r>
+        <w:rPr>
+          <w:sz w:val="22"/>
+          <w:szCs w:val="22"/>
+        </w:rPr>
+        <w:t>, G. W., &amp; Hermes, D. J. (1993). A visual display for the teaching of intonation. </w:t>
+      </w:r>
+      <w:r>
+        <w:rPr>
+          <w:i/>
+          <w:iCs/>
+          <w:sz w:val="22"/>
+          <w:szCs w:val="22"/>
+        </w:rPr>
+        <w:t>Calico Journal</w:t>
+      </w:r>
+      <w:r>
+        <w:rPr>
+          <w:sz w:val="22"/>
+          <w:szCs w:val="22"/>
+        </w:rPr>
+        <w:t>, 19-30.</w:t>
+      </w:r>
+    </w:p>
+    <w:p>
+      <w:pPr>
+        <w:pStyle w:val="paragraph"/>
+        <w:spacing w:before="0" w:beforeAutospacing="0" w:after="0" w:afterAutospacing="0" w:line="360" w:lineRule="auto"/>
+        <w:textAlignment w:val="baseline"/>
+        <w:rPr>
           <w:rStyle w:val="normaltextrun"/>
           <w:sz w:val="22"/>
           <w:szCs w:val="22"/>
         </w:rPr>
       </w:pPr>
-      <w:r>
-        <w:rPr>
-          <w:sz w:val="22"/>
-          <w:szCs w:val="22"/>
-        </w:rPr>
-        <w:t>Thomas, M. S., &amp; Allport, A. (2000). Language switching costs in bilingual visual word</w:t>
-      </w:r>
-      <w:r>
-        <w:rPr>
-          <w:sz w:val="22"/>
-          <w:szCs w:val="22"/>
-        </w:rPr>
-        <w:t xml:space="preserve"> </w:t>
-      </w:r>
-      <w:r>
-        <w:rPr>
-          <w:sz w:val="22"/>
-          <w:szCs w:val="22"/>
-        </w:rPr>
-        <w:t>recognition. </w:t>
-      </w:r>
-      <w:r>
-        <w:rPr>
-          <w:i/>
-          <w:iCs/>
-          <w:sz w:val="22"/>
-          <w:szCs w:val="22"/>
-        </w:rPr>
-        <w:t>Journal of memory and language</w:t>
-      </w:r>
-      <w:r>
-        <w:rPr>
-          <w:sz w:val="22"/>
-          <w:szCs w:val="22"/>
-        </w:rPr>
-        <w:t>, </w:t>
-      </w:r>
-      <w:r>
-        <w:rPr>
-          <w:i/>
-          <w:iCs/>
-          <w:sz w:val="22"/>
-          <w:szCs w:val="22"/>
-        </w:rPr>
-        <w:t>43</w:t>
-      </w:r>
-      <w:r>
-        <w:rPr>
-          <w:sz w:val="22"/>
-          <w:szCs w:val="22"/>
-        </w:rPr>
-        <w:t>(1), 44-66.</w:t>
-      </w:r>
     </w:p>
     <w:p>
       <w:pPr>
@@ -6877,6 +9157,59 @@
           <w:szCs w:val="22"/>
         </w:rPr>
       </w:pPr>
+      <w:r>
+        <w:rPr>
+          <w:sz w:val="22"/>
+          <w:szCs w:val="22"/>
+        </w:rPr>
+        <w:t>Thomas, M. S., &amp; Allport, A. (2000). Language switching costs in bilingual visual word</w:t>
+      </w:r>
+      <w:r>
+        <w:rPr>
+          <w:sz w:val="22"/>
+          <w:szCs w:val="22"/>
+        </w:rPr>
+        <w:t xml:space="preserve"> </w:t>
+      </w:r>
+      <w:r>
+        <w:rPr>
+          <w:sz w:val="22"/>
+          <w:szCs w:val="22"/>
+        </w:rPr>
+        <w:t>recognition. </w:t>
+      </w:r>
+      <w:r>
+        <w:rPr>
+          <w:i/>
+          <w:iCs/>
+          <w:sz w:val="22"/>
+          <w:szCs w:val="22"/>
+        </w:rPr>
+        <w:t>Journal of memory and language</w:t>
+      </w:r>
+      <w:r>
+        <w:rPr>
+          <w:sz w:val="22"/>
+          <w:szCs w:val="22"/>
+        </w:rPr>
+        <w:t>, </w:t>
+      </w:r>
+      <w:r>
+        <w:rPr>
+          <w:i/>
+          <w:iCs/>
+          <w:sz w:val="22"/>
+          <w:szCs w:val="22"/>
+        </w:rPr>
+        <w:t>43</w:t>
+      </w:r>
+      <w:r>
+        <w:rPr>
+          <w:sz w:val="22"/>
+          <w:szCs w:val="22"/>
+        </w:rPr>
+        <w:t>(1), 44-66.</w:t>
+      </w:r>
     </w:p>
     <w:p>
       <w:pPr>
@@ -6890,26 +9223,6 @@
           <w:szCs w:val="22"/>
         </w:rPr>
       </w:pPr>
-      <w:r>
-        <w:rPr>
-          <w:rStyle w:val="normaltextrun"/>
-          <w:sz w:val="22"/>
-          <w:szCs w:val="22"/>
-        </w:rPr>
-        <w:t>Toribio, A. J. (2002). Spanish-English code-switching among US Latinos.</w:t>
-      </w:r>
-    </w:p>
-    <w:p>
-      <w:pPr>
-        <w:spacing w:line="360" w:lineRule="auto"/>
-        <w:rPr>
-          <w:rStyle w:val="normaltextrun"/>
-          <w:rFonts w:ascii="Times New Roman" w:hAnsi="Times New Roman" w:cs="Times New Roman"/>
-          <w:color w:val="FF0000"/>
-          <w:sz w:val="22"/>
-          <w:szCs w:val="22"/>
-        </w:rPr>
-      </w:pPr>
     </w:p>
     <w:p>
       <w:pPr>
@@ -6918,16 +9231,65 @@
         <w:ind w:left="720" w:hanging="720"/>
         <w:textAlignment w:val="baseline"/>
         <w:rPr>
-          <w:sz w:val="22"/>
-          <w:szCs w:val="22"/>
-        </w:rPr>
-      </w:pPr>
-      <w:r>
-        <w:rPr>
-          <w:sz w:val="22"/>
-          <w:szCs w:val="22"/>
-        </w:rPr>
-        <w:t xml:space="preserve">Zoom Video Communications Inc. (2016). Security guide. ZoomVideo Communications Inc. Retrieved from https://d24cgw3uvb9a9h.cloudfront.net/static/81625/doc/Zoom-Security-White-Paper.pdf8 </w:t>
+          <w:rStyle w:val="normaltextrun"/>
+          <w:sz w:val="22"/>
+          <w:szCs w:val="22"/>
+        </w:rPr>
+      </w:pPr>
+      <w:r>
+        <w:rPr>
+          <w:rStyle w:val="normaltextrun"/>
+          <w:sz w:val="22"/>
+          <w:szCs w:val="22"/>
+        </w:rPr>
+        <w:t>Toribio, A. J. (2002). Spanish-English code-switching among US Latinos.</w:t>
+      </w:r>
+    </w:p>
+    <w:p>
+      <w:pPr>
+        <w:spacing w:line="360" w:lineRule="auto"/>
+        <w:rPr>
+          <w:rStyle w:val="normaltextrun"/>
+          <w:rFonts w:ascii="Times New Roman" w:hAnsi="Times New Roman" w:cs="Times New Roman"/>
+          <w:color w:val="FF0000"/>
+          <w:sz w:val="22"/>
+          <w:szCs w:val="22"/>
+        </w:rPr>
+      </w:pPr>
+    </w:p>
+    <w:p>
+      <w:pPr>
+        <w:pStyle w:val="paragraph"/>
+        <w:spacing w:before="0" w:beforeAutospacing="0" w:after="0" w:afterAutospacing="0" w:line="360" w:lineRule="auto"/>
+        <w:ind w:left="720" w:hanging="720"/>
+        <w:textAlignment w:val="baseline"/>
+        <w:rPr>
+          <w:sz w:val="22"/>
+          <w:szCs w:val="22"/>
+        </w:rPr>
+      </w:pPr>
+      <w:r>
+        <w:rPr>
+          <w:sz w:val="22"/>
+          <w:szCs w:val="22"/>
+        </w:rPr>
+        <w:t xml:space="preserve">Zoom Video Communications Inc. (2016). Security guide. </w:t>
+      </w:r>
+      <w:proofErr w:type="spellStart"/>
+      <w:r>
+        <w:rPr>
+          <w:sz w:val="22"/>
+          <w:szCs w:val="22"/>
+        </w:rPr>
+        <w:t>ZoomVideo</w:t>
+      </w:r>
+      <w:proofErr w:type="spellEnd"/>
+      <w:r>
+        <w:rPr>
+          <w:sz w:val="22"/>
+          <w:szCs w:val="22"/>
+        </w:rPr>
+        <w:t xml:space="preserve"> Communications Inc. Retrieved from https://d24cgw3uvb9a9h.cloudfront.net/static/81625/doc/Zoom-Security-White-Paper.pdf8 </w:t>
       </w:r>
     </w:p>
     <w:p/>
@@ -7660,7 +10022,6 @@
   <w:style w:type="character" w:default="1" w:styleId="DefaultParagraphFont">
     <w:name w:val="Default Paragraph Font"/>
     <w:uiPriority w:val="1"/>
-    <w:semiHidden/>
     <w:unhideWhenUsed/>
   </w:style>
   <w:style w:type="table" w:default="1" w:styleId="TableNormal">

</xml_diff>

<commit_message>
exp_1 restults, analysis and discussion
</commit_message>
<xml_diff>
--- a/draft/draft_0.docx
+++ b/draft/draft_0.docx
@@ -6297,7 +6297,31 @@
         <w:rPr>
           <w:rFonts w:ascii="Times New Roman" w:hAnsi="Times New Roman" w:cs="Times New Roman"/>
         </w:rPr>
-        <w:t xml:space="preserve">The data collected during Experiment 1 were trimmed in following steps: we left out participants who reported in Language Background Questionnaire as our target population, then we excluded incomplete data sets, we also calculated the rate of </w:t>
+        <w:t xml:space="preserve">The data collected during Experiment 1 were trimmed in following steps: we left out participants who </w:t>
+      </w:r>
+      <w:r>
+        <w:rPr>
+          <w:rFonts w:ascii="Times New Roman" w:hAnsi="Times New Roman" w:cs="Times New Roman"/>
+        </w:rPr>
+        <w:t xml:space="preserve">failed to </w:t>
+      </w:r>
+      <w:r>
+        <w:rPr>
+          <w:rFonts w:ascii="Times New Roman" w:hAnsi="Times New Roman" w:cs="Times New Roman"/>
+        </w:rPr>
+        <w:t>report</w:t>
+      </w:r>
+      <w:r>
+        <w:rPr>
+          <w:rFonts w:ascii="Times New Roman" w:hAnsi="Times New Roman" w:cs="Times New Roman"/>
+        </w:rPr>
+        <w:t xml:space="preserve"> </w:t>
+      </w:r>
+      <w:r>
+        <w:rPr>
+          <w:rFonts w:ascii="Times New Roman" w:hAnsi="Times New Roman" w:cs="Times New Roman"/>
+        </w:rPr>
+        <w:t xml:space="preserve">in Language Background Questionnaire as our target population, then we excluded incomplete data sets, we also calculated the rate of </w:t>
       </w:r>
       <w:r>
         <w:rPr>
@@ -6315,7 +6339,19 @@
         <w:rPr>
           <w:rFonts w:ascii="Times New Roman" w:hAnsi="Times New Roman" w:cs="Times New Roman"/>
         </w:rPr>
-        <w:t xml:space="preserve"> and downsized to participants who scored above 75% in correction rate. </w:t>
+        <w:t xml:space="preserve"> and </w:t>
+      </w:r>
+      <w:r>
+        <w:rPr>
+          <w:rFonts w:ascii="Times New Roman" w:hAnsi="Times New Roman" w:cs="Times New Roman"/>
+        </w:rPr>
+        <w:t>only included</w:t>
+      </w:r>
+      <w:r>
+        <w:rPr>
+          <w:rFonts w:ascii="Times New Roman" w:hAnsi="Times New Roman" w:cs="Times New Roman"/>
+        </w:rPr>
+        <w:t xml:space="preserve"> participants who scored above 75% in correction rate. </w:t>
       </w:r>
       <w:r>
         <w:rPr>
@@ -6327,7 +6363,13 @@
         <w:rPr>
           <w:rFonts w:ascii="Times New Roman" w:hAnsi="Times New Roman" w:cs="Times New Roman"/>
         </w:rPr>
-        <w:t xml:space="preserve">calculated reaction time(rt) subtracting the duration of matrix sentence from the recorded reaction when participants pressed the key and </w:t>
+        <w:t>calculated reaction time(rt) subtracting the duration of matrix sentence from the recorded reaction when participants pressed the key</w:t>
+      </w:r>
+      <w:r>
+        <w:rPr>
+          <w:rFonts w:ascii="Times New Roman" w:hAnsi="Times New Roman" w:cs="Times New Roman"/>
+        </w:rPr>
+        <w:t xml:space="preserve">. </w:t>
       </w:r>
       <w:r>
         <w:rPr>
@@ -6363,6 +6405,12 @@
         <w:rPr>
           <w:rFonts w:ascii="Times New Roman" w:hAnsi="Times New Roman" w:cs="Times New Roman"/>
         </w:rPr>
+        <w:t xml:space="preserve">During plotting we trimmed down the data points per participant where rt is 2 standard deviations longer than their mean rt or more. </w:t>
+      </w:r>
+      <w:r>
+        <w:rPr>
+          <w:rFonts w:ascii="Times New Roman" w:hAnsi="Times New Roman" w:cs="Times New Roman"/>
+        </w:rPr>
         <w:t xml:space="preserve">A </w:t>
       </w:r>
       <w:r>
@@ -6387,7 +6435,13 @@
         <w:rPr>
           <w:rFonts w:ascii="Times New Roman" w:hAnsi="Times New Roman" w:cs="Times New Roman"/>
         </w:rPr>
-        <w:t xml:space="preserve">Holding </w:t>
+        <w:t>We included</w:t>
+      </w:r>
+      <w:r>
+        <w:rPr>
+          <w:rFonts w:ascii="Times New Roman" w:hAnsi="Times New Roman" w:cs="Times New Roman"/>
+        </w:rPr>
+        <w:t xml:space="preserve"> </w:t>
       </w:r>
       <w:proofErr w:type="spellStart"/>
       <w:r>
@@ -6415,21 +6469,88 @@
         <w:rPr>
           <w:rFonts w:ascii="Times New Roman" w:hAnsi="Times New Roman" w:cs="Times New Roman"/>
         </w:rPr>
-        <w:t xml:space="preserve"> score) constant and including a by-participant random intercept, estimated reaction time(rt) was the criterion with condition(</w:t>
-      </w:r>
-      <w:proofErr w:type="spellStart"/>
-      <w:r>
-        <w:rPr>
-          <w:rFonts w:ascii="Times New Roman" w:hAnsi="Times New Roman" w:cs="Times New Roman"/>
-        </w:rPr>
-        <w:t>cond</w:t>
-      </w:r>
-      <w:proofErr w:type="spellEnd"/>
-      <w:r>
-        <w:rPr>
-          <w:rFonts w:ascii="Times New Roman" w:hAnsi="Times New Roman" w:cs="Times New Roman"/>
-        </w:rPr>
-        <w:t xml:space="preserve">) as predictor. </w:t>
+        <w:t xml:space="preserve"> score) </w:t>
+      </w:r>
+      <w:r>
+        <w:rPr>
+          <w:rFonts w:ascii="Times New Roman" w:hAnsi="Times New Roman" w:cs="Times New Roman"/>
+        </w:rPr>
+        <w:t xml:space="preserve">and conditions as two predictors, </w:t>
+      </w:r>
+      <w:r>
+        <w:rPr>
+          <w:rFonts w:ascii="Times New Roman" w:hAnsi="Times New Roman" w:cs="Times New Roman"/>
+        </w:rPr>
+        <w:t xml:space="preserve">a by-participant </w:t>
+      </w:r>
+      <w:r>
+        <w:rPr>
+          <w:rFonts w:ascii="Times New Roman" w:hAnsi="Times New Roman" w:cs="Times New Roman"/>
+        </w:rPr>
+        <w:lastRenderedPageBreak/>
+        <w:t>random intercept,</w:t>
+      </w:r>
+      <w:r>
+        <w:rPr>
+          <w:rFonts w:ascii="Times New Roman" w:hAnsi="Times New Roman" w:cs="Times New Roman"/>
+        </w:rPr>
+        <w:t xml:space="preserve"> and</w:t>
+      </w:r>
+      <w:r>
+        <w:rPr>
+          <w:rFonts w:ascii="Times New Roman" w:hAnsi="Times New Roman" w:cs="Times New Roman"/>
+        </w:rPr>
+        <w:t xml:space="preserve"> estimated </w:t>
+      </w:r>
+      <w:r>
+        <w:rPr>
+          <w:rFonts w:ascii="Times New Roman" w:hAnsi="Times New Roman" w:cs="Times New Roman"/>
+        </w:rPr>
+        <w:t>logged</w:t>
+      </w:r>
+      <w:r>
+        <w:rPr>
+          <w:rFonts w:ascii="Times New Roman" w:hAnsi="Times New Roman" w:cs="Times New Roman"/>
+        </w:rPr>
+        <w:t xml:space="preserve"> </w:t>
+      </w:r>
+      <w:r>
+        <w:rPr>
+          <w:rFonts w:ascii="Times New Roman" w:hAnsi="Times New Roman" w:cs="Times New Roman"/>
+        </w:rPr>
+        <w:t>reaction time(</w:t>
+      </w:r>
+      <w:proofErr w:type="spellStart"/>
+      <w:r>
+        <w:rPr>
+          <w:rFonts w:ascii="Times New Roman" w:hAnsi="Times New Roman" w:cs="Times New Roman"/>
+        </w:rPr>
+        <w:t>log_</w:t>
+      </w:r>
+      <w:r>
+        <w:rPr>
+          <w:rFonts w:ascii="Times New Roman" w:hAnsi="Times New Roman" w:cs="Times New Roman"/>
+        </w:rPr>
+        <w:t>rt</w:t>
+      </w:r>
+      <w:proofErr w:type="spellEnd"/>
+      <w:r>
+        <w:rPr>
+          <w:rFonts w:ascii="Times New Roman" w:hAnsi="Times New Roman" w:cs="Times New Roman"/>
+        </w:rPr>
+        <w:t xml:space="preserve">) </w:t>
+      </w:r>
+      <w:r>
+        <w:rPr>
+          <w:rFonts w:ascii="Times New Roman" w:hAnsi="Times New Roman" w:cs="Times New Roman"/>
+        </w:rPr>
+        <w:t>as the dependent variable.</w:t>
+      </w:r>
+      <w:r>
+        <w:rPr>
+          <w:rFonts w:ascii="Times New Roman" w:hAnsi="Times New Roman" w:cs="Times New Roman"/>
+        </w:rPr>
+        <w:t xml:space="preserve"> </w:t>
       </w:r>
       <w:r>
         <w:rPr>
@@ -6441,148 +6562,278 @@
         <w:rPr>
           <w:rFonts w:ascii="Times New Roman" w:hAnsi="Times New Roman" w:cs="Times New Roman"/>
         </w:rPr>
-        <w:t xml:space="preserve">condition factor was dummy coded with </w:t>
+        <w:t>factor</w:t>
+      </w:r>
+      <w:r>
+        <w:rPr>
+          <w:rFonts w:ascii="Times New Roman" w:hAnsi="Times New Roman" w:cs="Times New Roman"/>
+        </w:rPr>
+        <w:t>s were</w:t>
+      </w:r>
+      <w:r>
+        <w:rPr>
+          <w:rFonts w:ascii="Times New Roman" w:hAnsi="Times New Roman" w:cs="Times New Roman"/>
+        </w:rPr>
+        <w:t xml:space="preserve"> dummy coded with naturally produced English-Spanish Code-switching condition set</w:t>
+      </w:r>
+      <w:r>
+        <w:rPr>
+          <w:rFonts w:ascii="Times New Roman" w:hAnsi="Times New Roman" w:cs="Times New Roman"/>
+        </w:rPr>
+        <w:t>(na.es)</w:t>
+      </w:r>
+      <w:r>
+        <w:rPr>
+          <w:rFonts w:ascii="Times New Roman" w:hAnsi="Times New Roman" w:cs="Times New Roman"/>
+        </w:rPr>
+        <w:t xml:space="preserve"> as the reference group.</w:t>
+      </w:r>
+      <w:r>
+        <w:rPr>
+          <w:rFonts w:ascii="Times New Roman" w:hAnsi="Times New Roman" w:cs="Times New Roman"/>
+        </w:rPr>
+        <w:t xml:space="preserve"> </w:t>
+      </w:r>
+    </w:p>
+    <w:p>
+      <w:pPr>
+        <w:spacing w:line="480" w:lineRule="auto"/>
+        <w:ind w:firstLine="720"/>
+        <w:rPr>
+          <w:rFonts w:ascii="Times New Roman" w:hAnsi="Times New Roman" w:cs="Times New Roman"/>
+        </w:rPr>
+      </w:pPr>
+      <w:r>
+        <w:rPr>
+          <w:rFonts w:ascii="Times New Roman" w:hAnsi="Times New Roman" w:cs="Times New Roman"/>
+        </w:rPr>
+        <w:t xml:space="preserve">The results suggested that the reaction time might tend to be shorter for participants with a higher proficiency, however no main effect was found (t value = -0.712, p = 0.483). No main effect was found either for the interaction between proficiency and conditions. </w:t>
+      </w:r>
+    </w:p>
+    <w:p>
+      <w:pPr>
+        <w:spacing w:line="480" w:lineRule="auto"/>
+        <w:ind w:firstLine="720"/>
+        <w:rPr>
+          <w:rFonts w:ascii="Times New Roman" w:hAnsi="Times New Roman" w:cs="Times New Roman"/>
+        </w:rPr>
+      </w:pPr>
+      <w:r>
+        <w:rPr>
+          <w:rFonts w:ascii="Times New Roman" w:hAnsi="Times New Roman" w:cs="Times New Roman"/>
+        </w:rPr>
+        <w:t>The by condition analysis showed that</w:t>
+      </w:r>
+      <w:r>
+        <w:rPr>
+          <w:rFonts w:ascii="Times New Roman" w:hAnsi="Times New Roman" w:cs="Times New Roman"/>
+        </w:rPr>
+        <w:t>, participants reacted at faster speed when hearing naturally produced unilingual English utterance, as main effect was found in this condition (t value = -4.837, p &lt; 0.001).</w:t>
+      </w:r>
+      <w:r>
+        <w:rPr>
+          <w:rFonts w:ascii="Times New Roman" w:hAnsi="Times New Roman" w:cs="Times New Roman"/>
+        </w:rPr>
+        <w:t xml:space="preserve"> Small effect was found in intonation-controlled condition(f0c.es): participants reacted slower in this condition compared to </w:t>
+      </w:r>
+      <w:proofErr w:type="spellStart"/>
+      <w:r>
+        <w:rPr>
+          <w:rFonts w:ascii="Times New Roman" w:hAnsi="Times New Roman" w:cs="Times New Roman"/>
+        </w:rPr>
+        <w:t>na</w:t>
+      </w:r>
+      <w:proofErr w:type="spellEnd"/>
+      <w:r>
+        <w:rPr>
+          <w:rFonts w:ascii="Times New Roman" w:hAnsi="Times New Roman" w:cs="Times New Roman"/>
+        </w:rPr>
+        <w:t xml:space="preserve">-es condition (t value = 3.012, 0.001&lt;p&lt;0.01), For the simple spliced condition (f0u.es), the mean of rt might suggest that </w:t>
+      </w:r>
+      <w:proofErr w:type="spellStart"/>
+      <w:r>
+        <w:rPr>
+          <w:rFonts w:ascii="Times New Roman" w:hAnsi="Times New Roman" w:cs="Times New Roman"/>
+        </w:rPr>
+        <w:t>partcipants</w:t>
+      </w:r>
+      <w:proofErr w:type="spellEnd"/>
+      <w:r>
+        <w:rPr>
+          <w:rFonts w:ascii="Times New Roman" w:hAnsi="Times New Roman" w:cs="Times New Roman"/>
+        </w:rPr>
+        <w:t xml:space="preserve"> reacted slower than na.es condition, yet n</w:t>
+      </w:r>
+      <w:r>
+        <w:rPr>
+          <w:rFonts w:ascii="Times New Roman" w:hAnsi="Times New Roman" w:cs="Times New Roman"/>
+        </w:rPr>
+        <w:t xml:space="preserve">o </w:t>
+      </w:r>
+      <w:r>
+        <w:rPr>
+          <w:rFonts w:ascii="Times New Roman" w:hAnsi="Times New Roman" w:cs="Times New Roman"/>
+        </w:rPr>
+        <w:t xml:space="preserve">main </w:t>
+      </w:r>
+      <w:r>
+        <w:rPr>
+          <w:rFonts w:ascii="Times New Roman" w:hAnsi="Times New Roman" w:cs="Times New Roman"/>
+        </w:rPr>
+        <w:t>effect was found (t value = 0.218,</w:t>
+      </w:r>
+      <w:r>
+        <w:rPr>
+          <w:rFonts w:ascii="Times New Roman" w:hAnsi="Times New Roman" w:cs="Times New Roman"/>
+        </w:rPr>
+        <w:t xml:space="preserve"> 0.1</w:t>
+      </w:r>
+      <w:r>
+        <w:rPr>
+          <w:rFonts w:ascii="Times New Roman" w:hAnsi="Times New Roman" w:cs="Times New Roman"/>
+        </w:rPr>
+        <w:t xml:space="preserve"> </w:t>
+      </w:r>
+      <w:r>
+        <w:rPr>
+          <w:rFonts w:ascii="Times New Roman" w:hAnsi="Times New Roman" w:cs="Times New Roman"/>
+        </w:rPr>
+        <w:t>&lt;</w:t>
+      </w:r>
+      <w:r>
+        <w:rPr>
+          <w:rFonts w:ascii="Times New Roman" w:hAnsi="Times New Roman" w:cs="Times New Roman"/>
+        </w:rPr>
+        <w:t xml:space="preserve">p </w:t>
+      </w:r>
+      <w:r>
+        <w:rPr>
+          <w:rFonts w:ascii="Times New Roman" w:hAnsi="Times New Roman" w:cs="Times New Roman"/>
+        </w:rPr>
+        <w:t>&lt;</w:t>
+      </w:r>
+      <w:r>
+        <w:rPr>
+          <w:rFonts w:ascii="Times New Roman" w:hAnsi="Times New Roman" w:cs="Times New Roman"/>
+        </w:rPr>
+        <w:t>1</w:t>
+      </w:r>
+      <w:r>
+        <w:rPr>
+          <w:rFonts w:ascii="Times New Roman" w:hAnsi="Times New Roman" w:cs="Times New Roman"/>
+        </w:rPr>
+        <w:t>) in the analysis.</w:t>
+      </w:r>
+      <w:r>
+        <w:rPr>
+          <w:rFonts w:ascii="Times New Roman" w:hAnsi="Times New Roman" w:cs="Times New Roman"/>
+        </w:rPr>
+        <w:t xml:space="preserve"> </w:t>
+      </w:r>
+    </w:p>
+    <w:p>
+      <w:pPr>
+        <w:spacing w:line="480" w:lineRule="auto"/>
+        <w:rPr>
+          <w:rFonts w:ascii="Times New Roman" w:hAnsi="Times New Roman" w:cs="Times New Roman"/>
+          <w:strike/>
+        </w:rPr>
+      </w:pPr>
+    </w:p>
+    <w:p>
+      <w:pPr>
+        <w:spacing w:line="480" w:lineRule="auto"/>
+        <w:rPr>
+          <w:rFonts w:ascii="Times New Roman" w:hAnsi="Times New Roman" w:cs="Times New Roman"/>
+        </w:rPr>
+      </w:pPr>
+      <w:r>
+        <w:rPr>
+          <w:rFonts w:ascii="Times New Roman" w:hAnsi="Times New Roman" w:cs="Times New Roman"/>
+          <w:highlight w:val="cyan"/>
+        </w:rPr>
+        <w:t>Experiment 2</w:t>
+      </w:r>
+    </w:p>
+    <w:p>
+      <w:pPr>
+        <w:spacing w:line="480" w:lineRule="auto"/>
+        <w:rPr>
+          <w:rFonts w:ascii="Times New Roman" w:hAnsi="Times New Roman" w:cs="Times New Roman"/>
+          <w:strike/>
+        </w:rPr>
+      </w:pPr>
+      <w:r>
+        <w:rPr>
+          <w:rFonts w:ascii="Times New Roman" w:hAnsi="Times New Roman" w:cs="Times New Roman"/>
+        </w:rPr>
+        <w:t xml:space="preserve">The data collected during Experiment 2 were trimmed in following steps: we left out participants whose data were not included in Experiment 1 analysis, then we excluded incomplete data sets, and per data set we filtered out any incorrect data entry including cases when no key was pressed, when wrong key was pressed or when more key(s) than necessary was pressed. </w:t>
+      </w:r>
+      <w:r>
+        <w:rPr>
+          <w:rFonts w:ascii="Times New Roman" w:hAnsi="Times New Roman" w:cs="Times New Roman"/>
+        </w:rPr>
+        <w:t>In Experiment 2 we collected two reaction times in the target items, reaction time 1 (rt1) when the participants pressed the first key choosing the first language they recognized in the utterance, and reaction time 2 (rt2) when they pressed the second key when they hear a language switch in the utterance. We also calculated the duration of each matrix sentence (</w:t>
+      </w:r>
+      <w:proofErr w:type="spellStart"/>
+      <w:r>
+        <w:rPr>
+          <w:rFonts w:ascii="Times New Roman" w:hAnsi="Times New Roman" w:cs="Times New Roman"/>
+        </w:rPr>
+        <w:t>dur</w:t>
+      </w:r>
+      <w:r>
+        <w:rPr>
+          <w:rFonts w:ascii="Times New Roman" w:hAnsi="Times New Roman" w:cs="Times New Roman"/>
+          <w:vertAlign w:val="subscript"/>
+        </w:rPr>
+        <w:t>mat</w:t>
+      </w:r>
+      <w:proofErr w:type="spellEnd"/>
+      <w:r>
+        <w:rPr>
+          <w:rFonts w:ascii="Times New Roman" w:hAnsi="Times New Roman" w:cs="Times New Roman"/>
+        </w:rPr>
+        <w:t>)</w:t>
+      </w:r>
+      <w:r>
+        <w:rPr>
+          <w:rFonts w:ascii="Times New Roman" w:hAnsi="Times New Roman" w:cs="Times New Roman"/>
+        </w:rPr>
+        <w:t xml:space="preserve"> </w:t>
+      </w:r>
+      <w:r>
+        <w:rPr>
+          <w:rFonts w:ascii="Times New Roman" w:hAnsi="Times New Roman" w:cs="Times New Roman"/>
+        </w:rPr>
+        <w:t xml:space="preserve">We calculated </w:t>
       </w:r>
       <w:r>
         <w:rPr>
           <w:rFonts w:ascii="Times New Roman" w:hAnsi="Times New Roman" w:cs="Times New Roman"/>
         </w:rPr>
         <w:lastRenderedPageBreak/>
-        <w:t xml:space="preserve">naturally produced English-Spanish Code-switching condition set as the reference group. </w:t>
-      </w:r>
-      <w:r>
-        <w:rPr>
-          <w:rFonts w:ascii="Times New Roman" w:hAnsi="Times New Roman" w:cs="Times New Roman"/>
-        </w:rPr>
-        <w:t xml:space="preserve">The results showed that, participants reacted at faster speed when hearing naturally produced unilingual English utterance, as main effect was found in this condition (t value = -4.837, p &lt; 0.001). No effect was found for </w:t>
-      </w:r>
-      <w:r>
-        <w:rPr>
-          <w:rFonts w:ascii="Times New Roman" w:hAnsi="Times New Roman" w:cs="Times New Roman"/>
-        </w:rPr>
-        <w:t>English-Spanish Code-switching</w:t>
-      </w:r>
-      <w:r>
-        <w:rPr>
-          <w:rFonts w:ascii="Times New Roman" w:hAnsi="Times New Roman" w:cs="Times New Roman"/>
-        </w:rPr>
-        <w:t xml:space="preserve"> spliced only condition (t value = 0.218, p &gt; 0.1), </w:t>
-      </w:r>
-      <w:r>
-        <w:rPr>
-          <w:rFonts w:ascii="Times New Roman" w:hAnsi="Times New Roman" w:cs="Times New Roman"/>
-        </w:rPr>
-        <w:t>and</w:t>
-      </w:r>
-      <w:r>
-        <w:rPr>
-          <w:rFonts w:ascii="Times New Roman" w:hAnsi="Times New Roman" w:cs="Times New Roman"/>
-        </w:rPr>
-        <w:t xml:space="preserve"> showed that </w:t>
-      </w:r>
-      <w:r>
-        <w:rPr>
-          <w:rFonts w:ascii="Times New Roman" w:hAnsi="Times New Roman" w:cs="Times New Roman"/>
-        </w:rPr>
-        <w:t xml:space="preserve">when </w:t>
-      </w:r>
-    </w:p>
-    <w:p>
-      <w:pPr>
-        <w:spacing w:line="480" w:lineRule="auto"/>
-        <w:rPr>
-          <w:rFonts w:ascii="Times New Roman" w:hAnsi="Times New Roman" w:cs="Times New Roman"/>
-        </w:rPr>
-      </w:pPr>
-    </w:p>
-    <w:p>
-      <w:pPr>
-        <w:spacing w:line="480" w:lineRule="auto"/>
-        <w:rPr>
-          <w:rFonts w:ascii="Times New Roman" w:hAnsi="Times New Roman" w:cs="Times New Roman"/>
-        </w:rPr>
-      </w:pPr>
-      <w:r>
-        <w:rPr>
-          <w:rFonts w:ascii="Times New Roman" w:hAnsi="Times New Roman" w:cs="Times New Roman"/>
-        </w:rPr>
-        <w:t>The analysis revealed that…</w:t>
-      </w:r>
-    </w:p>
-    <w:p>
-      <w:pPr>
-        <w:spacing w:line="480" w:lineRule="auto"/>
-        <w:rPr>
-          <w:rFonts w:ascii="Times New Roman" w:hAnsi="Times New Roman" w:cs="Times New Roman"/>
-        </w:rPr>
-      </w:pPr>
-      <w:r>
-        <w:rPr>
-          <w:rFonts w:ascii="Times New Roman" w:hAnsi="Times New Roman" w:cs="Times New Roman"/>
-        </w:rPr>
-        <w:t>Analysis 1</w:t>
-      </w:r>
-    </w:p>
-    <w:p>
-      <w:pPr>
-        <w:spacing w:line="480" w:lineRule="auto"/>
-        <w:rPr>
-          <w:rFonts w:ascii="Times New Roman" w:hAnsi="Times New Roman" w:cs="Times New Roman"/>
-          <w:strike/>
-        </w:rPr>
-      </w:pPr>
-    </w:p>
-    <w:p>
-      <w:pPr>
-        <w:spacing w:line="480" w:lineRule="auto"/>
-        <w:rPr>
-          <w:rFonts w:ascii="Times New Roman" w:hAnsi="Times New Roman" w:cs="Times New Roman"/>
-          <w:strike/>
-        </w:rPr>
-      </w:pPr>
-      <w:r>
-        <w:rPr>
-          <w:rFonts w:ascii="Times New Roman" w:hAnsi="Times New Roman" w:cs="Times New Roman"/>
-          <w:strike/>
-        </w:rPr>
-        <w:t>Experiment 2</w:t>
-      </w:r>
-    </w:p>
-    <w:p>
-      <w:pPr>
-        <w:spacing w:line="480" w:lineRule="auto"/>
-        <w:rPr>
-          <w:rFonts w:ascii="Times New Roman" w:hAnsi="Times New Roman" w:cs="Times New Roman"/>
-          <w:strike/>
-        </w:rPr>
-      </w:pPr>
-      <w:r>
-        <w:rPr>
-          <w:rFonts w:ascii="Times New Roman" w:hAnsi="Times New Roman" w:cs="Times New Roman"/>
-        </w:rPr>
-        <w:t xml:space="preserve">The data collected during Experiment </w:t>
-      </w:r>
-      <w:r>
-        <w:rPr>
-          <w:rFonts w:ascii="Times New Roman" w:hAnsi="Times New Roman" w:cs="Times New Roman"/>
-        </w:rPr>
-        <w:t>2</w:t>
-      </w:r>
-      <w:r>
-        <w:rPr>
-          <w:rFonts w:ascii="Times New Roman" w:hAnsi="Times New Roman" w:cs="Times New Roman"/>
-        </w:rPr>
-        <w:t xml:space="preserve"> were trimmed in following steps: we left out participants who</w:t>
-      </w:r>
-      <w:r>
-        <w:rPr>
-          <w:rFonts w:ascii="Times New Roman" w:hAnsi="Times New Roman" w:cs="Times New Roman"/>
-        </w:rPr>
-        <w:t>se data</w:t>
-      </w:r>
-      <w:r>
-        <w:rPr>
-          <w:rFonts w:ascii="Times New Roman" w:hAnsi="Times New Roman" w:cs="Times New Roman"/>
+        <w:t>switching reaction time (</w:t>
+      </w:r>
+      <w:proofErr w:type="spellStart"/>
+      <w:r>
+        <w:rPr>
+          <w:rFonts w:ascii="Times New Roman" w:hAnsi="Times New Roman" w:cs="Times New Roman"/>
+        </w:rPr>
+        <w:t>rt</w:t>
+      </w:r>
+      <w:r>
+        <w:rPr>
+          <w:rFonts w:ascii="Times New Roman" w:hAnsi="Times New Roman" w:cs="Times New Roman"/>
+          <w:vertAlign w:val="subscript"/>
+        </w:rPr>
+        <w:t>cs</w:t>
+      </w:r>
+      <w:proofErr w:type="spellEnd"/>
+      <w:r>
+        <w:rPr>
+          <w:rFonts w:ascii="Times New Roman" w:hAnsi="Times New Roman" w:cs="Times New Roman"/>
+          <w:vertAlign w:val="subscript"/>
         </w:rPr>
         <w:t xml:space="preserve"> </w:t>
       </w:r>
@@ -6590,17 +6841,27 @@
         <w:rPr>
           <w:rFonts w:ascii="Times New Roman" w:hAnsi="Times New Roman" w:cs="Times New Roman"/>
         </w:rPr>
-        <w:t>were not included in Experiment 1 analysis</w:t>
-      </w:r>
-      <w:r>
-        <w:rPr>
-          <w:rFonts w:ascii="Times New Roman" w:hAnsi="Times New Roman" w:cs="Times New Roman"/>
-        </w:rPr>
-        <w:t>, then</w:t>
-      </w:r>
-      <w:r>
-        <w:rPr>
-          <w:rFonts w:ascii="Times New Roman" w:hAnsi="Times New Roman" w:cs="Times New Roman"/>
+        <w:t>= rt2 – rt1) and matrix reaction time (</w:t>
+      </w:r>
+      <w:proofErr w:type="spellStart"/>
+      <w:r>
+        <w:rPr>
+          <w:rFonts w:ascii="Times New Roman" w:hAnsi="Times New Roman" w:cs="Times New Roman"/>
+        </w:rPr>
+        <w:t>rt</w:t>
+      </w:r>
+      <w:r>
+        <w:rPr>
+          <w:rFonts w:ascii="Times New Roman" w:hAnsi="Times New Roman" w:cs="Times New Roman"/>
+          <w:vertAlign w:val="subscript"/>
+        </w:rPr>
+        <w:t>mat</w:t>
+      </w:r>
+      <w:proofErr w:type="spellEnd"/>
+      <w:r>
+        <w:rPr>
+          <w:rFonts w:ascii="Times New Roman" w:hAnsi="Times New Roman" w:cs="Times New Roman"/>
+          <w:vertAlign w:val="subscript"/>
         </w:rPr>
         <w:t xml:space="preserve"> </w:t>
       </w:r>
@@ -6608,19 +6869,7 @@
         <w:rPr>
           <w:rFonts w:ascii="Times New Roman" w:hAnsi="Times New Roman" w:cs="Times New Roman"/>
         </w:rPr>
-        <w:t xml:space="preserve">we excluded incomplete data sets, </w:t>
-      </w:r>
-      <w:r>
-        <w:rPr>
-          <w:rFonts w:ascii="Times New Roman" w:hAnsi="Times New Roman" w:cs="Times New Roman"/>
-        </w:rPr>
-        <w:t xml:space="preserve">and per data set we filtered out any incorrect data entry including cases when no key was pressed, when wrong key was pressed or when more key(s) than necessary was pressed. </w:t>
-      </w:r>
-      <w:r>
-        <w:rPr>
-          <w:rFonts w:ascii="Times New Roman" w:hAnsi="Times New Roman" w:cs="Times New Roman"/>
-        </w:rPr>
-        <w:t>In Experiment 2 we collected two reaction times in the target items, reaction time 1 (rt1) when the participants pressed the first key choosing the first language they recognized in the utterance, and reaction time 2 (rt2) when they pressed the second key when they hear a language switch in the utterance. We also calculated the duration of each matrix sentence (</w:t>
+        <w:t xml:space="preserve">= rt2 - </w:t>
       </w:r>
       <w:proofErr w:type="spellStart"/>
       <w:r>
@@ -6641,123 +6890,14 @@
         <w:rPr>
           <w:rFonts w:ascii="Times New Roman" w:hAnsi="Times New Roman" w:cs="Times New Roman"/>
         </w:rPr>
-        <w:t>)</w:t>
-      </w:r>
-      <w:r>
-        <w:rPr>
-          <w:rFonts w:ascii="Times New Roman" w:hAnsi="Times New Roman" w:cs="Times New Roman"/>
-        </w:rPr>
-        <w:t xml:space="preserve"> </w:t>
-      </w:r>
-      <w:r>
-        <w:rPr>
-          <w:rFonts w:ascii="Times New Roman" w:hAnsi="Times New Roman" w:cs="Times New Roman"/>
-        </w:rPr>
-        <w:t>We calculated switching reaction time (</w:t>
-      </w:r>
-      <w:proofErr w:type="spellStart"/>
-      <w:r>
-        <w:rPr>
-          <w:rFonts w:ascii="Times New Roman" w:hAnsi="Times New Roman" w:cs="Times New Roman"/>
-        </w:rPr>
-        <w:t>rt</w:t>
-      </w:r>
-      <w:r>
-        <w:rPr>
-          <w:rFonts w:ascii="Times New Roman" w:hAnsi="Times New Roman" w:cs="Times New Roman"/>
-          <w:vertAlign w:val="subscript"/>
-        </w:rPr>
-        <w:t>cs</w:t>
-      </w:r>
-      <w:proofErr w:type="spellEnd"/>
-      <w:r>
-        <w:rPr>
-          <w:rFonts w:ascii="Times New Roman" w:hAnsi="Times New Roman" w:cs="Times New Roman"/>
-          <w:vertAlign w:val="subscript"/>
-        </w:rPr>
-        <w:t xml:space="preserve"> </w:t>
-      </w:r>
-      <w:r>
-        <w:rPr>
-          <w:rFonts w:ascii="Times New Roman" w:hAnsi="Times New Roman" w:cs="Times New Roman"/>
-        </w:rPr>
-        <w:t>= rt2 – rt1</w:t>
-      </w:r>
-      <w:r>
-        <w:rPr>
-          <w:rFonts w:ascii="Times New Roman" w:hAnsi="Times New Roman" w:cs="Times New Roman"/>
-        </w:rPr>
-        <w:t>) and matrix reaction time (</w:t>
-      </w:r>
-      <w:proofErr w:type="spellStart"/>
-      <w:r>
-        <w:rPr>
-          <w:rFonts w:ascii="Times New Roman" w:hAnsi="Times New Roman" w:cs="Times New Roman"/>
-        </w:rPr>
-        <w:t>rt</w:t>
-      </w:r>
-      <w:r>
-        <w:rPr>
-          <w:rFonts w:ascii="Times New Roman" w:hAnsi="Times New Roman" w:cs="Times New Roman"/>
-          <w:vertAlign w:val="subscript"/>
-        </w:rPr>
-        <w:t>mat</w:t>
-      </w:r>
-      <w:proofErr w:type="spellEnd"/>
-      <w:r>
-        <w:rPr>
-          <w:rFonts w:ascii="Times New Roman" w:hAnsi="Times New Roman" w:cs="Times New Roman"/>
-          <w:vertAlign w:val="subscript"/>
-        </w:rPr>
-        <w:t xml:space="preserve"> </w:t>
-      </w:r>
-      <w:r>
-        <w:rPr>
-          <w:rFonts w:ascii="Times New Roman" w:hAnsi="Times New Roman" w:cs="Times New Roman"/>
-        </w:rPr>
-        <w:t xml:space="preserve">= rt2 - </w:t>
-      </w:r>
-      <w:proofErr w:type="spellStart"/>
-      <w:r>
-        <w:rPr>
-          <w:rFonts w:ascii="Times New Roman" w:hAnsi="Times New Roman" w:cs="Times New Roman"/>
-        </w:rPr>
-        <w:t>dur</w:t>
-      </w:r>
-      <w:r>
-        <w:rPr>
-          <w:rFonts w:ascii="Times New Roman" w:hAnsi="Times New Roman" w:cs="Times New Roman"/>
-          <w:vertAlign w:val="subscript"/>
-        </w:rPr>
-        <w:t>mat</w:t>
-      </w:r>
-      <w:proofErr w:type="spellEnd"/>
-      <w:r>
-        <w:rPr>
-          <w:rFonts w:ascii="Times New Roman" w:hAnsi="Times New Roman" w:cs="Times New Roman"/>
-        </w:rPr>
-        <w:t>)</w:t>
-      </w:r>
-      <w:r>
-        <w:rPr>
-          <w:rFonts w:ascii="Times New Roman" w:hAnsi="Times New Roman" w:cs="Times New Roman"/>
-        </w:rPr>
-        <w:t xml:space="preserve">. </w:t>
-      </w:r>
-      <w:proofErr w:type="gramStart"/>
-      <w:r>
-        <w:rPr>
-          <w:rFonts w:ascii="Times New Roman" w:hAnsi="Times New Roman" w:cs="Times New Roman"/>
-        </w:rPr>
-        <w:t xml:space="preserve">The  </w:t>
-      </w:r>
-      <w:r>
-        <w:rPr>
-          <w:rFonts w:ascii="Times New Roman" w:hAnsi="Times New Roman" w:cs="Times New Roman"/>
-        </w:rPr>
-        <w:t>submitted</w:t>
-      </w:r>
-      <w:proofErr w:type="gramEnd"/>
+        <w:t xml:space="preserve">). </w:t>
+      </w:r>
+      <w:r>
+        <w:rPr>
+          <w:rFonts w:ascii="Times New Roman" w:hAnsi="Times New Roman" w:cs="Times New Roman"/>
+        </w:rPr>
+        <w:t>The submitted</w:t>
+      </w:r>
       <w:r>
         <w:rPr>
           <w:rFonts w:ascii="Times New Roman" w:hAnsi="Times New Roman" w:cs="Times New Roman"/>
@@ -6806,6 +6946,92 @@
           <w:strike/>
         </w:rPr>
       </w:pPr>
+    </w:p>
+    <w:p>
+      <w:pPr>
+        <w:spacing w:line="480" w:lineRule="auto"/>
+        <w:rPr>
+          <w:rFonts w:ascii="Times New Roman" w:hAnsi="Times New Roman" w:cs="Times New Roman"/>
+          <w:b/>
+          <w:bCs/>
+        </w:rPr>
+      </w:pPr>
+      <w:r>
+        <w:rPr>
+          <w:rFonts w:ascii="Times New Roman" w:hAnsi="Times New Roman" w:cs="Times New Roman"/>
+          <w:b/>
+          <w:bCs/>
+        </w:rPr>
+        <w:t>Discussion</w:t>
+      </w:r>
+    </w:p>
+    <w:p>
+      <w:pPr>
+        <w:spacing w:line="480" w:lineRule="auto"/>
+        <w:rPr>
+          <w:rFonts w:ascii="Times New Roman" w:hAnsi="Times New Roman" w:cs="Times New Roman"/>
+        </w:rPr>
+      </w:pPr>
+      <w:r>
+        <w:rPr>
+          <w:rFonts w:ascii="Times New Roman" w:hAnsi="Times New Roman" w:cs="Times New Roman"/>
+        </w:rPr>
+        <w:t xml:space="preserve">The reported data and analysis for experiment 1 led us to a result that’s partially different from what we predicted. The proficiency score has a negative t value, in other words, as estimated, participants’ rt lowers as they show more advancement in Spanish language; however, this tendency revealed with statistical analysis was too small to have the power. Similar unexpected situation happened with f0u.es condition that, just as expected, participants reacted at a slower pace than in f0u.es condition, yet the analysis suggested that the difference was too small. When compared to the size of effect of group </w:t>
+      </w:r>
+      <w:proofErr w:type="spellStart"/>
+      <w:proofErr w:type="gramStart"/>
+      <w:r>
+        <w:rPr>
+          <w:rFonts w:ascii="Times New Roman" w:hAnsi="Times New Roman" w:cs="Times New Roman"/>
+        </w:rPr>
+        <w:t>na.en</w:t>
+      </w:r>
+      <w:proofErr w:type="spellEnd"/>
+      <w:proofErr w:type="gramEnd"/>
+      <w:r>
+        <w:rPr>
+          <w:rFonts w:ascii="Times New Roman" w:hAnsi="Times New Roman" w:cs="Times New Roman"/>
+        </w:rPr>
+        <w:t xml:space="preserve">, the results can indicate that, compared to the difference of reaction time originated from introducing a second language (switch cost), the effect of increasing L2 proficiency or the effect of acoustic cues are relatively smaller. In addition, due to the design of the materials, we are analyzing between subject factor, which results in a demand for an even larger pool of participants. </w:t>
+      </w:r>
+    </w:p>
+    <w:p>
+      <w:pPr>
+        <w:spacing w:line="480" w:lineRule="auto"/>
+        <w:rPr>
+          <w:rFonts w:ascii="Times New Roman" w:hAnsi="Times New Roman" w:cs="Times New Roman"/>
+        </w:rPr>
+      </w:pPr>
+      <w:r>
+        <w:rPr>
+          <w:rFonts w:ascii="Times New Roman" w:hAnsi="Times New Roman" w:cs="Times New Roman"/>
+        </w:rPr>
+        <w:tab/>
+        <w:t xml:space="preserve">The data and analysis for f0c.es condition revealed unexpected result as well, in addition to the same possible cause, it brings up new challenges. In this condition we resynthesized recordings to adjust their intonation resulting in a more similar F0 contour in matrix sentence to naturally produced CS sentences. However, we found a positive small effect for this condition: participants were reacting slower in this condition. No participants have reported that any of the recordings sounded unnatural or weird, which indicates that the participants weren’t explicitly aware of the manipulation that the recordings received, however, during this fast-paced online </w:t>
+      </w:r>
+      <w:r>
+        <w:rPr>
+          <w:rFonts w:ascii="Times New Roman" w:hAnsi="Times New Roman" w:cs="Times New Roman"/>
+        </w:rPr>
+        <w:lastRenderedPageBreak/>
+        <w:t xml:space="preserve">experiment, acoustic information could still be perceived and affect participants behavior. In our case, even carefully handled, the resynthesis can introduce features and traits that can sound unnatural to listeners, and without being able to explicitly perceive these traits, L2 learners can still be affected: they did not hear it, but they sensed it. This possibility is particularly interesting in the time we live now, as generative models are producing artificial speeches, the myth of “sounding natural” needs to be unveiled. </w:t>
+      </w:r>
+    </w:p>
+    <w:p>
+      <w:pPr>
+        <w:spacing w:line="480" w:lineRule="auto"/>
+        <w:rPr>
+          <w:rFonts w:ascii="Times New Roman" w:hAnsi="Times New Roman" w:cs="Times New Roman"/>
+        </w:rPr>
+      </w:pPr>
+    </w:p>
+    <w:p>
+      <w:pPr>
+        <w:spacing w:line="480" w:lineRule="auto"/>
+        <w:rPr>
+          <w:rFonts w:ascii="Times New Roman" w:hAnsi="Times New Roman" w:cs="Times New Roman"/>
+        </w:rPr>
+      </w:pPr>
       <w:r>
         <w:rPr>
           <w:rFonts w:ascii="Times New Roman" w:hAnsi="Times New Roman" w:cs="Times New Roman"/>
@@ -6813,147 +7039,7 @@
           <w:bCs/>
           <w:strike/>
         </w:rPr>
-        <w:t>Discussion</w:t>
-      </w:r>
-    </w:p>
-    <w:p>
-      <w:pPr>
-        <w:spacing w:line="480" w:lineRule="auto"/>
-        <w:rPr>
-          <w:rFonts w:ascii="Times New Roman" w:hAnsi="Times New Roman" w:cs="Times New Roman"/>
-          <w:b/>
-          <w:bCs/>
-          <w:strike/>
-        </w:rPr>
-      </w:pPr>
-      <w:r>
-        <w:rPr>
-          <w:rFonts w:ascii="Times New Roman" w:hAnsi="Times New Roman" w:cs="Times New Roman"/>
-          <w:b/>
-          <w:bCs/>
-          <w:strike/>
-        </w:rPr>
         <w:t>Conclusion</w:t>
-      </w:r>
-    </w:p>
-    <w:p>
-      <w:pPr>
-        <w:spacing w:line="480" w:lineRule="auto"/>
-        <w:rPr>
-          <w:rFonts w:ascii="Times New Roman" w:hAnsi="Times New Roman" w:cs="Times New Roman"/>
-          <w:strike/>
-        </w:rPr>
-      </w:pPr>
-    </w:p>
-    <w:p>
-      <w:pPr>
-        <w:spacing w:line="480" w:lineRule="auto"/>
-        <w:rPr>
-          <w:rFonts w:ascii="Times New Roman" w:hAnsi="Times New Roman" w:cs="Times New Roman"/>
-          <w:b/>
-          <w:bCs/>
-          <w:strike/>
-        </w:rPr>
-      </w:pPr>
-      <w:r>
-        <w:rPr>
-          <w:rFonts w:ascii="Times New Roman" w:hAnsi="Times New Roman" w:cs="Times New Roman"/>
-          <w:b/>
-          <w:bCs/>
-          <w:strike/>
-        </w:rPr>
-        <w:t xml:space="preserve">Prediction </w:t>
-      </w:r>
-    </w:p>
-    <w:p>
-      <w:pPr>
-        <w:spacing w:line="480" w:lineRule="auto"/>
-        <w:ind w:firstLine="720"/>
-        <w:rPr>
-          <w:rFonts w:ascii="Times New Roman" w:hAnsi="Times New Roman" w:cs="Times New Roman"/>
-          <w:strike/>
-        </w:rPr>
-      </w:pPr>
-      <w:r>
-        <w:rPr>
-          <w:rFonts w:ascii="Times New Roman" w:hAnsi="Times New Roman" w:cs="Times New Roman"/>
-          <w:strike/>
-        </w:rPr>
-        <w:t xml:space="preserve">In line with the results reported in </w:t>
-      </w:r>
-      <w:proofErr w:type="spellStart"/>
-      <w:r>
-        <w:rPr>
-          <w:rFonts w:ascii="Times New Roman" w:hAnsi="Times New Roman" w:cs="Times New Roman"/>
-          <w:strike/>
-        </w:rPr>
-        <w:t>Piccinini</w:t>
-      </w:r>
-      <w:proofErr w:type="spellEnd"/>
-      <w:r>
-        <w:rPr>
-          <w:rFonts w:ascii="Times New Roman" w:hAnsi="Times New Roman" w:cs="Times New Roman"/>
-          <w:strike/>
-        </w:rPr>
-        <w:t xml:space="preserve"> &amp; </w:t>
-      </w:r>
-      <w:proofErr w:type="spellStart"/>
-      <w:r>
-        <w:rPr>
-          <w:rFonts w:ascii="Times New Roman" w:hAnsi="Times New Roman" w:cs="Times New Roman"/>
-          <w:strike/>
-        </w:rPr>
-        <w:t>Garellek’s</w:t>
-      </w:r>
-      <w:proofErr w:type="spellEnd"/>
-      <w:r>
-        <w:rPr>
-          <w:rFonts w:ascii="Times New Roman" w:hAnsi="Times New Roman" w:cs="Times New Roman"/>
-          <w:strike/>
-        </w:rPr>
-        <w:t xml:space="preserve"> study (2014) and Shen et al. (2020), we predict that both segmental and suprasegmental properties of the matrix language will provide the listeners with cues to </w:t>
-      </w:r>
-      <w:r>
-        <w:rPr>
-          <w:rFonts w:ascii="Times New Roman" w:hAnsi="Times New Roman" w:cs="Times New Roman"/>
-          <w:strike/>
-        </w:rPr>
-        <w:t xml:space="preserve">switch language, and the two levels of properties work in a collaborative manner. More specifically, we predict that participants in general will should a shorter reaction time if they achieve a higher proficiency level. Among the </w:t>
-      </w:r>
-      <w:r>
-        <w:rPr>
-          <w:rFonts w:ascii="Times New Roman" w:hAnsi="Times New Roman" w:cs="Times New Roman"/>
-          <w:strike/>
-        </w:rPr>
-        <w:t>three CS</w:t>
-      </w:r>
-      <w:r>
-        <w:rPr>
-          <w:rFonts w:ascii="Times New Roman" w:hAnsi="Times New Roman" w:cs="Times New Roman"/>
-          <w:strike/>
-        </w:rPr>
-        <w:t xml:space="preserve"> conditions (versions), we predict that </w:t>
-      </w:r>
-      <w:r>
-        <w:rPr>
-          <w:rFonts w:ascii="Times New Roman" w:hAnsi="Times New Roman" w:cs="Times New Roman"/>
-          <w:strike/>
-        </w:rPr>
-        <w:t xml:space="preserve">the participants react the fastest in both experiments, followed by the controlled F0 condition as the intonational information is preserved in the </w:t>
-      </w:r>
-      <w:r>
-        <w:rPr>
-          <w:rFonts w:ascii="Times New Roman" w:hAnsi="Times New Roman" w:cs="Times New Roman"/>
-          <w:strike/>
-        </w:rPr>
-        <w:t>sentences,</w:t>
-      </w:r>
-      <w:r>
-        <w:rPr>
-          <w:rFonts w:ascii="Times New Roman" w:hAnsi="Times New Roman" w:cs="Times New Roman"/>
-          <w:strike/>
-        </w:rPr>
-        <w:t xml:space="preserve"> and the slowest would be the simply spliced one, for its lack of any acoustic cue.</w:t>
       </w:r>
     </w:p>
     <w:p>
@@ -10022,6 +10108,7 @@
   <w:style w:type="character" w:default="1" w:styleId="DefaultParagraphFont">
     <w:name w:val="Default Paragraph Font"/>
     <w:uiPriority w:val="1"/>
+    <w:semiHidden/>
     <w:unhideWhenUsed/>
   </w:style>
   <w:style w:type="table" w:default="1" w:styleId="TableNormal">

</xml_diff>